<commit_message>
Updated the design after talking to Aman. Will progress to some pseudocode over the weekend.
I've also added the web page... I think we can break this into the following:
1) 1 or 2 people on the client app
2) 1 or 2 people on the server
3) One person on the webpage (I volunteer as tribute)
</commit_message>
<xml_diff>
--- a/design/comp4985_designdocument_gps.docx
+++ b/design/comp4985_designdocument_gps.docx
@@ -1248,8 +1248,6 @@
       <w:r>
         <w:t>Server Application</w:t>
       </w:r>
-      <w:bookmarkStart w:id="1" w:name="_GoBack"/>
-      <w:bookmarkEnd w:id="1"/>
     </w:p>
     <w:p>
       <w:pPr>
@@ -1290,7 +1288,10 @@
         </w:numPr>
       </w:pPr>
       <w:r>
-        <w:t>Data should be able to display:</w:t>
+        <w:t xml:space="preserve">Data should </w:t>
+      </w:r>
+      <w:r>
+        <w:t>include:</w:t>
       </w:r>
     </w:p>
     <w:p>
@@ -1302,15 +1303,7 @@
         </w:numPr>
       </w:pPr>
       <w:r>
-        <w:t>The time the co-</w:t>
-      </w:r>
-      <w:proofErr w:type="spellStart"/>
-      <w:r>
-        <w:t>ords</w:t>
-      </w:r>
-      <w:proofErr w:type="spellEnd"/>
-      <w:r>
-        <w:t xml:space="preserve"> were received</w:t>
+        <w:t>The time the co-ords were received</w:t>
       </w:r>
     </w:p>
     <w:p>
@@ -1358,15 +1351,10 @@
         </w:numPr>
       </w:pPr>
       <w:r>
-        <w:t>Server will read the file and plot the co-</w:t>
+        <w:t>Generates a file in the default apache home directory</w:t>
       </w:r>
-      <w:proofErr w:type="spellStart"/>
       <w:r>
-        <w:t>ords</w:t>
-      </w:r>
-      <w:proofErr w:type="spellEnd"/>
-      <w:r>
-        <w:t xml:space="preserve"> of the clients on a map using google maps API</w:t>
+        <w:t xml:space="preserve"> for the web page</w:t>
       </w:r>
     </w:p>
     <w:p>
@@ -1378,7 +1366,32 @@
         </w:numPr>
       </w:pPr>
       <w:r>
-        <w:t>Generates a file in the default apache home directory</w:t>
+        <w:t>Can receive updates from multiple client devices and generate update files accordingly</w:t>
+      </w:r>
+      <w:bookmarkStart w:id="1" w:name="_GoBack"/>
+      <w:bookmarkEnd w:id="1"/>
+      <w:r>
+        <w:br/>
+      </w:r>
+    </w:p>
+    <w:p>
+      <w:pPr>
+        <w:pStyle w:val="Heading2"/>
+      </w:pPr>
+      <w:r>
+        <w:t>Server Web Page</w:t>
+      </w:r>
+    </w:p>
+    <w:p>
+      <w:pPr>
+        <w:pStyle w:val="ListParagraph"/>
+        <w:numPr>
+          <w:ilvl w:val="0"/>
+          <w:numId w:val="18"/>
+        </w:numPr>
+      </w:pPr>
+      <w:r>
+        <w:t>Server will read the file and plot the co-ords of the clients on a map using google maps API</w:t>
       </w:r>
     </w:p>
     <w:p>
@@ -1412,23 +1425,7 @@
         <w:t xml:space="preserve"> have password authentication for access</w:t>
       </w:r>
     </w:p>
-    <w:p>
-      <w:pPr>
-        <w:pStyle w:val="ListParagraph"/>
-        <w:numPr>
-          <w:ilvl w:val="0"/>
-          <w:numId w:val="18"/>
-        </w:numPr>
-      </w:pPr>
-      <w:r>
-        <w:t>Can receive updates from multiple client devices and generate update files accordingly</w:t>
-      </w:r>
-    </w:p>
-    <w:p>
-      <w:pPr>
-        <w:ind w:left="360"/>
-      </w:pPr>
-    </w:p>
+    <w:p/>
     <w:p>
       <w:pPr>
         <w:pStyle w:val="ListParagraph"/>
@@ -1536,7 +1533,7 @@
           <w:rPr>
             <w:noProof/>
           </w:rPr>
-          <w:t>1</w:t>
+          <w:t>3</w:t>
         </w:r>
         <w:r>
           <w:rPr>
@@ -4922,7 +4919,7 @@
 </file>
 
 <file path=customXml/itemProps2.xml><?xml version="1.0" encoding="utf-8"?>
-<ds:datastoreItem xmlns:ds="http://schemas.openxmlformats.org/officeDocument/2006/customXml" ds:itemID="{C408FCC6-6021-4B24-8915-C4C1AB9F1675}">
+<ds:datastoreItem xmlns:ds="http://schemas.openxmlformats.org/officeDocument/2006/customXml" ds:itemID="{445062EB-AEB5-46D6-BC64-49A8B26B61CD}">
   <ds:schemaRefs>
     <ds:schemaRef ds:uri="http://schemas.openxmlformats.org/officeDocument/2006/bibliography"/>
   </ds:schemaRefs>

</xml_diff>

<commit_message>
Worked away on the web portion. Its pretty much up and running now! :D Fake data file included with the correct formating.
</commit_message>
<xml_diff>
--- a/design/comp4985_designdocument_gps.docx
+++ b/design/comp4985_designdocument_gps.docx
@@ -1368,8 +1368,6 @@
       <w:r>
         <w:t>Can receive updates from multiple client devices and generate update files accordingly</w:t>
       </w:r>
-      <w:bookmarkStart w:id="1" w:name="_GoBack"/>
-      <w:bookmarkEnd w:id="1"/>
       <w:r>
         <w:br/>
       </w:r>
@@ -1448,7 +1446,108 @@
       </w:r>
     </w:p>
     <w:p/>
+    <w:p>
+      <w:pPr>
+        <w:pStyle w:val="Heading2"/>
+      </w:pPr>
+      <w:r>
+        <w:t>Server Application</w:t>
+      </w:r>
+    </w:p>
+    <w:p>
+      <w:pPr>
+        <w:jc w:val="center"/>
+      </w:pPr>
+      <w:r>
+        <w:object w:dxaOrig="6625" w:dyaOrig="7417">
+          <v:shapetype id="_x0000_t75" coordsize="21600,21600" o:spt="75" o:preferrelative="t" path="m@4@5l@4@11@9@11@9@5xe" filled="f" stroked="f">
+            <v:stroke joinstyle="miter"/>
+            <v:formulas>
+              <v:f eqn="if lineDrawn pixelLineWidth 0"/>
+              <v:f eqn="sum @0 1 0"/>
+              <v:f eqn="sum 0 0 @1"/>
+              <v:f eqn="prod @2 1 2"/>
+              <v:f eqn="prod @3 21600 pixelWidth"/>
+              <v:f eqn="prod @3 21600 pixelHeight"/>
+              <v:f eqn="sum @0 0 1"/>
+              <v:f eqn="prod @6 1 2"/>
+              <v:f eqn="prod @7 21600 pixelWidth"/>
+              <v:f eqn="sum @8 21600 0"/>
+              <v:f eqn="prod @7 21600 pixelHeight"/>
+              <v:f eqn="sum @10 21600 0"/>
+            </v:formulas>
+            <v:path o:extrusionok="f" gradientshapeok="t" o:connecttype="rect"/>
+            <o:lock v:ext="edit" aspectratio="t"/>
+          </v:shapetype>
+          <v:shape id="_x0000_i1025" type="#_x0000_t75" style="width:331.2pt;height:370.8pt" o:ole="">
+            <v:imagedata r:id="rId9" o:title=""/>
+          </v:shape>
+          <o:OLEObject Type="Embed" ProgID="Visio.Drawing.15" ShapeID="_x0000_i1025" DrawAspect="Content" ObjectID="_1486733032" r:id="rId10"/>
+        </w:object>
+      </w:r>
+    </w:p>
     <w:p/>
+    <w:p>
+      <w:pPr>
+        <w:pStyle w:val="Heading2"/>
+      </w:pPr>
+      <w:r>
+        <w:lastRenderedPageBreak/>
+        <w:t>Client Application</w:t>
+      </w:r>
+    </w:p>
+    <w:p>
+      <w:pPr>
+        <w:jc w:val="center"/>
+      </w:pPr>
+      <w:r>
+        <w:object w:dxaOrig="8413" w:dyaOrig="7884">
+          <v:shape id="_x0000_i1026" type="#_x0000_t75" style="width:420.6pt;height:394.2pt" o:ole="">
+            <v:imagedata r:id="rId11" o:title=""/>
+          </v:shape>
+          <o:OLEObject Type="Embed" ProgID="Visio.Drawing.15" ShapeID="_x0000_i1026" DrawAspect="Content" ObjectID="_1486733033" r:id="rId12"/>
+        </w:object>
+      </w:r>
+    </w:p>
+    <w:p>
+      <w:pPr>
+        <w:jc w:val="center"/>
+      </w:pPr>
+    </w:p>
+    <w:p>
+      <w:pPr>
+        <w:pStyle w:val="Heading2"/>
+      </w:pPr>
+      <w:r>
+        <w:lastRenderedPageBreak/>
+        <w:t>Server Website</w:t>
+      </w:r>
+    </w:p>
+    <w:p>
+      <w:pPr>
+        <w:jc w:val="center"/>
+      </w:pPr>
+      <w:r>
+        <w:object w:dxaOrig="6468" w:dyaOrig="6276">
+          <v:shape id="_x0000_i1027" type="#_x0000_t75" style="width:323.4pt;height:313.8pt" o:ole="">
+            <v:imagedata r:id="rId13" o:title=""/>
+          </v:shape>
+          <o:OLEObject Type="Embed" ProgID="Visio.Drawing.15" ShapeID="_x0000_i1027" DrawAspect="Content" ObjectID="_1486733034" r:id="rId14"/>
+        </w:object>
+      </w:r>
+    </w:p>
+    <w:p>
+      <w:pPr>
+        <w:jc w:val="center"/>
+      </w:pPr>
+    </w:p>
+    <w:p>
+      <w:pPr>
+        <w:jc w:val="center"/>
+      </w:pPr>
+      <w:bookmarkStart w:id="1" w:name="_GoBack"/>
+      <w:bookmarkEnd w:id="1"/>
+    </w:p>
     <w:p>
       <w:pPr>
         <w:pStyle w:val="Heading1"/>
@@ -1457,8 +1556,9 @@
         <w:t>Pseudocode</w:t>
       </w:r>
     </w:p>
+    <w:p/>
     <w:sectPr>
-      <w:footerReference w:type="default" r:id="rId9"/>
+      <w:footerReference w:type="default" r:id="rId15"/>
       <w:pgSz w:w="12240" w:h="15840"/>
       <w:pgMar w:top="1440" w:right="1440" w:bottom="1440" w:left="1440" w:header="708" w:footer="708" w:gutter="0"/>
       <w:pgNumType w:start="0"/>
@@ -1533,7 +1633,7 @@
           <w:rPr>
             <w:noProof/>
           </w:rPr>
-          <w:t>3</w:t>
+          <w:t>4</w:t>
         </w:r>
         <w:r>
           <w:rPr>
@@ -4919,7 +5019,7 @@
 </file>
 
 <file path=customXml/itemProps2.xml><?xml version="1.0" encoding="utf-8"?>
-<ds:datastoreItem xmlns:ds="http://schemas.openxmlformats.org/officeDocument/2006/customXml" ds:itemID="{445062EB-AEB5-46D6-BC64-49A8B26B61CD}">
+<ds:datastoreItem xmlns:ds="http://schemas.openxmlformats.org/officeDocument/2006/customXml" ds:itemID="{2C15AF62-2693-4C4A-8410-A3E7443C44AA}">
   <ds:schemaRefs>
     <ds:schemaRef ds:uri="http://schemas.openxmlformats.org/officeDocument/2006/bibliography"/>
   </ds:schemaRefs>

</xml_diff>

<commit_message>
Small changes and updated design doc
</commit_message>
<xml_diff>
--- a/design/comp4985_designdocument_gps.docx
+++ b/design/comp4985_designdocument_gps.docx
@@ -1025,7 +1025,7 @@
           <w:r>
             <w:fldChar w:fldCharType="separate"/>
           </w:r>
-          <w:hyperlink w:anchor="_Toc412654662" w:history="1">
+          <w:hyperlink w:anchor="_Toc413069909" w:history="1">
             <w:r>
               <w:rPr>
                 <w:rStyle w:val="Hyperlink"/>
@@ -1052,7 +1052,7 @@
                 <w:noProof/>
                 <w:webHidden/>
               </w:rPr>
-              <w:instrText xml:space="preserve"> PAGEREF _Toc412654662 \h </w:instrText>
+              <w:instrText xml:space="preserve"> PAGEREF _Toc413069909 \h </w:instrText>
             </w:r>
             <w:r>
               <w:rPr>
@@ -1073,6 +1073,558 @@
                 <w:webHidden/>
               </w:rPr>
               <w:t>2</w:t>
+            </w:r>
+            <w:r>
+              <w:rPr>
+                <w:noProof/>
+                <w:webHidden/>
+              </w:rPr>
+              <w:fldChar w:fldCharType="end"/>
+            </w:r>
+          </w:hyperlink>
+        </w:p>
+        <w:p>
+          <w:pPr>
+            <w:pStyle w:val="TOC2"/>
+            <w:tabs>
+              <w:tab w:val="right" w:leader="dot" w:pos="9350"/>
+            </w:tabs>
+            <w:rPr>
+              <w:rFonts w:eastAsiaTheme="minorEastAsia"/>
+              <w:noProof/>
+            </w:rPr>
+          </w:pPr>
+          <w:hyperlink w:anchor="_Toc413069910" w:history="1">
+            <w:r>
+              <w:rPr>
+                <w:rStyle w:val="Hyperlink"/>
+                <w:noProof/>
+              </w:rPr>
+              <w:t>Client Application</w:t>
+            </w:r>
+            <w:r>
+              <w:rPr>
+                <w:noProof/>
+                <w:webHidden/>
+              </w:rPr>
+              <w:tab/>
+            </w:r>
+            <w:r>
+              <w:rPr>
+                <w:noProof/>
+                <w:webHidden/>
+              </w:rPr>
+              <w:fldChar w:fldCharType="begin"/>
+            </w:r>
+            <w:r>
+              <w:rPr>
+                <w:noProof/>
+                <w:webHidden/>
+              </w:rPr>
+              <w:instrText xml:space="preserve"> PAGEREF _Toc413069910 \h </w:instrText>
+            </w:r>
+            <w:r>
+              <w:rPr>
+                <w:noProof/>
+                <w:webHidden/>
+              </w:rPr>
+            </w:r>
+            <w:r>
+              <w:rPr>
+                <w:noProof/>
+                <w:webHidden/>
+              </w:rPr>
+              <w:fldChar w:fldCharType="separate"/>
+            </w:r>
+            <w:r>
+              <w:rPr>
+                <w:noProof/>
+                <w:webHidden/>
+              </w:rPr>
+              <w:t>2</w:t>
+            </w:r>
+            <w:r>
+              <w:rPr>
+                <w:noProof/>
+                <w:webHidden/>
+              </w:rPr>
+              <w:fldChar w:fldCharType="end"/>
+            </w:r>
+          </w:hyperlink>
+        </w:p>
+        <w:p>
+          <w:pPr>
+            <w:pStyle w:val="TOC2"/>
+            <w:tabs>
+              <w:tab w:val="right" w:leader="dot" w:pos="9350"/>
+            </w:tabs>
+            <w:rPr>
+              <w:rFonts w:eastAsiaTheme="minorEastAsia"/>
+              <w:noProof/>
+            </w:rPr>
+          </w:pPr>
+          <w:hyperlink w:anchor="_Toc413069911" w:history="1">
+            <w:r>
+              <w:rPr>
+                <w:rStyle w:val="Hyperlink"/>
+                <w:noProof/>
+              </w:rPr>
+              <w:t>Server Application</w:t>
+            </w:r>
+            <w:r>
+              <w:rPr>
+                <w:noProof/>
+                <w:webHidden/>
+              </w:rPr>
+              <w:tab/>
+            </w:r>
+            <w:r>
+              <w:rPr>
+                <w:noProof/>
+                <w:webHidden/>
+              </w:rPr>
+              <w:fldChar w:fldCharType="begin"/>
+            </w:r>
+            <w:r>
+              <w:rPr>
+                <w:noProof/>
+                <w:webHidden/>
+              </w:rPr>
+              <w:instrText xml:space="preserve"> PAGEREF _Toc413069911 \h </w:instrText>
+            </w:r>
+            <w:r>
+              <w:rPr>
+                <w:noProof/>
+                <w:webHidden/>
+              </w:rPr>
+            </w:r>
+            <w:r>
+              <w:rPr>
+                <w:noProof/>
+                <w:webHidden/>
+              </w:rPr>
+              <w:fldChar w:fldCharType="separate"/>
+            </w:r>
+            <w:r>
+              <w:rPr>
+                <w:noProof/>
+                <w:webHidden/>
+              </w:rPr>
+              <w:t>2</w:t>
+            </w:r>
+            <w:r>
+              <w:rPr>
+                <w:noProof/>
+                <w:webHidden/>
+              </w:rPr>
+              <w:fldChar w:fldCharType="end"/>
+            </w:r>
+          </w:hyperlink>
+        </w:p>
+        <w:p>
+          <w:pPr>
+            <w:pStyle w:val="TOC2"/>
+            <w:tabs>
+              <w:tab w:val="right" w:leader="dot" w:pos="9350"/>
+            </w:tabs>
+            <w:rPr>
+              <w:rFonts w:eastAsiaTheme="minorEastAsia"/>
+              <w:noProof/>
+            </w:rPr>
+          </w:pPr>
+          <w:hyperlink w:anchor="_Toc413069912" w:history="1">
+            <w:r>
+              <w:rPr>
+                <w:rStyle w:val="Hyperlink"/>
+                <w:noProof/>
+              </w:rPr>
+              <w:t>Server Web Page</w:t>
+            </w:r>
+            <w:r>
+              <w:rPr>
+                <w:noProof/>
+                <w:webHidden/>
+              </w:rPr>
+              <w:tab/>
+            </w:r>
+            <w:r>
+              <w:rPr>
+                <w:noProof/>
+                <w:webHidden/>
+              </w:rPr>
+              <w:fldChar w:fldCharType="begin"/>
+            </w:r>
+            <w:r>
+              <w:rPr>
+                <w:noProof/>
+                <w:webHidden/>
+              </w:rPr>
+              <w:instrText xml:space="preserve"> PAGEREF _Toc413069912 \h </w:instrText>
+            </w:r>
+            <w:r>
+              <w:rPr>
+                <w:noProof/>
+                <w:webHidden/>
+              </w:rPr>
+            </w:r>
+            <w:r>
+              <w:rPr>
+                <w:noProof/>
+                <w:webHidden/>
+              </w:rPr>
+              <w:fldChar w:fldCharType="separate"/>
+            </w:r>
+            <w:r>
+              <w:rPr>
+                <w:noProof/>
+                <w:webHidden/>
+              </w:rPr>
+              <w:t>2</w:t>
+            </w:r>
+            <w:r>
+              <w:rPr>
+                <w:noProof/>
+                <w:webHidden/>
+              </w:rPr>
+              <w:fldChar w:fldCharType="end"/>
+            </w:r>
+          </w:hyperlink>
+        </w:p>
+        <w:p>
+          <w:pPr>
+            <w:pStyle w:val="TOC1"/>
+            <w:tabs>
+              <w:tab w:val="right" w:leader="dot" w:pos="9350"/>
+            </w:tabs>
+            <w:rPr>
+              <w:rFonts w:eastAsiaTheme="minorEastAsia"/>
+              <w:noProof/>
+            </w:rPr>
+          </w:pPr>
+          <w:hyperlink w:anchor="_Toc413069913" w:history="1">
+            <w:r>
+              <w:rPr>
+                <w:rStyle w:val="Hyperlink"/>
+                <w:noProof/>
+              </w:rPr>
+              <w:t>State Flow Diagrams</w:t>
+            </w:r>
+            <w:r>
+              <w:rPr>
+                <w:noProof/>
+                <w:webHidden/>
+              </w:rPr>
+              <w:tab/>
+            </w:r>
+            <w:r>
+              <w:rPr>
+                <w:noProof/>
+                <w:webHidden/>
+              </w:rPr>
+              <w:fldChar w:fldCharType="begin"/>
+            </w:r>
+            <w:r>
+              <w:rPr>
+                <w:noProof/>
+                <w:webHidden/>
+              </w:rPr>
+              <w:instrText xml:space="preserve"> PAGEREF _Toc413069913 \h </w:instrText>
+            </w:r>
+            <w:r>
+              <w:rPr>
+                <w:noProof/>
+                <w:webHidden/>
+              </w:rPr>
+            </w:r>
+            <w:r>
+              <w:rPr>
+                <w:noProof/>
+                <w:webHidden/>
+              </w:rPr>
+              <w:fldChar w:fldCharType="separate"/>
+            </w:r>
+            <w:r>
+              <w:rPr>
+                <w:noProof/>
+                <w:webHidden/>
+              </w:rPr>
+              <w:t>3</w:t>
+            </w:r>
+            <w:r>
+              <w:rPr>
+                <w:noProof/>
+                <w:webHidden/>
+              </w:rPr>
+              <w:fldChar w:fldCharType="end"/>
+            </w:r>
+          </w:hyperlink>
+        </w:p>
+        <w:p>
+          <w:pPr>
+            <w:pStyle w:val="TOC2"/>
+            <w:tabs>
+              <w:tab w:val="right" w:leader="dot" w:pos="9350"/>
+            </w:tabs>
+            <w:rPr>
+              <w:rFonts w:eastAsiaTheme="minorEastAsia"/>
+              <w:noProof/>
+            </w:rPr>
+          </w:pPr>
+          <w:hyperlink w:anchor="_Toc413069914" w:history="1">
+            <w:r>
+              <w:rPr>
+                <w:rStyle w:val="Hyperlink"/>
+                <w:noProof/>
+              </w:rPr>
+              <w:t>Server Application</w:t>
+            </w:r>
+            <w:r>
+              <w:rPr>
+                <w:noProof/>
+                <w:webHidden/>
+              </w:rPr>
+              <w:tab/>
+            </w:r>
+            <w:r>
+              <w:rPr>
+                <w:noProof/>
+                <w:webHidden/>
+              </w:rPr>
+              <w:fldChar w:fldCharType="begin"/>
+            </w:r>
+            <w:r>
+              <w:rPr>
+                <w:noProof/>
+                <w:webHidden/>
+              </w:rPr>
+              <w:instrText xml:space="preserve"> PAGEREF _Toc413069914 \h </w:instrText>
+            </w:r>
+            <w:r>
+              <w:rPr>
+                <w:noProof/>
+                <w:webHidden/>
+              </w:rPr>
+            </w:r>
+            <w:r>
+              <w:rPr>
+                <w:noProof/>
+                <w:webHidden/>
+              </w:rPr>
+              <w:fldChar w:fldCharType="separate"/>
+            </w:r>
+            <w:r>
+              <w:rPr>
+                <w:noProof/>
+                <w:webHidden/>
+              </w:rPr>
+              <w:t>3</w:t>
+            </w:r>
+            <w:r>
+              <w:rPr>
+                <w:noProof/>
+                <w:webHidden/>
+              </w:rPr>
+              <w:fldChar w:fldCharType="end"/>
+            </w:r>
+          </w:hyperlink>
+        </w:p>
+        <w:p>
+          <w:pPr>
+            <w:pStyle w:val="TOC2"/>
+            <w:tabs>
+              <w:tab w:val="right" w:leader="dot" w:pos="9350"/>
+            </w:tabs>
+            <w:rPr>
+              <w:rFonts w:eastAsiaTheme="minorEastAsia"/>
+              <w:noProof/>
+            </w:rPr>
+          </w:pPr>
+          <w:hyperlink w:anchor="_Toc413069915" w:history="1">
+            <w:r>
+              <w:rPr>
+                <w:rStyle w:val="Hyperlink"/>
+                <w:noProof/>
+              </w:rPr>
+              <w:t>Client Application</w:t>
+            </w:r>
+            <w:r>
+              <w:rPr>
+                <w:noProof/>
+                <w:webHidden/>
+              </w:rPr>
+              <w:tab/>
+            </w:r>
+            <w:r>
+              <w:rPr>
+                <w:noProof/>
+                <w:webHidden/>
+              </w:rPr>
+              <w:fldChar w:fldCharType="begin"/>
+            </w:r>
+            <w:r>
+              <w:rPr>
+                <w:noProof/>
+                <w:webHidden/>
+              </w:rPr>
+              <w:instrText xml:space="preserve"> PAGEREF _Toc413069915 \h </w:instrText>
+            </w:r>
+            <w:r>
+              <w:rPr>
+                <w:noProof/>
+                <w:webHidden/>
+              </w:rPr>
+            </w:r>
+            <w:r>
+              <w:rPr>
+                <w:noProof/>
+                <w:webHidden/>
+              </w:rPr>
+              <w:fldChar w:fldCharType="separate"/>
+            </w:r>
+            <w:r>
+              <w:rPr>
+                <w:noProof/>
+                <w:webHidden/>
+              </w:rPr>
+              <w:t>4</w:t>
+            </w:r>
+            <w:r>
+              <w:rPr>
+                <w:noProof/>
+                <w:webHidden/>
+              </w:rPr>
+              <w:fldChar w:fldCharType="end"/>
+            </w:r>
+          </w:hyperlink>
+        </w:p>
+        <w:p>
+          <w:pPr>
+            <w:pStyle w:val="TOC2"/>
+            <w:tabs>
+              <w:tab w:val="right" w:leader="dot" w:pos="9350"/>
+            </w:tabs>
+            <w:rPr>
+              <w:rFonts w:eastAsiaTheme="minorEastAsia"/>
+              <w:noProof/>
+            </w:rPr>
+          </w:pPr>
+          <w:hyperlink w:anchor="_Toc413069916" w:history="1">
+            <w:r>
+              <w:rPr>
+                <w:rStyle w:val="Hyperlink"/>
+                <w:noProof/>
+              </w:rPr>
+              <w:t>Server Website</w:t>
+            </w:r>
+            <w:r>
+              <w:rPr>
+                <w:noProof/>
+                <w:webHidden/>
+              </w:rPr>
+              <w:tab/>
+            </w:r>
+            <w:r>
+              <w:rPr>
+                <w:noProof/>
+                <w:webHidden/>
+              </w:rPr>
+              <w:fldChar w:fldCharType="begin"/>
+            </w:r>
+            <w:r>
+              <w:rPr>
+                <w:noProof/>
+                <w:webHidden/>
+              </w:rPr>
+              <w:instrText xml:space="preserve"> PAGEREF _Toc413069916 \h </w:instrText>
+            </w:r>
+            <w:r>
+              <w:rPr>
+                <w:noProof/>
+                <w:webHidden/>
+              </w:rPr>
+            </w:r>
+            <w:r>
+              <w:rPr>
+                <w:noProof/>
+                <w:webHidden/>
+              </w:rPr>
+              <w:fldChar w:fldCharType="separate"/>
+            </w:r>
+            <w:r>
+              <w:rPr>
+                <w:noProof/>
+                <w:webHidden/>
+              </w:rPr>
+              <w:t>5</w:t>
+            </w:r>
+            <w:r>
+              <w:rPr>
+                <w:noProof/>
+                <w:webHidden/>
+              </w:rPr>
+              <w:fldChar w:fldCharType="end"/>
+            </w:r>
+          </w:hyperlink>
+        </w:p>
+        <w:p>
+          <w:pPr>
+            <w:pStyle w:val="TOC1"/>
+            <w:tabs>
+              <w:tab w:val="right" w:leader="dot" w:pos="9350"/>
+            </w:tabs>
+            <w:rPr>
+              <w:rFonts w:eastAsiaTheme="minorEastAsia"/>
+              <w:noProof/>
+            </w:rPr>
+          </w:pPr>
+          <w:hyperlink w:anchor="_Toc413069917" w:history="1">
+            <w:r>
+              <w:rPr>
+                <w:rStyle w:val="Hyperlink"/>
+                <w:noProof/>
+              </w:rPr>
+              <w:t>Pseudocode</w:t>
+            </w:r>
+            <w:r>
+              <w:rPr>
+                <w:noProof/>
+                <w:webHidden/>
+              </w:rPr>
+              <w:tab/>
+            </w:r>
+            <w:r>
+              <w:rPr>
+                <w:noProof/>
+                <w:webHidden/>
+              </w:rPr>
+              <w:fldChar w:fldCharType="begin"/>
+            </w:r>
+            <w:r>
+              <w:rPr>
+                <w:noProof/>
+                <w:webHidden/>
+              </w:rPr>
+              <w:instrText xml:space="preserve"> PAGEREF _Toc413069917 \h </w:instrText>
+            </w:r>
+            <w:r>
+              <w:rPr>
+                <w:noProof/>
+                <w:webHidden/>
+              </w:rPr>
+            </w:r>
+            <w:r>
+              <w:rPr>
+                <w:noProof/>
+                <w:webHidden/>
+              </w:rPr>
+              <w:fldChar w:fldCharType="separate"/>
+            </w:r>
+            <w:r>
+              <w:rPr>
+                <w:noProof/>
+                <w:webHidden/>
+              </w:rPr>
+              <w:t>5</w:t>
             </w:r>
             <w:r>
               <w:rPr>
@@ -1112,7 +1664,7 @@
       <w:pPr>
         <w:pStyle w:val="Heading1"/>
       </w:pPr>
-      <w:bookmarkStart w:id="0" w:name="_Toc412654662"/>
+      <w:bookmarkStart w:id="0" w:name="_Toc413069909"/>
       <w:r>
         <w:lastRenderedPageBreak/>
         <w:t>Requirements</w:t>
@@ -1172,9 +1724,11 @@
       <w:pPr>
         <w:pStyle w:val="Heading2"/>
       </w:pPr>
+      <w:bookmarkStart w:id="1" w:name="_Toc413069910"/>
       <w:r>
         <w:t>Client Application</w:t>
       </w:r>
+      <w:bookmarkEnd w:id="1"/>
     </w:p>
     <w:p>
       <w:pPr>
@@ -1245,9 +1799,11 @@
       <w:pPr>
         <w:pStyle w:val="Heading2"/>
       </w:pPr>
+      <w:bookmarkStart w:id="2" w:name="_Toc413069911"/>
       <w:r>
         <w:t>Server Application</w:t>
       </w:r>
+      <w:bookmarkEnd w:id="2"/>
     </w:p>
     <w:p>
       <w:pPr>
@@ -1376,9 +1932,11 @@
       <w:pPr>
         <w:pStyle w:val="Heading2"/>
       </w:pPr>
+      <w:bookmarkStart w:id="3" w:name="_Toc413069912"/>
       <w:r>
         <w:t>Server Web Page</w:t>
       </w:r>
+      <w:bookmarkEnd w:id="3"/>
     </w:p>
     <w:p>
       <w:pPr>
@@ -1440,19 +1998,23 @@
       <w:pPr>
         <w:pStyle w:val="Heading1"/>
       </w:pPr>
+      <w:bookmarkStart w:id="4" w:name="_Toc413069913"/>
       <w:r>
         <w:lastRenderedPageBreak/>
         <w:t>State Flow Diagrams</w:t>
       </w:r>
+      <w:bookmarkEnd w:id="4"/>
     </w:p>
     <w:p/>
     <w:p>
       <w:pPr>
         <w:pStyle w:val="Heading2"/>
       </w:pPr>
+      <w:bookmarkStart w:id="5" w:name="_Toc413069914"/>
       <w:r>
         <w:t>Server Application</w:t>
       </w:r>
+      <w:bookmarkEnd w:id="5"/>
     </w:p>
     <w:p>
       <w:pPr>
@@ -1482,7 +2044,7 @@
           <v:shape id="_x0000_i1025" type="#_x0000_t75" style="width:331.2pt;height:370.8pt" o:ole="">
             <v:imagedata r:id="rId9" o:title=""/>
           </v:shape>
-          <o:OLEObject Type="Embed" ProgID="Visio.Drawing.15" ShapeID="_x0000_i1025" DrawAspect="Content" ObjectID="_1486733032" r:id="rId10"/>
+          <o:OLEObject Type="Embed" ProgID="Visio.Drawing.15" ShapeID="_x0000_i1025" DrawAspect="Content" ObjectID="_1486812607" r:id="rId10"/>
         </w:object>
       </w:r>
     </w:p>
@@ -1491,10 +2053,12 @@
       <w:pPr>
         <w:pStyle w:val="Heading2"/>
       </w:pPr>
+      <w:bookmarkStart w:id="6" w:name="_Toc413069915"/>
       <w:r>
         <w:lastRenderedPageBreak/>
         <w:t>Client Application</w:t>
       </w:r>
+      <w:bookmarkEnd w:id="6"/>
     </w:p>
     <w:p>
       <w:pPr>
@@ -1505,7 +2069,7 @@
           <v:shape id="_x0000_i1026" type="#_x0000_t75" style="width:420.6pt;height:394.2pt" o:ole="">
             <v:imagedata r:id="rId11" o:title=""/>
           </v:shape>
-          <o:OLEObject Type="Embed" ProgID="Visio.Drawing.15" ShapeID="_x0000_i1026" DrawAspect="Content" ObjectID="_1486733033" r:id="rId12"/>
+          <o:OLEObject Type="Embed" ProgID="Visio.Drawing.15" ShapeID="_x0000_i1026" DrawAspect="Content" ObjectID="_1486812608" r:id="rId12"/>
         </w:object>
       </w:r>
     </w:p>
@@ -1518,10 +2082,12 @@
       <w:pPr>
         <w:pStyle w:val="Heading2"/>
       </w:pPr>
+      <w:bookmarkStart w:id="7" w:name="_Toc413069916"/>
       <w:r>
         <w:lastRenderedPageBreak/>
         <w:t>Server Website</w:t>
       </w:r>
+      <w:bookmarkEnd w:id="7"/>
     </w:p>
     <w:p>
       <w:pPr>
@@ -1532,7 +2098,7 @@
           <v:shape id="_x0000_i1027" type="#_x0000_t75" style="width:323.4pt;height:313.8pt" o:ole="">
             <v:imagedata r:id="rId13" o:title=""/>
           </v:shape>
-          <o:OLEObject Type="Embed" ProgID="Visio.Drawing.15" ShapeID="_x0000_i1027" DrawAspect="Content" ObjectID="_1486733034" r:id="rId14"/>
+          <o:OLEObject Type="Embed" ProgID="Visio.Drawing.15" ShapeID="_x0000_i1027" DrawAspect="Content" ObjectID="_1486812609" r:id="rId14"/>
         </w:object>
       </w:r>
     </w:p>
@@ -1545,18 +2111,1158 @@
       <w:pPr>
         <w:jc w:val="center"/>
       </w:pPr>
-      <w:bookmarkStart w:id="1" w:name="_GoBack"/>
-      <w:bookmarkEnd w:id="1"/>
     </w:p>
     <w:p>
       <w:pPr>
         <w:pStyle w:val="Heading1"/>
       </w:pPr>
+      <w:bookmarkStart w:id="8" w:name="_Toc413069917"/>
       <w:r>
         <w:t>Pseudocode</w:t>
       </w:r>
+      <w:bookmarkEnd w:id="8"/>
     </w:p>
     <w:p/>
+    <w:p/>
+    <w:p>
+      <w:pPr>
+        <w:pStyle w:val="Heading2"/>
+      </w:pPr>
+      <w:r>
+        <w:t>Server Website</w:t>
+      </w:r>
+    </w:p>
+    <w:p/>
+    <w:p>
+      <w:pPr>
+        <w:pStyle w:val="Heading3"/>
+      </w:pPr>
+      <w:r>
+        <w:t>Home Page</w:t>
+      </w:r>
+      <w:bookmarkStart w:id="9" w:name="_GoBack"/>
+      <w:bookmarkEnd w:id="9"/>
+    </w:p>
+    <w:p>
+      <w:pPr>
+        <w:pStyle w:val="NoSpacing"/>
+        <w:rPr>
+          <w:rFonts w:ascii="BatangChe" w:eastAsia="BatangChe" w:hAnsi="BatangChe"/>
+        </w:rPr>
+      </w:pPr>
+      <w:r>
+        <w:rPr>
+          <w:rFonts w:ascii="BatangChe" w:eastAsia="BatangChe" w:hAnsi="BatangChe"/>
+        </w:rPr>
+        <w:t>ready</w:t>
+      </w:r>
+      <w:r>
+        <w:rPr>
+          <w:rFonts w:ascii="BatangChe" w:eastAsia="BatangChe" w:hAnsi="BatangChe"/>
+        </w:rPr>
+        <w:t xml:space="preserve"> home function</w:t>
+      </w:r>
+    </w:p>
+    <w:p>
+      <w:pPr>
+        <w:pStyle w:val="NoSpacing"/>
+        <w:rPr>
+          <w:rFonts w:ascii="BatangChe" w:eastAsia="BatangChe" w:hAnsi="BatangChe"/>
+        </w:rPr>
+      </w:pPr>
+      <w:r>
+        <w:rPr>
+          <w:rFonts w:ascii="BatangChe" w:eastAsia="BatangChe" w:hAnsi="BatangChe"/>
+        </w:rPr>
+        <w:t>{</w:t>
+      </w:r>
+    </w:p>
+    <w:p>
+      <w:pPr>
+        <w:pStyle w:val="NoSpacing"/>
+        <w:rPr>
+          <w:rFonts w:ascii="BatangChe" w:eastAsia="BatangChe" w:hAnsi="BatangChe"/>
+        </w:rPr>
+      </w:pPr>
+      <w:r>
+        <w:rPr>
+          <w:rFonts w:ascii="BatangChe" w:eastAsia="BatangChe" w:hAnsi="BatangChe"/>
+        </w:rPr>
+        <w:t xml:space="preserve">    when the document is full loaded </w:t>
+      </w:r>
+    </w:p>
+    <w:p>
+      <w:pPr>
+        <w:pStyle w:val="NoSpacing"/>
+        <w:rPr>
+          <w:rFonts w:ascii="BatangChe" w:eastAsia="BatangChe" w:hAnsi="BatangChe"/>
+        </w:rPr>
+      </w:pPr>
+      <w:r>
+        <w:rPr>
+          <w:rFonts w:ascii="BatangChe" w:eastAsia="BatangChe" w:hAnsi="BatangChe"/>
+        </w:rPr>
+        <w:t xml:space="preserve">        call the load data function</w:t>
+      </w:r>
+    </w:p>
+    <w:p>
+      <w:pPr>
+        <w:pStyle w:val="NoSpacing"/>
+        <w:rPr>
+          <w:rFonts w:ascii="BatangChe" w:eastAsia="BatangChe" w:hAnsi="BatangChe"/>
+        </w:rPr>
+      </w:pPr>
+      <w:r>
+        <w:rPr>
+          <w:rFonts w:ascii="BatangChe" w:eastAsia="BatangChe" w:hAnsi="BatangChe"/>
+        </w:rPr>
+        <w:t>}</w:t>
+      </w:r>
+    </w:p>
+    <w:p>
+      <w:pPr>
+        <w:pStyle w:val="NoSpacing"/>
+        <w:rPr>
+          <w:rFonts w:ascii="BatangChe" w:eastAsia="BatangChe" w:hAnsi="BatangChe"/>
+        </w:rPr>
+      </w:pPr>
+    </w:p>
+    <w:p>
+      <w:pPr>
+        <w:pStyle w:val="NoSpacing"/>
+        <w:rPr>
+          <w:rFonts w:ascii="BatangChe" w:eastAsia="BatangChe" w:hAnsi="BatangChe"/>
+        </w:rPr>
+      </w:pPr>
+    </w:p>
+    <w:p>
+      <w:pPr>
+        <w:pStyle w:val="NoSpacing"/>
+        <w:rPr>
+          <w:rFonts w:ascii="BatangChe" w:eastAsia="BatangChe" w:hAnsi="BatangChe"/>
+        </w:rPr>
+      </w:pPr>
+      <w:r>
+        <w:rPr>
+          <w:rFonts w:ascii="BatangChe" w:eastAsia="BatangChe" w:hAnsi="BatangChe"/>
+        </w:rPr>
+        <w:t>load data function</w:t>
+      </w:r>
+    </w:p>
+    <w:p>
+      <w:pPr>
+        <w:pStyle w:val="NoSpacing"/>
+        <w:rPr>
+          <w:rFonts w:ascii="BatangChe" w:eastAsia="BatangChe" w:hAnsi="BatangChe"/>
+        </w:rPr>
+      </w:pPr>
+      <w:r>
+        <w:rPr>
+          <w:rFonts w:ascii="BatangChe" w:eastAsia="BatangChe" w:hAnsi="BatangChe"/>
+        </w:rPr>
+        <w:t>{</w:t>
+      </w:r>
+    </w:p>
+    <w:p>
+      <w:pPr>
+        <w:pStyle w:val="NoSpacing"/>
+        <w:rPr>
+          <w:rFonts w:ascii="BatangChe" w:eastAsia="BatangChe" w:hAnsi="BatangChe"/>
+        </w:rPr>
+      </w:pPr>
+      <w:r>
+        <w:rPr>
+          <w:rFonts w:ascii="BatangChe" w:eastAsia="BatangChe" w:hAnsi="BatangChe"/>
+        </w:rPr>
+        <w:lastRenderedPageBreak/>
+        <w:t xml:space="preserve">    clear all the data from the table</w:t>
+      </w:r>
+    </w:p>
+    <w:p>
+      <w:pPr>
+        <w:pStyle w:val="NoSpacing"/>
+        <w:rPr>
+          <w:rFonts w:ascii="BatangChe" w:eastAsia="BatangChe" w:hAnsi="BatangChe"/>
+        </w:rPr>
+      </w:pPr>
+      <w:r>
+        <w:rPr>
+          <w:rFonts w:ascii="BatangChe" w:eastAsia="BatangChe" w:hAnsi="BatangChe"/>
+        </w:rPr>
+        <w:t xml:space="preserve">    </w:t>
+      </w:r>
+    </w:p>
+    <w:p>
+      <w:pPr>
+        <w:pStyle w:val="NoSpacing"/>
+        <w:rPr>
+          <w:rFonts w:ascii="BatangChe" w:eastAsia="BatangChe" w:hAnsi="BatangChe"/>
+        </w:rPr>
+      </w:pPr>
+      <w:r>
+        <w:rPr>
+          <w:rFonts w:ascii="BatangChe" w:eastAsia="BatangChe" w:hAnsi="BatangChe"/>
+        </w:rPr>
+        <w:t xml:space="preserve">    set up an http request for the data file</w:t>
+      </w:r>
+    </w:p>
+    <w:p>
+      <w:pPr>
+        <w:pStyle w:val="NoSpacing"/>
+        <w:rPr>
+          <w:rFonts w:ascii="BatangChe" w:eastAsia="BatangChe" w:hAnsi="BatangChe"/>
+        </w:rPr>
+      </w:pPr>
+      <w:r>
+        <w:rPr>
+          <w:rFonts w:ascii="BatangChe" w:eastAsia="BatangChe" w:hAnsi="BatangChe"/>
+        </w:rPr>
+        <w:t xml:space="preserve">    fetch the data file </w:t>
+      </w:r>
+    </w:p>
+    <w:p>
+      <w:pPr>
+        <w:pStyle w:val="NoSpacing"/>
+        <w:rPr>
+          <w:rFonts w:ascii="BatangChe" w:eastAsia="BatangChe" w:hAnsi="BatangChe"/>
+        </w:rPr>
+      </w:pPr>
+      <w:r>
+        <w:rPr>
+          <w:rFonts w:ascii="BatangChe" w:eastAsia="BatangChe" w:hAnsi="BatangChe"/>
+        </w:rPr>
+        <w:t xml:space="preserve">    </w:t>
+      </w:r>
+    </w:p>
+    <w:p>
+      <w:pPr>
+        <w:pStyle w:val="NoSpacing"/>
+        <w:rPr>
+          <w:rFonts w:ascii="BatangChe" w:eastAsia="BatangChe" w:hAnsi="BatangChe"/>
+        </w:rPr>
+      </w:pPr>
+      <w:r>
+        <w:rPr>
+          <w:rFonts w:ascii="BatangChe" w:eastAsia="BatangChe" w:hAnsi="BatangChe"/>
+        </w:rPr>
+        <w:t xml:space="preserve">    for each user in the XML</w:t>
+      </w:r>
+    </w:p>
+    <w:p>
+      <w:pPr>
+        <w:pStyle w:val="NoSpacing"/>
+        <w:rPr>
+          <w:rFonts w:ascii="BatangChe" w:eastAsia="BatangChe" w:hAnsi="BatangChe"/>
+        </w:rPr>
+      </w:pPr>
+      <w:r>
+        <w:rPr>
+          <w:rFonts w:ascii="BatangChe" w:eastAsia="BatangChe" w:hAnsi="BatangChe"/>
+        </w:rPr>
+        <w:t xml:space="preserve">        parse the latitude</w:t>
+      </w:r>
+    </w:p>
+    <w:p>
+      <w:pPr>
+        <w:pStyle w:val="NoSpacing"/>
+        <w:rPr>
+          <w:rFonts w:ascii="BatangChe" w:eastAsia="BatangChe" w:hAnsi="BatangChe"/>
+        </w:rPr>
+      </w:pPr>
+      <w:r>
+        <w:rPr>
+          <w:rFonts w:ascii="BatangChe" w:eastAsia="BatangChe" w:hAnsi="BatangChe"/>
+        </w:rPr>
+        <w:t xml:space="preserve">        parse the longitude</w:t>
+      </w:r>
+    </w:p>
+    <w:p>
+      <w:pPr>
+        <w:pStyle w:val="NoSpacing"/>
+        <w:rPr>
+          <w:rFonts w:ascii="BatangChe" w:eastAsia="BatangChe" w:hAnsi="BatangChe"/>
+        </w:rPr>
+      </w:pPr>
+      <w:r>
+        <w:rPr>
+          <w:rFonts w:ascii="BatangChe" w:eastAsia="BatangChe" w:hAnsi="BatangChe"/>
+        </w:rPr>
+        <w:t xml:space="preserve">        parse the name</w:t>
+      </w:r>
+    </w:p>
+    <w:p>
+      <w:pPr>
+        <w:pStyle w:val="NoSpacing"/>
+        <w:rPr>
+          <w:rFonts w:ascii="BatangChe" w:eastAsia="BatangChe" w:hAnsi="BatangChe"/>
+        </w:rPr>
+      </w:pPr>
+      <w:r>
+        <w:rPr>
+          <w:rFonts w:ascii="BatangChe" w:eastAsia="BatangChe" w:hAnsi="BatangChe"/>
+        </w:rPr>
+        <w:t xml:space="preserve">        parse the time</w:t>
+      </w:r>
+    </w:p>
+    <w:p>
+      <w:pPr>
+        <w:pStyle w:val="NoSpacing"/>
+        <w:rPr>
+          <w:rFonts w:ascii="BatangChe" w:eastAsia="BatangChe" w:hAnsi="BatangChe"/>
+        </w:rPr>
+      </w:pPr>
+      <w:r>
+        <w:rPr>
+          <w:rFonts w:ascii="BatangChe" w:eastAsia="BatangChe" w:hAnsi="BatangChe"/>
+        </w:rPr>
+        <w:t xml:space="preserve">        parse the IP</w:t>
+      </w:r>
+    </w:p>
+    <w:p>
+      <w:pPr>
+        <w:pStyle w:val="NoSpacing"/>
+        <w:rPr>
+          <w:rFonts w:ascii="BatangChe" w:eastAsia="BatangChe" w:hAnsi="BatangChe"/>
+        </w:rPr>
+      </w:pPr>
+      <w:r>
+        <w:rPr>
+          <w:rFonts w:ascii="BatangChe" w:eastAsia="BatangChe" w:hAnsi="BatangChe"/>
+        </w:rPr>
+        <w:t xml:space="preserve">        </w:t>
+      </w:r>
+    </w:p>
+    <w:p>
+      <w:pPr>
+        <w:pStyle w:val="NoSpacing"/>
+        <w:rPr>
+          <w:rFonts w:ascii="BatangChe" w:eastAsia="BatangChe" w:hAnsi="BatangChe"/>
+        </w:rPr>
+      </w:pPr>
+      <w:r>
+        <w:rPr>
+          <w:rFonts w:ascii="BatangChe" w:eastAsia="BatangChe" w:hAnsi="BatangChe"/>
+        </w:rPr>
+        <w:t xml:space="preserve">        call the add to table function</w:t>
+      </w:r>
+    </w:p>
+    <w:p>
+      <w:pPr>
+        <w:pStyle w:val="NoSpacing"/>
+        <w:rPr>
+          <w:rFonts w:ascii="BatangChe" w:eastAsia="BatangChe" w:hAnsi="BatangChe"/>
+        </w:rPr>
+      </w:pPr>
+      <w:r>
+        <w:rPr>
+          <w:rFonts w:ascii="BatangChe" w:eastAsia="BatangChe" w:hAnsi="BatangChe"/>
+        </w:rPr>
+        <w:t xml:space="preserve">        </w:t>
+      </w:r>
+    </w:p>
+    <w:p>
+      <w:pPr>
+        <w:pStyle w:val="NoSpacing"/>
+        <w:rPr>
+          <w:rFonts w:ascii="BatangChe" w:eastAsia="BatangChe" w:hAnsi="BatangChe"/>
+        </w:rPr>
+      </w:pPr>
+      <w:r>
+        <w:rPr>
+          <w:rFonts w:ascii="BatangChe" w:eastAsia="BatangChe" w:hAnsi="BatangChe"/>
+        </w:rPr>
+        <w:t xml:space="preserve">    set a timer to call the load data function every 5 seconds</w:t>
+      </w:r>
+    </w:p>
+    <w:p>
+      <w:pPr>
+        <w:pStyle w:val="NoSpacing"/>
+        <w:rPr>
+          <w:rFonts w:ascii="BatangChe" w:eastAsia="BatangChe" w:hAnsi="BatangChe"/>
+        </w:rPr>
+      </w:pPr>
+    </w:p>
+    <w:p>
+      <w:pPr>
+        <w:pStyle w:val="NoSpacing"/>
+        <w:rPr>
+          <w:rFonts w:ascii="BatangChe" w:eastAsia="BatangChe" w:hAnsi="BatangChe"/>
+        </w:rPr>
+      </w:pPr>
+      <w:r>
+        <w:rPr>
+          <w:rFonts w:ascii="BatangChe" w:eastAsia="BatangChe" w:hAnsi="BatangChe"/>
+        </w:rPr>
+        <w:t>}</w:t>
+      </w:r>
+    </w:p>
+    <w:p>
+      <w:pPr>
+        <w:pStyle w:val="NoSpacing"/>
+        <w:rPr>
+          <w:rFonts w:ascii="BatangChe" w:eastAsia="BatangChe" w:hAnsi="BatangChe"/>
+        </w:rPr>
+      </w:pPr>
+    </w:p>
+    <w:p>
+      <w:pPr>
+        <w:pStyle w:val="NoSpacing"/>
+        <w:rPr>
+          <w:rFonts w:ascii="BatangChe" w:eastAsia="BatangChe" w:hAnsi="BatangChe"/>
+        </w:rPr>
+      </w:pPr>
+    </w:p>
+    <w:p>
+      <w:pPr>
+        <w:pStyle w:val="NoSpacing"/>
+        <w:rPr>
+          <w:rFonts w:ascii="BatangChe" w:eastAsia="BatangChe" w:hAnsi="BatangChe"/>
+        </w:rPr>
+      </w:pPr>
+    </w:p>
+    <w:p>
+      <w:pPr>
+        <w:pStyle w:val="NoSpacing"/>
+        <w:rPr>
+          <w:rFonts w:ascii="BatangChe" w:eastAsia="BatangChe" w:hAnsi="BatangChe"/>
+        </w:rPr>
+      </w:pPr>
+      <w:r>
+        <w:rPr>
+          <w:rFonts w:ascii="BatangChe" w:eastAsia="BatangChe" w:hAnsi="BatangChe"/>
+        </w:rPr>
+        <w:t>add to table function</w:t>
+      </w:r>
+    </w:p>
+    <w:p>
+      <w:pPr>
+        <w:pStyle w:val="NoSpacing"/>
+        <w:rPr>
+          <w:rFonts w:ascii="BatangChe" w:eastAsia="BatangChe" w:hAnsi="BatangChe"/>
+        </w:rPr>
+      </w:pPr>
+      <w:r>
+        <w:rPr>
+          <w:rFonts w:ascii="BatangChe" w:eastAsia="BatangChe" w:hAnsi="BatangChe"/>
+        </w:rPr>
+        <w:t>{</w:t>
+      </w:r>
+    </w:p>
+    <w:p>
+      <w:pPr>
+        <w:pStyle w:val="NoSpacing"/>
+        <w:rPr>
+          <w:rFonts w:ascii="BatangChe" w:eastAsia="BatangChe" w:hAnsi="BatangChe"/>
+        </w:rPr>
+      </w:pPr>
+      <w:r>
+        <w:rPr>
+          <w:rFonts w:ascii="BatangChe" w:eastAsia="BatangChe" w:hAnsi="BatangChe"/>
+        </w:rPr>
+        <w:t xml:space="preserve">    append the name, ip, time, latitude,  and longitude</w:t>
+      </w:r>
+    </w:p>
+    <w:p>
+      <w:pPr>
+        <w:pStyle w:val="NoSpacing"/>
+        <w:rPr>
+          <w:rFonts w:ascii="BatangChe" w:eastAsia="BatangChe" w:hAnsi="BatangChe"/>
+        </w:rPr>
+      </w:pPr>
+      <w:r>
+        <w:rPr>
+          <w:rFonts w:ascii="BatangChe" w:eastAsia="BatangChe" w:hAnsi="BatangChe"/>
+        </w:rPr>
+        <w:t xml:space="preserve">    to the table via html elements</w:t>
+      </w:r>
+    </w:p>
+    <w:p>
+      <w:pPr>
+        <w:pStyle w:val="NoSpacing"/>
+        <w:rPr>
+          <w:rFonts w:ascii="BatangChe" w:eastAsia="BatangChe" w:hAnsi="BatangChe"/>
+        </w:rPr>
+      </w:pPr>
+    </w:p>
+    <w:p>
+      <w:pPr>
+        <w:pStyle w:val="NoSpacing"/>
+        <w:rPr>
+          <w:rFonts w:ascii="BatangChe" w:eastAsia="BatangChe" w:hAnsi="BatangChe"/>
+        </w:rPr>
+      </w:pPr>
+      <w:r>
+        <w:rPr>
+          <w:rFonts w:ascii="BatangChe" w:eastAsia="BatangChe" w:hAnsi="BatangChe"/>
+        </w:rPr>
+        <w:t>}</w:t>
+      </w:r>
+    </w:p>
+    <w:p>
+      <w:pPr>
+        <w:pStyle w:val="NoSpacing"/>
+        <w:rPr>
+          <w:rFonts w:ascii="BatangChe" w:eastAsia="BatangChe" w:hAnsi="BatangChe"/>
+        </w:rPr>
+      </w:pPr>
+    </w:p>
+    <w:p>
+      <w:pPr>
+        <w:pStyle w:val="Heading3"/>
+        <w:rPr>
+          <w:rFonts w:eastAsia="BatangChe"/>
+        </w:rPr>
+      </w:pPr>
+      <w:r>
+        <w:rPr>
+          <w:rFonts w:eastAsia="BatangChe"/>
+        </w:rPr>
+        <w:t>Map Page</w:t>
+      </w:r>
+    </w:p>
+    <w:p>
+      <w:pPr>
+        <w:pStyle w:val="NoSpacing"/>
+        <w:rPr>
+          <w:rFonts w:ascii="BatangChe" w:eastAsia="BatangChe" w:hAnsi="BatangChe"/>
+        </w:rPr>
+      </w:pPr>
+      <w:r>
+        <w:rPr>
+          <w:rFonts w:ascii="BatangChe" w:eastAsia="BatangChe" w:hAnsi="BatangChe"/>
+        </w:rPr>
+        <w:t>ready map function</w:t>
+      </w:r>
+    </w:p>
+    <w:p>
+      <w:pPr>
+        <w:pStyle w:val="NoSpacing"/>
+        <w:rPr>
+          <w:rFonts w:ascii="BatangChe" w:eastAsia="BatangChe" w:hAnsi="BatangChe"/>
+        </w:rPr>
+      </w:pPr>
+      <w:r>
+        <w:rPr>
+          <w:rFonts w:ascii="BatangChe" w:eastAsia="BatangChe" w:hAnsi="BatangChe"/>
+        </w:rPr>
+        <w:t>{</w:t>
+      </w:r>
+    </w:p>
+    <w:p>
+      <w:pPr>
+        <w:pStyle w:val="NoSpacing"/>
+        <w:rPr>
+          <w:rFonts w:ascii="BatangChe" w:eastAsia="BatangChe" w:hAnsi="BatangChe"/>
+        </w:rPr>
+      </w:pPr>
+      <w:r>
+        <w:rPr>
+          <w:rFonts w:ascii="BatangChe" w:eastAsia="BatangChe" w:hAnsi="BatangChe"/>
+        </w:rPr>
+        <w:t xml:space="preserve">    when the document is full loaded </w:t>
+      </w:r>
+    </w:p>
+    <w:p>
+      <w:pPr>
+        <w:pStyle w:val="NoSpacing"/>
+        <w:rPr>
+          <w:rFonts w:ascii="BatangChe" w:eastAsia="BatangChe" w:hAnsi="BatangChe"/>
+        </w:rPr>
+      </w:pPr>
+      <w:r>
+        <w:rPr>
+          <w:rFonts w:ascii="BatangChe" w:eastAsia="BatangChe" w:hAnsi="BatangChe"/>
+        </w:rPr>
+        <w:t xml:space="preserve">        call the initialize function</w:t>
+      </w:r>
+    </w:p>
+    <w:p>
+      <w:pPr>
+        <w:pStyle w:val="NoSpacing"/>
+        <w:rPr>
+          <w:rFonts w:ascii="BatangChe" w:eastAsia="BatangChe" w:hAnsi="BatangChe"/>
+        </w:rPr>
+      </w:pPr>
+      <w:r>
+        <w:rPr>
+          <w:rFonts w:ascii="BatangChe" w:eastAsia="BatangChe" w:hAnsi="BatangChe"/>
+        </w:rPr>
+        <w:t xml:space="preserve">        call the load data function</w:t>
+      </w:r>
+    </w:p>
+    <w:p>
+      <w:pPr>
+        <w:pStyle w:val="NoSpacing"/>
+        <w:rPr>
+          <w:rFonts w:ascii="BatangChe" w:eastAsia="BatangChe" w:hAnsi="BatangChe"/>
+        </w:rPr>
+      </w:pPr>
+      <w:r>
+        <w:rPr>
+          <w:rFonts w:ascii="BatangChe" w:eastAsia="BatangChe" w:hAnsi="BatangChe"/>
+        </w:rPr>
+        <w:t>}</w:t>
+      </w:r>
+    </w:p>
+    <w:p>
+      <w:pPr>
+        <w:pStyle w:val="NoSpacing"/>
+        <w:rPr>
+          <w:rFonts w:ascii="BatangChe" w:eastAsia="BatangChe" w:hAnsi="BatangChe"/>
+        </w:rPr>
+      </w:pPr>
+    </w:p>
+    <w:p>
+      <w:pPr>
+        <w:pStyle w:val="NoSpacing"/>
+        <w:rPr>
+          <w:rFonts w:ascii="BatangChe" w:eastAsia="BatangChe" w:hAnsi="BatangChe"/>
+        </w:rPr>
+      </w:pPr>
+      <w:r>
+        <w:rPr>
+          <w:rFonts w:ascii="BatangChe" w:eastAsia="BatangChe" w:hAnsi="BatangChe"/>
+        </w:rPr>
+        <w:t>initialize function</w:t>
+      </w:r>
+    </w:p>
+    <w:p>
+      <w:pPr>
+        <w:pStyle w:val="NoSpacing"/>
+        <w:rPr>
+          <w:rFonts w:ascii="BatangChe" w:eastAsia="BatangChe" w:hAnsi="BatangChe"/>
+        </w:rPr>
+      </w:pPr>
+      <w:r>
+        <w:rPr>
+          <w:rFonts w:ascii="BatangChe" w:eastAsia="BatangChe" w:hAnsi="BatangChe"/>
+        </w:rPr>
+        <w:t>{</w:t>
+      </w:r>
+    </w:p>
+    <w:p>
+      <w:pPr>
+        <w:pStyle w:val="NoSpacing"/>
+        <w:rPr>
+          <w:rFonts w:ascii="BatangChe" w:eastAsia="BatangChe" w:hAnsi="BatangChe"/>
+        </w:rPr>
+      </w:pPr>
+      <w:r>
+        <w:rPr>
+          <w:rFonts w:ascii="BatangChe" w:eastAsia="BatangChe" w:hAnsi="BatangChe"/>
+        </w:rPr>
+        <w:t xml:space="preserve">    create the stylized map via JSON objects</w:t>
+      </w:r>
+    </w:p>
+    <w:p>
+      <w:pPr>
+        <w:pStyle w:val="NoSpacing"/>
+        <w:rPr>
+          <w:rFonts w:ascii="BatangChe" w:eastAsia="BatangChe" w:hAnsi="BatangChe"/>
+        </w:rPr>
+      </w:pPr>
+      <w:r>
+        <w:rPr>
+          <w:rFonts w:ascii="BatangChe" w:eastAsia="BatangChe" w:hAnsi="BatangChe"/>
+        </w:rPr>
+        <w:t xml:space="preserve">    setup the map options</w:t>
+      </w:r>
+    </w:p>
+    <w:p>
+      <w:pPr>
+        <w:pStyle w:val="NoSpacing"/>
+        <w:rPr>
+          <w:rFonts w:ascii="BatangChe" w:eastAsia="BatangChe" w:hAnsi="BatangChe"/>
+        </w:rPr>
+      </w:pPr>
+      <w:r>
+        <w:rPr>
+          <w:rFonts w:ascii="BatangChe" w:eastAsia="BatangChe" w:hAnsi="BatangChe"/>
+        </w:rPr>
+        <w:t xml:space="preserve">    create the google map object</w:t>
+      </w:r>
+    </w:p>
+    <w:p>
+      <w:pPr>
+        <w:pStyle w:val="NoSpacing"/>
+        <w:rPr>
+          <w:rFonts w:ascii="BatangChe" w:eastAsia="BatangChe" w:hAnsi="BatangChe"/>
+        </w:rPr>
+      </w:pPr>
+      <w:r>
+        <w:rPr>
+          <w:rFonts w:ascii="BatangChe" w:eastAsia="BatangChe" w:hAnsi="BatangChe"/>
+        </w:rPr>
+        <w:t xml:space="preserve">    set the style on the map</w:t>
+      </w:r>
+    </w:p>
+    <w:p>
+      <w:pPr>
+        <w:pStyle w:val="NoSpacing"/>
+        <w:rPr>
+          <w:rFonts w:ascii="BatangChe" w:eastAsia="BatangChe" w:hAnsi="BatangChe"/>
+        </w:rPr>
+      </w:pPr>
+      <w:r>
+        <w:rPr>
+          <w:rFonts w:ascii="BatangChe" w:eastAsia="BatangChe" w:hAnsi="BatangChe"/>
+        </w:rPr>
+        <w:t xml:space="preserve">    </w:t>
+      </w:r>
+    </w:p>
+    <w:p>
+      <w:pPr>
+        <w:pStyle w:val="NoSpacing"/>
+        <w:rPr>
+          <w:rFonts w:ascii="BatangChe" w:eastAsia="BatangChe" w:hAnsi="BatangChe"/>
+        </w:rPr>
+      </w:pPr>
+      <w:r>
+        <w:rPr>
+          <w:rFonts w:ascii="BatangChe" w:eastAsia="BatangChe" w:hAnsi="BatangChe"/>
+        </w:rPr>
+        <w:t xml:space="preserve">    fetch the geolocation of the user running the website </w:t>
+      </w:r>
+    </w:p>
+    <w:p>
+      <w:pPr>
+        <w:pStyle w:val="NoSpacing"/>
+        <w:rPr>
+          <w:rFonts w:ascii="BatangChe" w:eastAsia="BatangChe" w:hAnsi="BatangChe"/>
+        </w:rPr>
+      </w:pPr>
+      <w:r>
+        <w:rPr>
+          <w:rFonts w:ascii="BatangChe" w:eastAsia="BatangChe" w:hAnsi="BatangChe"/>
+        </w:rPr>
+        <w:t xml:space="preserve">    if their browser does not allow geolocation</w:t>
+      </w:r>
+    </w:p>
+    <w:p>
+      <w:pPr>
+        <w:pStyle w:val="NoSpacing"/>
+        <w:rPr>
+          <w:rFonts w:ascii="BatangChe" w:eastAsia="BatangChe" w:hAnsi="BatangChe"/>
+        </w:rPr>
+      </w:pPr>
+      <w:r>
+        <w:rPr>
+          <w:rFonts w:ascii="BatangChe" w:eastAsia="BatangChe" w:hAnsi="BatangChe"/>
+        </w:rPr>
+        <w:t xml:space="preserve">        display errror</w:t>
+      </w:r>
+    </w:p>
+    <w:p>
+      <w:pPr>
+        <w:pStyle w:val="NoSpacing"/>
+        <w:rPr>
+          <w:rFonts w:ascii="BatangChe" w:eastAsia="BatangChe" w:hAnsi="BatangChe"/>
+        </w:rPr>
+      </w:pPr>
+      <w:r>
+        <w:rPr>
+          <w:rFonts w:ascii="BatangChe" w:eastAsia="BatangChe" w:hAnsi="BatangChe"/>
+        </w:rPr>
+        <w:lastRenderedPageBreak/>
+        <w:t xml:space="preserve">    else center the map to their location  </w:t>
+      </w:r>
+    </w:p>
+    <w:p>
+      <w:pPr>
+        <w:pStyle w:val="NoSpacing"/>
+        <w:rPr>
+          <w:rFonts w:ascii="BatangChe" w:eastAsia="BatangChe" w:hAnsi="BatangChe"/>
+        </w:rPr>
+      </w:pPr>
+      <w:r>
+        <w:rPr>
+          <w:rFonts w:ascii="BatangChe" w:eastAsia="BatangChe" w:hAnsi="BatangChe"/>
+        </w:rPr>
+        <w:t>}</w:t>
+      </w:r>
+    </w:p>
+    <w:p>
+      <w:pPr>
+        <w:pStyle w:val="NoSpacing"/>
+        <w:rPr>
+          <w:rFonts w:ascii="BatangChe" w:eastAsia="BatangChe" w:hAnsi="BatangChe"/>
+        </w:rPr>
+      </w:pPr>
+    </w:p>
+    <w:p>
+      <w:pPr>
+        <w:pStyle w:val="NoSpacing"/>
+        <w:rPr>
+          <w:rFonts w:ascii="BatangChe" w:eastAsia="BatangChe" w:hAnsi="BatangChe"/>
+        </w:rPr>
+      </w:pPr>
+    </w:p>
+    <w:p>
+      <w:pPr>
+        <w:pStyle w:val="NoSpacing"/>
+        <w:rPr>
+          <w:rFonts w:ascii="BatangChe" w:eastAsia="BatangChe" w:hAnsi="BatangChe"/>
+        </w:rPr>
+      </w:pPr>
+      <w:r>
+        <w:rPr>
+          <w:rFonts w:ascii="BatangChe" w:eastAsia="BatangChe" w:hAnsi="BatangChe"/>
+        </w:rPr>
+        <w:t>load data function</w:t>
+      </w:r>
+    </w:p>
+    <w:p>
+      <w:pPr>
+        <w:pStyle w:val="NoSpacing"/>
+        <w:rPr>
+          <w:rFonts w:ascii="BatangChe" w:eastAsia="BatangChe" w:hAnsi="BatangChe"/>
+        </w:rPr>
+      </w:pPr>
+      <w:r>
+        <w:rPr>
+          <w:rFonts w:ascii="BatangChe" w:eastAsia="BatangChe" w:hAnsi="BatangChe"/>
+        </w:rPr>
+        <w:t>{</w:t>
+      </w:r>
+    </w:p>
+    <w:p>
+      <w:pPr>
+        <w:pStyle w:val="NoSpacing"/>
+        <w:rPr>
+          <w:rFonts w:ascii="BatangChe" w:eastAsia="BatangChe" w:hAnsi="BatangChe"/>
+        </w:rPr>
+      </w:pPr>
+      <w:r>
+        <w:rPr>
+          <w:rFonts w:ascii="BatangChe" w:eastAsia="BatangChe" w:hAnsi="BatangChe"/>
+        </w:rPr>
+        <w:t xml:space="preserve">    clear all the markers from the map</w:t>
+      </w:r>
+    </w:p>
+    <w:p>
+      <w:pPr>
+        <w:pStyle w:val="NoSpacing"/>
+        <w:rPr>
+          <w:rFonts w:ascii="BatangChe" w:eastAsia="BatangChe" w:hAnsi="BatangChe"/>
+        </w:rPr>
+      </w:pPr>
+      <w:r>
+        <w:rPr>
+          <w:rFonts w:ascii="BatangChe" w:eastAsia="BatangChe" w:hAnsi="BatangChe"/>
+        </w:rPr>
+        <w:t xml:space="preserve">    </w:t>
+      </w:r>
+    </w:p>
+    <w:p>
+      <w:pPr>
+        <w:pStyle w:val="NoSpacing"/>
+        <w:rPr>
+          <w:rFonts w:ascii="BatangChe" w:eastAsia="BatangChe" w:hAnsi="BatangChe"/>
+        </w:rPr>
+      </w:pPr>
+      <w:r>
+        <w:rPr>
+          <w:rFonts w:ascii="BatangChe" w:eastAsia="BatangChe" w:hAnsi="BatangChe"/>
+        </w:rPr>
+        <w:t xml:space="preserve">    set up an http request for the data file</w:t>
+      </w:r>
+    </w:p>
+    <w:p>
+      <w:pPr>
+        <w:pStyle w:val="NoSpacing"/>
+        <w:rPr>
+          <w:rFonts w:ascii="BatangChe" w:eastAsia="BatangChe" w:hAnsi="BatangChe"/>
+        </w:rPr>
+      </w:pPr>
+      <w:r>
+        <w:rPr>
+          <w:rFonts w:ascii="BatangChe" w:eastAsia="BatangChe" w:hAnsi="BatangChe"/>
+        </w:rPr>
+        <w:t xml:space="preserve">    fetch the data file </w:t>
+      </w:r>
+    </w:p>
+    <w:p>
+      <w:pPr>
+        <w:pStyle w:val="NoSpacing"/>
+        <w:rPr>
+          <w:rFonts w:ascii="BatangChe" w:eastAsia="BatangChe" w:hAnsi="BatangChe"/>
+        </w:rPr>
+      </w:pPr>
+      <w:r>
+        <w:rPr>
+          <w:rFonts w:ascii="BatangChe" w:eastAsia="BatangChe" w:hAnsi="BatangChe"/>
+        </w:rPr>
+        <w:t xml:space="preserve">    </w:t>
+      </w:r>
+    </w:p>
+    <w:p>
+      <w:pPr>
+        <w:pStyle w:val="NoSpacing"/>
+        <w:rPr>
+          <w:rFonts w:ascii="BatangChe" w:eastAsia="BatangChe" w:hAnsi="BatangChe"/>
+        </w:rPr>
+      </w:pPr>
+      <w:r>
+        <w:rPr>
+          <w:rFonts w:ascii="BatangChe" w:eastAsia="BatangChe" w:hAnsi="BatangChe"/>
+        </w:rPr>
+        <w:t xml:space="preserve">    for each user in the XML</w:t>
+      </w:r>
+    </w:p>
+    <w:p>
+      <w:pPr>
+        <w:pStyle w:val="NoSpacing"/>
+        <w:rPr>
+          <w:rFonts w:ascii="BatangChe" w:eastAsia="BatangChe" w:hAnsi="BatangChe"/>
+        </w:rPr>
+      </w:pPr>
+      <w:r>
+        <w:rPr>
+          <w:rFonts w:ascii="BatangChe" w:eastAsia="BatangChe" w:hAnsi="BatangChe"/>
+        </w:rPr>
+        <w:t xml:space="preserve">        parse the latitude</w:t>
+      </w:r>
+    </w:p>
+    <w:p>
+      <w:pPr>
+        <w:pStyle w:val="NoSpacing"/>
+        <w:rPr>
+          <w:rFonts w:ascii="BatangChe" w:eastAsia="BatangChe" w:hAnsi="BatangChe"/>
+        </w:rPr>
+      </w:pPr>
+      <w:r>
+        <w:rPr>
+          <w:rFonts w:ascii="BatangChe" w:eastAsia="BatangChe" w:hAnsi="BatangChe"/>
+        </w:rPr>
+        <w:t xml:space="preserve">        parse the longitude</w:t>
+      </w:r>
+    </w:p>
+    <w:p>
+      <w:pPr>
+        <w:pStyle w:val="NoSpacing"/>
+        <w:rPr>
+          <w:rFonts w:ascii="BatangChe" w:eastAsia="BatangChe" w:hAnsi="BatangChe"/>
+        </w:rPr>
+      </w:pPr>
+      <w:r>
+        <w:rPr>
+          <w:rFonts w:ascii="BatangChe" w:eastAsia="BatangChe" w:hAnsi="BatangChe"/>
+        </w:rPr>
+        <w:t xml:space="preserve">        parse the name</w:t>
+      </w:r>
+    </w:p>
+    <w:p>
+      <w:pPr>
+        <w:pStyle w:val="NoSpacing"/>
+        <w:rPr>
+          <w:rFonts w:ascii="BatangChe" w:eastAsia="BatangChe" w:hAnsi="BatangChe"/>
+        </w:rPr>
+      </w:pPr>
+      <w:r>
+        <w:rPr>
+          <w:rFonts w:ascii="BatangChe" w:eastAsia="BatangChe" w:hAnsi="BatangChe"/>
+        </w:rPr>
+        <w:t xml:space="preserve">        parse the time</w:t>
+      </w:r>
+    </w:p>
+    <w:p>
+      <w:pPr>
+        <w:pStyle w:val="NoSpacing"/>
+        <w:rPr>
+          <w:rFonts w:ascii="BatangChe" w:eastAsia="BatangChe" w:hAnsi="BatangChe"/>
+        </w:rPr>
+      </w:pPr>
+      <w:r>
+        <w:rPr>
+          <w:rFonts w:ascii="BatangChe" w:eastAsia="BatangChe" w:hAnsi="BatangChe"/>
+        </w:rPr>
+        <w:t xml:space="preserve">        parse the IP</w:t>
+      </w:r>
+    </w:p>
+    <w:p>
+      <w:pPr>
+        <w:pStyle w:val="NoSpacing"/>
+        <w:rPr>
+          <w:rFonts w:ascii="BatangChe" w:eastAsia="BatangChe" w:hAnsi="BatangChe"/>
+        </w:rPr>
+      </w:pPr>
+      <w:r>
+        <w:rPr>
+          <w:rFonts w:ascii="BatangChe" w:eastAsia="BatangChe" w:hAnsi="BatangChe"/>
+        </w:rPr>
+        <w:t xml:space="preserve">        </w:t>
+      </w:r>
+    </w:p>
+    <w:p>
+      <w:pPr>
+        <w:pStyle w:val="NoSpacing"/>
+        <w:rPr>
+          <w:rFonts w:ascii="BatangChe" w:eastAsia="BatangChe" w:hAnsi="BatangChe"/>
+        </w:rPr>
+      </w:pPr>
+      <w:r>
+        <w:rPr>
+          <w:rFonts w:ascii="BatangChe" w:eastAsia="BatangChe" w:hAnsi="BatangChe"/>
+        </w:rPr>
+        <w:t xml:space="preserve">        call the add marker function</w:t>
+      </w:r>
+    </w:p>
+    <w:p>
+      <w:pPr>
+        <w:pStyle w:val="NoSpacing"/>
+        <w:rPr>
+          <w:rFonts w:ascii="BatangChe" w:eastAsia="BatangChe" w:hAnsi="BatangChe"/>
+        </w:rPr>
+      </w:pPr>
+      <w:r>
+        <w:rPr>
+          <w:rFonts w:ascii="BatangChe" w:eastAsia="BatangChe" w:hAnsi="BatangChe"/>
+        </w:rPr>
+        <w:t xml:space="preserve">        </w:t>
+      </w:r>
+    </w:p>
+    <w:p>
+      <w:pPr>
+        <w:pStyle w:val="NoSpacing"/>
+        <w:rPr>
+          <w:rFonts w:ascii="BatangChe" w:eastAsia="BatangChe" w:hAnsi="BatangChe"/>
+        </w:rPr>
+      </w:pPr>
+      <w:r>
+        <w:rPr>
+          <w:rFonts w:ascii="BatangChe" w:eastAsia="BatangChe" w:hAnsi="BatangChe"/>
+        </w:rPr>
+        <w:t xml:space="preserve">    set a timer to call the load data function every 5 seconds    </w:t>
+      </w:r>
+    </w:p>
+    <w:p>
+      <w:pPr>
+        <w:pStyle w:val="NoSpacing"/>
+        <w:rPr>
+          <w:rFonts w:ascii="BatangChe" w:eastAsia="BatangChe" w:hAnsi="BatangChe"/>
+        </w:rPr>
+      </w:pPr>
+      <w:r>
+        <w:rPr>
+          <w:rFonts w:ascii="BatangChe" w:eastAsia="BatangChe" w:hAnsi="BatangChe"/>
+        </w:rPr>
+        <w:t>}</w:t>
+      </w:r>
+    </w:p>
+    <w:p>
+      <w:pPr>
+        <w:pStyle w:val="NoSpacing"/>
+        <w:rPr>
+          <w:rFonts w:ascii="BatangChe" w:eastAsia="BatangChe" w:hAnsi="BatangChe"/>
+        </w:rPr>
+      </w:pPr>
+    </w:p>
+    <w:p>
+      <w:pPr>
+        <w:pStyle w:val="NoSpacing"/>
+        <w:rPr>
+          <w:rFonts w:ascii="BatangChe" w:eastAsia="BatangChe" w:hAnsi="BatangChe"/>
+        </w:rPr>
+      </w:pPr>
+    </w:p>
+    <w:p>
+      <w:pPr>
+        <w:pStyle w:val="NoSpacing"/>
+        <w:rPr>
+          <w:rFonts w:ascii="BatangChe" w:eastAsia="BatangChe" w:hAnsi="BatangChe"/>
+        </w:rPr>
+      </w:pPr>
+      <w:r>
+        <w:rPr>
+          <w:rFonts w:ascii="BatangChe" w:eastAsia="BatangChe" w:hAnsi="BatangChe"/>
+        </w:rPr>
+        <w:t>add marker function</w:t>
+      </w:r>
+    </w:p>
+    <w:p>
+      <w:pPr>
+        <w:pStyle w:val="NoSpacing"/>
+        <w:rPr>
+          <w:rFonts w:ascii="BatangChe" w:eastAsia="BatangChe" w:hAnsi="BatangChe"/>
+        </w:rPr>
+      </w:pPr>
+      <w:r>
+        <w:rPr>
+          <w:rFonts w:ascii="BatangChe" w:eastAsia="BatangChe" w:hAnsi="BatangChe"/>
+        </w:rPr>
+        <w:t>{</w:t>
+      </w:r>
+    </w:p>
+    <w:p>
+      <w:pPr>
+        <w:pStyle w:val="NoSpacing"/>
+        <w:rPr>
+          <w:rFonts w:ascii="BatangChe" w:eastAsia="BatangChe" w:hAnsi="BatangChe"/>
+        </w:rPr>
+      </w:pPr>
+      <w:r>
+        <w:rPr>
+          <w:rFonts w:ascii="BatangChe" w:eastAsia="BatangChe" w:hAnsi="BatangChe"/>
+        </w:rPr>
+        <w:t xml:space="preserve">    create the latitude-longitude object based off parameters    </w:t>
+      </w:r>
+    </w:p>
+    <w:p>
+      <w:pPr>
+        <w:pStyle w:val="NoSpacing"/>
+        <w:rPr>
+          <w:rFonts w:ascii="BatangChe" w:eastAsia="BatangChe" w:hAnsi="BatangChe"/>
+        </w:rPr>
+      </w:pPr>
+      <w:r>
+        <w:rPr>
+          <w:rFonts w:ascii="BatangChe" w:eastAsia="BatangChe" w:hAnsi="BatangChe"/>
+        </w:rPr>
+        <w:t xml:space="preserve">    make a marker object with the specified position and name</w:t>
+      </w:r>
+    </w:p>
+    <w:p>
+      <w:pPr>
+        <w:pStyle w:val="NoSpacing"/>
+        <w:rPr>
+          <w:rFonts w:ascii="BatangChe" w:eastAsia="BatangChe" w:hAnsi="BatangChe"/>
+        </w:rPr>
+      </w:pPr>
+      <w:r>
+        <w:rPr>
+          <w:rFonts w:ascii="BatangChe" w:eastAsia="BatangChe" w:hAnsi="BatangChe"/>
+        </w:rPr>
+        <w:t xml:space="preserve">    </w:t>
+      </w:r>
+    </w:p>
+    <w:p>
+      <w:pPr>
+        <w:pStyle w:val="NoSpacing"/>
+        <w:rPr>
+          <w:rFonts w:ascii="BatangChe" w:eastAsia="BatangChe" w:hAnsi="BatangChe"/>
+        </w:rPr>
+      </w:pPr>
+      <w:r>
+        <w:rPr>
+          <w:rFonts w:ascii="BatangChe" w:eastAsia="BatangChe" w:hAnsi="BatangChe"/>
+        </w:rPr>
+        <w:t xml:space="preserve">    add the marker to the array of markers</w:t>
+      </w:r>
+    </w:p>
+    <w:p>
+      <w:pPr>
+        <w:pStyle w:val="NoSpacing"/>
+        <w:rPr>
+          <w:rFonts w:ascii="BatangChe" w:eastAsia="BatangChe" w:hAnsi="BatangChe"/>
+        </w:rPr>
+      </w:pPr>
+      <w:r>
+        <w:rPr>
+          <w:rFonts w:ascii="BatangChe" w:eastAsia="BatangChe" w:hAnsi="BatangChe"/>
+        </w:rPr>
+        <w:t>}</w:t>
+      </w:r>
+    </w:p>
     <w:sectPr>
       <w:footerReference w:type="default" r:id="rId15"/>
       <w:pgSz w:w="12240" w:h="15840"/>
@@ -1633,7 +3339,7 @@
           <w:rPr>
             <w:noProof/>
           </w:rPr>
-          <w:t>4</w:t>
+          <w:t>3</w:t>
         </w:r>
         <w:r>
           <w:rPr>
@@ -5019,7 +6725,7 @@
 </file>
 
 <file path=customXml/itemProps2.xml><?xml version="1.0" encoding="utf-8"?>
-<ds:datastoreItem xmlns:ds="http://schemas.openxmlformats.org/officeDocument/2006/customXml" ds:itemID="{2C15AF62-2693-4C4A-8410-A3E7443C44AA}">
+<ds:datastoreItem xmlns:ds="http://schemas.openxmlformats.org/officeDocument/2006/customXml" ds:itemID="{90C4E4B7-D2F7-4E9A-BC57-C83B70185F9C}">
   <ds:schemaRefs>
     <ds:schemaRef ds:uri="http://schemas.openxmlformats.org/officeDocument/2006/bibliography"/>
   </ds:schemaRefs>

</xml_diff>

<commit_message>
Added android pseudo code,  modified state diagram
Signed-off-by: jbayntun <j_bayntun@hotmail.com>
</commit_message>
<xml_diff>
--- a/design/comp4985_designdocument_gps.docx
+++ b/design/comp4985_designdocument_gps.docx
@@ -1,6 +1,6 @@
 
 <file path=word/document.xml><?xml version="1.0" encoding="utf-8"?>
-<w:document xmlns:wpc="http://schemas.microsoft.com/office/word/2010/wordprocessingCanvas" xmlns:mc="http://schemas.openxmlformats.org/markup-compatibility/2006" xmlns:o="urn:schemas-microsoft-com:office:office" xmlns:r="http://schemas.openxmlformats.org/officeDocument/2006/relationships" xmlns:m="http://schemas.openxmlformats.org/officeDocument/2006/math" xmlns:v="urn:schemas-microsoft-com:vml" xmlns:wp14="http://schemas.microsoft.com/office/word/2010/wordprocessingDrawing" xmlns:wp="http://schemas.openxmlformats.org/drawingml/2006/wordprocessingDrawing" xmlns:w10="urn:schemas-microsoft-com:office:word" xmlns:w="http://schemas.openxmlformats.org/wordprocessingml/2006/main" xmlns:w14="http://schemas.microsoft.com/office/word/2010/wordml" xmlns:w15="http://schemas.microsoft.com/office/word/2012/wordml" xmlns:wpg="http://schemas.microsoft.com/office/word/2010/wordprocessingGroup" xmlns:wpi="http://schemas.microsoft.com/office/word/2010/wordprocessingInk" xmlns:wne="http://schemas.microsoft.com/office/word/2006/wordml" xmlns:wps="http://schemas.microsoft.com/office/word/2010/wordprocessingShape" mc:Ignorable="w14 w15 wp14">
+<w:document xmlns:ve="http://schemas.openxmlformats.org/markup-compatibility/2006" xmlns:o="urn:schemas-microsoft-com:office:office" xmlns:r="http://schemas.openxmlformats.org/officeDocument/2006/relationships" xmlns:m="http://schemas.openxmlformats.org/officeDocument/2006/math" xmlns:v="urn:schemas-microsoft-com:vml" xmlns:wp="http://schemas.openxmlformats.org/drawingml/2006/wordprocessingDrawing" xmlns:w10="urn:schemas-microsoft-com:office:word" xmlns:w="http://schemas.openxmlformats.org/wordprocessingml/2006/main" xmlns:wne="http://schemas.microsoft.com/office/word/2006/wordml">
   <w:body>
     <w:sdt>
       <w:sdtPr>
@@ -10,7 +10,6 @@
           <w:docPartUnique/>
         </w:docPartObj>
       </w:sdtPr>
-      <w:sdtEndPr/>
       <w:sdtContent>
         <w:p/>
         <w:p>
@@ -18,454 +17,97 @@
             <w:rPr>
               <w:noProof/>
             </w:rPr>
-            <mc:AlternateContent>
-              <mc:Choice Requires="wps">
-                <w:drawing>
-                  <wp:anchor distT="0" distB="0" distL="114300" distR="114300" simplePos="0" relativeHeight="251662336" behindDoc="0" locked="0" layoutInCell="1" allowOverlap="1" wp14:anchorId="42468CAB" wp14:editId="278F66AC">
-                    <wp:simplePos x="0" y="0"/>
-                    <mc:AlternateContent>
-                      <mc:Choice Requires="wp14">
-                        <wp:positionH relativeFrom="page">
-                          <wp14:pctPosHOffset>15000</wp14:pctPosHOffset>
-                        </wp:positionH>
-                      </mc:Choice>
-                      <mc:Fallback>
-                        <wp:positionH relativeFrom="page">
-                          <wp:posOffset>1165860</wp:posOffset>
-                        </wp:positionH>
-                      </mc:Fallback>
-                    </mc:AlternateContent>
-                    <mc:AlternateContent>
-                      <mc:Choice Requires="wp14">
-                        <wp:positionV relativeFrom="page">
-                          <wp14:pctPosVOffset>9100</wp14:pctPosVOffset>
-                        </wp:positionV>
-                      </mc:Choice>
-                      <mc:Fallback>
-                        <wp:positionV relativeFrom="page">
-                          <wp:posOffset>915035</wp:posOffset>
-                        </wp:positionV>
-                      </mc:Fallback>
-                    </mc:AlternateContent>
-                    <wp:extent cx="3660775" cy="3651250"/>
-                    <wp:effectExtent l="0" t="0" r="10160" b="7620"/>
-                    <wp:wrapSquare wrapText="bothSides"/>
-                    <wp:docPr id="111" name="Text Box 111"/>
-                    <wp:cNvGraphicFramePr/>
-                    <a:graphic xmlns:a="http://schemas.openxmlformats.org/drawingml/2006/main">
-                      <a:graphicData uri="http://schemas.microsoft.com/office/word/2010/wordprocessingShape">
-                        <wps:wsp>
-                          <wps:cNvSpPr txBox="1"/>
-                          <wps:spPr>
-                            <a:xfrm>
-                              <a:off x="0" y="0"/>
-                              <a:ext cx="3660775" cy="3651250"/>
-                            </a:xfrm>
-                            <a:prstGeom prst="rect">
-                              <a:avLst/>
-                            </a:prstGeom>
-                            <a:noFill/>
-                            <a:ln w="6350">
-                              <a:noFill/>
-                            </a:ln>
-                            <a:effectLst/>
-                          </wps:spPr>
-                          <wps:style>
-                            <a:lnRef idx="0">
-                              <a:schemeClr val="accent1"/>
-                            </a:lnRef>
-                            <a:fillRef idx="0">
-                              <a:schemeClr val="accent1"/>
-                            </a:fillRef>
-                            <a:effectRef idx="0">
-                              <a:schemeClr val="accent1"/>
-                            </a:effectRef>
-                            <a:fontRef idx="minor">
-                              <a:schemeClr val="dk1"/>
-                            </a:fontRef>
-                          </wps:style>
-                          <wps:txbx>
-                            <w:txbxContent>
-                              <w:sdt>
-                                <w:sdtPr>
-                                  <w:rPr>
-                                    <w:caps/>
-                                    <w:color w:val="04BBFF" w:themeColor="text2" w:themeShade="BF"/>
-                                    <w:sz w:val="40"/>
-                                    <w:szCs w:val="40"/>
-                                  </w:rPr>
-                                  <w:alias w:val="Publish Date"/>
-                                  <w:tag w:val=""/>
-                                  <w:id w:val="400952559"/>
-                                  <w:dataBinding w:prefixMappings="xmlns:ns0='http://schemas.microsoft.com/office/2006/coverPageProps' " w:xpath="/ns0:CoverPageProperties[1]/ns0:PublishDate[1]" w:storeItemID="{55AF091B-3C7A-41E3-B477-F2FDAA23CFDA}"/>
-                                  <w:date w:fullDate="2015-02-25T00:00:00Z">
-                                    <w:dateFormat w:val="MMMM d, yyyy"/>
-                                    <w:lid w:val="en-US"/>
-                                    <w:storeMappedDataAs w:val="dateTime"/>
-                                    <w:calendar w:val="gregorian"/>
-                                  </w:date>
-                                </w:sdtPr>
-                                <w:sdtEndPr/>
-                                <w:sdtContent>
-                                  <w:p>
-                                    <w:pPr>
-                                      <w:pStyle w:val="NoSpacing"/>
-                                      <w:jc w:val="right"/>
-                                      <w:rPr>
-                                        <w:caps/>
-                                        <w:color w:val="04BBFF" w:themeColor="text2" w:themeShade="BF"/>
-                                        <w:sz w:val="40"/>
-                                        <w:szCs w:val="40"/>
-                                      </w:rPr>
-                                    </w:pPr>
-                                    <w:r>
-                                      <w:rPr>
-                                        <w:caps/>
-                                        <w:color w:val="04BBFF" w:themeColor="text2" w:themeShade="BF"/>
-                                        <w:sz w:val="40"/>
-                                        <w:szCs w:val="40"/>
-                                      </w:rPr>
-                                      <w:t>February 25</w:t>
-                                    </w:r>
-                                    <w:r>
-                                      <w:rPr>
-                                        <w:caps/>
-                                        <w:color w:val="04BBFF" w:themeColor="text2" w:themeShade="BF"/>
-                                        <w:sz w:val="40"/>
-                                        <w:szCs w:val="40"/>
-                                      </w:rPr>
-                                      <w:t>, 2015</w:t>
-                                    </w:r>
-                                  </w:p>
-                                </w:sdtContent>
-                              </w:sdt>
-                            </w:txbxContent>
-                          </wps:txbx>
-                          <wps:bodyPr rot="0" spcFirstLastPara="0" vertOverflow="overflow" horzOverflow="overflow" vert="horz" wrap="square" lIns="0" tIns="0" rIns="0" bIns="0" numCol="1" spcCol="0" rtlCol="0" fromWordArt="0" anchor="b" anchorCtr="0" forceAA="0" compatLnSpc="1">
-                            <a:prstTxWarp prst="textNoShape">
-                              <a:avLst/>
-                            </a:prstTxWarp>
-                            <a:spAutoFit/>
-                          </wps:bodyPr>
-                        </wps:wsp>
-                      </a:graphicData>
-                    </a:graphic>
-                    <wp14:sizeRelH relativeFrom="page">
-                      <wp14:pctWidth>73400</wp14:pctWidth>
-                    </wp14:sizeRelH>
-                    <wp14:sizeRelV relativeFrom="page">
-                      <wp14:pctHeight>36300</wp14:pctHeight>
-                    </wp14:sizeRelV>
-                  </wp:anchor>
-                </w:drawing>
-              </mc:Choice>
-              <mc:Fallback>
-                <w:pict>
-                  <v:shapetype w14:anchorId="42468CAB" id="_x0000_t202" coordsize="21600,21600" o:spt="202" path="m,l,21600r21600,l21600,xe">
-                    <v:stroke joinstyle="miter"/>
-                    <v:path gradientshapeok="t" o:connecttype="rect"/>
-                  </v:shapetype>
-                  <v:shape id="Text Box 111" o:spid="_x0000_s1026" type="#_x0000_t202" style="position:absolute;margin-left:0;margin-top:0;width:288.25pt;height:287.5pt;z-index:251662336;visibility:visible;mso-wrap-style:square;mso-width-percent:734;mso-height-percent:363;mso-left-percent:150;mso-top-percent:91;mso-wrap-distance-left:9pt;mso-wrap-distance-top:0;mso-wrap-distance-right:9pt;mso-wrap-distance-bottom:0;mso-position-horizontal-relative:page;mso-position-vertical-relative:page;mso-width-percent:734;mso-height-percent:363;mso-left-percent:150;mso-top-percent:91;mso-width-relative:page;mso-height-relative:page;v-text-anchor:bottom" o:gfxdata="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" filled="f" stroked="f" strokeweight=".5pt">
-                    <v:textbox style="mso-fit-shape-to-text:t" inset="0,0,0,0">
-                      <w:txbxContent>
-                        <w:sdt>
-                          <w:sdtPr>
+            <w:pict>
+              <v:shapetype id="_x0000_t202" coordsize="21600,21600" o:spt="202" path="m,l,21600r21600,l21600,xe">
+                <v:stroke joinstyle="miter"/>
+                <v:path gradientshapeok="t" o:connecttype="rect"/>
+              </v:shapetype>
+              <v:shape id="Text Box 111" o:spid="_x0000_s1026" type="#_x0000_t202" style="position:absolute;margin-left:0;margin-top:0;width:288.25pt;height:287.5pt;z-index:251662336;visibility:visible;mso-width-percent:734;mso-height-percent:363;mso-left-percent:150;mso-top-percent:91;mso-position-horizontal-relative:page;mso-position-vertical-relative:page;mso-width-percent:734;mso-height-percent:363;mso-left-percent:150;mso-top-percent:91;v-text-anchor:bottom" o:gfxdata="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" filled="f" stroked="f" strokeweight=".5pt">
+                <v:textbox style="mso-fit-shape-to-text:t" inset="0,0,0,0">
+                  <w:txbxContent>
+                    <w:sdt>
+                      <w:sdtPr>
+                        <w:rPr>
+                          <w:caps/>
+                          <w:color w:val="04BBFF" w:themeColor="text2" w:themeShade="BF"/>
+                          <w:sz w:val="40"/>
+                          <w:szCs w:val="40"/>
+                        </w:rPr>
+                        <w:alias w:val="Publish Date"/>
+                        <w:tag w:val=""/>
+                        <w:id w:val="400952559"/>
+                        <w:dataBinding w:prefixMappings="xmlns:ns0='http://schemas.microsoft.com/office/2006/coverPageProps' " w:xpath="/ns0:CoverPageProperties[1]/ns0:PublishDate[1]" w:storeItemID="{55AF091B-3C7A-41E3-B477-F2FDAA23CFDA}"/>
+                        <w:date w:fullDate="2015-02-25T00:00:00Z">
+                          <w:dateFormat w:val="MMMM d, yyyy"/>
+                          <w:lid w:val="en-US"/>
+                          <w:storeMappedDataAs w:val="dateTime"/>
+                          <w:calendar w:val="gregorian"/>
+                        </w:date>
+                      </w:sdtPr>
+                      <w:sdtContent>
+                        <w:p>
+                          <w:pPr>
+                            <w:pStyle w:val="NoSpacing"/>
+                            <w:jc w:val="right"/>
                             <w:rPr>
                               <w:caps/>
                               <w:color w:val="04BBFF" w:themeColor="text2" w:themeShade="BF"/>
                               <w:sz w:val="40"/>
                               <w:szCs w:val="40"/>
                             </w:rPr>
-                            <w:alias w:val="Publish Date"/>
-                            <w:tag w:val=""/>
-                            <w:id w:val="400952559"/>
-                            <w:dataBinding w:prefixMappings="xmlns:ns0='http://schemas.microsoft.com/office/2006/coverPageProps' " w:xpath="/ns0:CoverPageProperties[1]/ns0:PublishDate[1]" w:storeItemID="{55AF091B-3C7A-41E3-B477-F2FDAA23CFDA}"/>
-                            <w:date w:fullDate="2015-02-25T00:00:00Z">
-                              <w:dateFormat w:val="MMMM d, yyyy"/>
-                              <w:lid w:val="en-US"/>
-                              <w:storeMappedDataAs w:val="dateTime"/>
-                              <w:calendar w:val="gregorian"/>
-                            </w:date>
-                          </w:sdtPr>
-                          <w:sdtEndPr/>
-                          <w:sdtContent>
-                            <w:p>
-                              <w:pPr>
-                                <w:pStyle w:val="NoSpacing"/>
-                                <w:jc w:val="right"/>
-                                <w:rPr>
-                                  <w:caps/>
-                                  <w:color w:val="04BBFF" w:themeColor="text2" w:themeShade="BF"/>
-                                  <w:sz w:val="40"/>
-                                  <w:szCs w:val="40"/>
-                                </w:rPr>
-                              </w:pPr>
-                              <w:r>
-                                <w:rPr>
-                                  <w:caps/>
-                                  <w:color w:val="04BBFF" w:themeColor="text2" w:themeShade="BF"/>
-                                  <w:sz w:val="40"/>
-                                  <w:szCs w:val="40"/>
-                                </w:rPr>
-                                <w:t>February 25</w:t>
-                              </w:r>
-                              <w:r>
-                                <w:rPr>
-                                  <w:caps/>
-                                  <w:color w:val="04BBFF" w:themeColor="text2" w:themeShade="BF"/>
-                                  <w:sz w:val="40"/>
-                                  <w:szCs w:val="40"/>
-                                </w:rPr>
-                                <w:t>, 2015</w:t>
-                              </w:r>
-                            </w:p>
-                          </w:sdtContent>
-                        </w:sdt>
-                      </w:txbxContent>
-                    </v:textbox>
-                    <w10:wrap type="square" anchorx="page" anchory="page"/>
-                  </v:shape>
-                </w:pict>
-              </mc:Fallback>
-            </mc:AlternateContent>
+                          </w:pPr>
+                          <w:r>
+                            <w:rPr>
+                              <w:caps/>
+                              <w:color w:val="04BBFF" w:themeColor="text2" w:themeShade="BF"/>
+                              <w:sz w:val="40"/>
+                              <w:szCs w:val="40"/>
+                            </w:rPr>
+                            <w:t>February 25, 2015</w:t>
+                          </w:r>
+                        </w:p>
+                      </w:sdtContent>
+                    </w:sdt>
+                  </w:txbxContent>
+                </v:textbox>
+                <w10:wrap type="square" anchorx="page" anchory="page"/>
+              </v:shape>
+            </w:pict>
           </w:r>
           <w:r>
             <w:rPr>
               <w:noProof/>
             </w:rPr>
-            <mc:AlternateContent>
-              <mc:Choice Requires="wps">
-                <w:drawing>
-                  <wp:anchor distT="0" distB="0" distL="114300" distR="114300" simplePos="0" relativeHeight="251661312" behindDoc="0" locked="0" layoutInCell="1" allowOverlap="1" wp14:anchorId="46AE7BCF" wp14:editId="2ED0971B">
-                    <wp:simplePos x="0" y="0"/>
-                    <mc:AlternateContent>
-                      <mc:Choice Requires="wp14">
-                        <wp:positionH relativeFrom="page">
-                          <wp14:pctPosHOffset>15000</wp14:pctPosHOffset>
-                        </wp:positionH>
-                      </mc:Choice>
-                      <mc:Fallback>
-                        <wp:positionH relativeFrom="page">
-                          <wp:posOffset>1165860</wp:posOffset>
-                        </wp:positionH>
-                      </mc:Fallback>
-                    </mc:AlternateContent>
-                    <mc:AlternateContent>
-                      <mc:Choice Requires="wp14">
-                        <wp:positionV relativeFrom="page">
-                          <wp14:pctPosVOffset>83700</wp14:pctPosVOffset>
-                        </wp:positionV>
-                      </mc:Choice>
-                      <mc:Fallback>
-                        <wp:positionV relativeFrom="page">
-                          <wp:posOffset>8418830</wp:posOffset>
-                        </wp:positionV>
-                      </mc:Fallback>
-                    </mc:AlternateContent>
-                    <wp:extent cx="5753100" cy="652780"/>
-                    <wp:effectExtent l="0" t="0" r="10160" b="14605"/>
-                    <wp:wrapSquare wrapText="bothSides"/>
-                    <wp:docPr id="112" name="Text Box 112"/>
-                    <wp:cNvGraphicFramePr/>
-                    <a:graphic xmlns:a="http://schemas.openxmlformats.org/drawingml/2006/main">
-                      <a:graphicData uri="http://schemas.microsoft.com/office/word/2010/wordprocessingShape">
-                        <wps:wsp>
-                          <wps:cNvSpPr txBox="1"/>
-                          <wps:spPr>
-                            <a:xfrm>
-                              <a:off x="0" y="0"/>
-                              <a:ext cx="5753100" cy="652780"/>
-                            </a:xfrm>
-                            <a:prstGeom prst="rect">
-                              <a:avLst/>
-                            </a:prstGeom>
-                            <a:noFill/>
-                            <a:ln w="6350">
-                              <a:noFill/>
-                            </a:ln>
-                            <a:effectLst/>
-                          </wps:spPr>
-                          <wps:style>
-                            <a:lnRef idx="0">
-                              <a:schemeClr val="accent1"/>
-                            </a:lnRef>
-                            <a:fillRef idx="0">
-                              <a:schemeClr val="accent1"/>
-                            </a:fillRef>
-                            <a:effectRef idx="0">
-                              <a:schemeClr val="accent1"/>
-                            </a:effectRef>
-                            <a:fontRef idx="minor">
-                              <a:schemeClr val="dk1"/>
-                            </a:fontRef>
-                          </wps:style>
-                          <wps:txbx>
-                            <w:txbxContent>
-                              <w:p>
-                                <w:pPr>
-                                  <w:pStyle w:val="NoSpacing"/>
-                                  <w:jc w:val="right"/>
-                                  <w:rPr>
-                                    <w:caps/>
-                                    <w:color w:val="A3E6FF" w:themeColor="text1" w:themeTint="D9"/>
-                                    <w:sz w:val="20"/>
-                                    <w:szCs w:val="20"/>
-                                  </w:rPr>
-                                </w:pPr>
-                                <w:sdt>
-                                  <w:sdtPr>
-                                    <w:rPr>
-                                      <w:caps/>
-                                      <w:color w:val="A3E6FF" w:themeColor="text1" w:themeTint="D9"/>
-                                      <w:sz w:val="28"/>
-                                      <w:szCs w:val="28"/>
-                                    </w:rPr>
-                                    <w:alias w:val="Author"/>
-                                    <w:tag w:val=""/>
-                                    <w:id w:val="1901796142"/>
-                                    <w:dataBinding w:prefixMappings="xmlns:ns0='http://purl.org/dc/elements/1.1/' xmlns:ns1='http://schemas.openxmlformats.org/package/2006/metadata/core-properties' " w:xpath="/ns1:coreProperties[1]/ns0:creator[1]" w:storeItemID="{6C3C8BC8-F283-45AE-878A-BAB7291924A1}"/>
-                                    <w:text/>
-                                  </w:sdtPr>
-                                  <w:sdtEndPr/>
-                                  <w:sdtContent>
-                                    <w:r>
-                                      <w:rPr>
-                                        <w:caps/>
-                                        <w:color w:val="A3E6FF" w:themeColor="text1" w:themeTint="D9"/>
-                                        <w:sz w:val="28"/>
-                                        <w:szCs w:val="28"/>
-                                      </w:rPr>
-                                      <w:t>Rhea Lauzon</w:t>
-                                    </w:r>
-                                  </w:sdtContent>
-                                </w:sdt>
-                                <w:r>
-                                  <w:rPr>
-                                    <w:caps/>
-                                    <w:color w:val="A3E6FF" w:themeColor="text1" w:themeTint="D9"/>
-                                    <w:sz w:val="28"/>
-                                    <w:szCs w:val="28"/>
-                                  </w:rPr>
-                                  <w:t xml:space="preserve"> // Jeff Bayntun // Michael Chimick // Julian Brandrick</w:t>
-                                </w:r>
-                                <w:r>
-                                  <w:rPr>
-                                    <w:caps/>
-                                    <w:color w:val="A3E6FF" w:themeColor="text1" w:themeTint="D9"/>
-                                    <w:sz w:val="20"/>
-                                    <w:szCs w:val="20"/>
-                                  </w:rPr>
-                                  <w:t xml:space="preserve"> </w:t>
-                                </w:r>
-                              </w:p>
-                              <w:p>
-                                <w:pPr>
-                                  <w:pStyle w:val="NoSpacing"/>
-                                  <w:jc w:val="right"/>
-                                  <w:rPr>
-                                    <w:caps/>
-                                    <w:color w:val="A3E6FF" w:themeColor="text1" w:themeTint="D9"/>
-                                    <w:sz w:val="20"/>
-                                    <w:szCs w:val="20"/>
-                                  </w:rPr>
-                                </w:pPr>
-                                <w:sdt>
-                                  <w:sdtPr>
-                                    <w:rPr>
-                                      <w:color w:val="A3E6FF" w:themeColor="text1" w:themeTint="D9"/>
-                                      <w:sz w:val="20"/>
-                                      <w:szCs w:val="20"/>
-                                    </w:rPr>
-                                    <w:alias w:val="Address"/>
-                                    <w:tag w:val=""/>
-                                    <w:id w:val="171227497"/>
-                                    <w:dataBinding w:prefixMappings="xmlns:ns0='http://schemas.microsoft.com/office/2006/coverPageProps' " w:xpath="/ns0:CoverPageProperties[1]/ns0:CompanyAddress[1]" w:storeItemID="{55AF091B-3C7A-41E3-B477-F2FDAA23CFDA}"/>
-                                    <w:text/>
-                                  </w:sdtPr>
-                                  <w:sdtEndPr/>
-                                  <w:sdtContent>
-                                    <w:r>
-                                      <w:rPr>
-                                        <w:color w:val="A3E6FF" w:themeColor="text1" w:themeTint="D9"/>
-                                        <w:sz w:val="20"/>
-                                        <w:szCs w:val="20"/>
-                                      </w:rPr>
-                                      <w:t>4O</w:t>
-                                    </w:r>
-                                  </w:sdtContent>
-                                </w:sdt>
-                                <w:r>
-                                  <w:rPr>
-                                    <w:color w:val="A3E6FF" w:themeColor="text1" w:themeTint="D9"/>
-                                    <w:sz w:val="20"/>
-                                    <w:szCs w:val="20"/>
-                                  </w:rPr>
-                                  <w:t xml:space="preserve"> </w:t>
-                                </w:r>
-                              </w:p>
-                            </w:txbxContent>
-                          </wps:txbx>
-                          <wps:bodyPr rot="0" spcFirstLastPara="0" vertOverflow="overflow" horzOverflow="overflow" vert="horz" wrap="square" lIns="0" tIns="0" rIns="0" bIns="0" numCol="1" spcCol="0" rtlCol="0" fromWordArt="0" anchor="b" anchorCtr="0" forceAA="0" compatLnSpc="1">
-                            <a:prstTxWarp prst="textNoShape">
-                              <a:avLst/>
-                            </a:prstTxWarp>
-                            <a:noAutofit/>
-                          </wps:bodyPr>
-                        </wps:wsp>
-                      </a:graphicData>
-                    </a:graphic>
-                    <wp14:sizeRelH relativeFrom="page">
-                      <wp14:pctWidth>73400</wp14:pctWidth>
-                    </wp14:sizeRelH>
-                    <wp14:sizeRelV relativeFrom="page">
-                      <wp14:pctHeight>8000</wp14:pctHeight>
-                    </wp14:sizeRelV>
-                  </wp:anchor>
-                </w:drawing>
-              </mc:Choice>
-              <mc:Fallback>
-                <w:pict>
-                  <v:shape w14:anchorId="46AE7BCF" id="Text Box 112" o:spid="_x0000_s1027" type="#_x0000_t202" style="position:absolute;margin-left:0;margin-top:0;width:453pt;height:51.4pt;z-index:251661312;visibility:visible;mso-wrap-style:square;mso-width-percent:734;mso-height-percent:80;mso-left-percent:150;mso-top-percent:837;mso-wrap-distance-left:9pt;mso-wrap-distance-top:0;mso-wrap-distance-right:9pt;mso-wrap-distance-bottom:0;mso-position-horizontal-relative:page;mso-position-vertical-relative:page;mso-width-percent:734;mso-height-percent:80;mso-left-percent:150;mso-top-percent:837;mso-width-relative:page;mso-height-relative:page;v-text-anchor:bottom" o:gfxdata="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" filled="f" stroked="f" strokeweight=".5pt">
-                    <v:textbox inset="0,0,0,0">
-                      <w:txbxContent>
-                        <w:p>
-                          <w:pPr>
-                            <w:pStyle w:val="NoSpacing"/>
-                            <w:jc w:val="right"/>
-                            <w:rPr>
-                              <w:caps/>
-                              <w:color w:val="A3E6FF" w:themeColor="text1" w:themeTint="D9"/>
-                              <w:sz w:val="20"/>
-                              <w:szCs w:val="20"/>
-                            </w:rPr>
-                          </w:pPr>
-                          <w:sdt>
-                            <w:sdtPr>
-                              <w:rPr>
-                                <w:caps/>
-                                <w:color w:val="A3E6FF" w:themeColor="text1" w:themeTint="D9"/>
-                                <w:sz w:val="28"/>
-                                <w:szCs w:val="28"/>
-                              </w:rPr>
-                              <w:alias w:val="Author"/>
-                              <w:tag w:val=""/>
-                              <w:id w:val="1901796142"/>
-                              <w:dataBinding w:prefixMappings="xmlns:ns0='http://purl.org/dc/elements/1.1/' xmlns:ns1='http://schemas.openxmlformats.org/package/2006/metadata/core-properties' " w:xpath="/ns1:coreProperties[1]/ns0:creator[1]" w:storeItemID="{6C3C8BC8-F283-45AE-878A-BAB7291924A1}"/>
-                              <w:text/>
-                            </w:sdtPr>
-                            <w:sdtEndPr/>
-                            <w:sdtContent>
-                              <w:r>
-                                <w:rPr>
-                                  <w:caps/>
-                                  <w:color w:val="A3E6FF" w:themeColor="text1" w:themeTint="D9"/>
-                                  <w:sz w:val="28"/>
-                                  <w:szCs w:val="28"/>
-                                </w:rPr>
-                                <w:t>Rhea Lauzon</w:t>
-                              </w:r>
-                            </w:sdtContent>
-                          </w:sdt>
+            <w:pict>
+              <v:shape id="Text Box 112" o:spid="_x0000_s1027" type="#_x0000_t202" style="position:absolute;margin-left:0;margin-top:0;width:453pt;height:51.4pt;z-index:251661312;visibility:visible;mso-width-percent:734;mso-height-percent:80;mso-left-percent:150;mso-top-percent:837;mso-position-horizontal-relative:page;mso-position-vertical-relative:page;mso-width-percent:734;mso-height-percent:80;mso-left-percent:150;mso-top-percent:837;v-text-anchor:bottom" o:gfxdata="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" filled="f" stroked="f" strokeweight=".5pt">
+                <v:textbox inset="0,0,0,0">
+                  <w:txbxContent>
+                    <w:p>
+                      <w:pPr>
+                        <w:pStyle w:val="NoSpacing"/>
+                        <w:jc w:val="right"/>
+                        <w:rPr>
+                          <w:caps/>
+                          <w:color w:val="A3E6FF" w:themeColor="text1" w:themeTint="D9"/>
+                          <w:sz w:val="20"/>
+                          <w:szCs w:val="20"/>
+                        </w:rPr>
+                      </w:pPr>
+                      <w:sdt>
+                        <w:sdtPr>
+                          <w:rPr>
+                            <w:caps/>
+                            <w:color w:val="A3E6FF" w:themeColor="text1" w:themeTint="D9"/>
+                            <w:sz w:val="28"/>
+                            <w:szCs w:val="28"/>
+                          </w:rPr>
+                          <w:alias w:val="Author"/>
+                          <w:tag w:val=""/>
+                          <w:id w:val="1901796142"/>
+                          <w:dataBinding w:prefixMappings="xmlns:ns0='http://purl.org/dc/elements/1.1/' xmlns:ns1='http://schemas.openxmlformats.org/package/2006/metadata/core-properties' " w:xpath="/ns1:coreProperties[1]/ns0:creator[1]" w:storeItemID="{6C3C8BC8-F283-45AE-878A-BAB7291924A1}"/>
+                          <w:text/>
+                        </w:sdtPr>
+                        <w:sdtContent>
                           <w:r>
                             <w:rPr>
                               <w:caps/>
@@ -473,500 +115,166 @@
                               <w:sz w:val="28"/>
                               <w:szCs w:val="28"/>
                             </w:rPr>
-                            <w:t xml:space="preserve"> // Jeff Bayntun // Michael Chimick // Julian Brandrick</w:t>
+                            <w:t>Rhea Lauzon</w:t>
                           </w:r>
-                          <w:r>
-                            <w:rPr>
-                              <w:caps/>
-                              <w:color w:val="A3E6FF" w:themeColor="text1" w:themeTint="D9"/>
-                              <w:sz w:val="20"/>
-                              <w:szCs w:val="20"/>
-                            </w:rPr>
-                            <w:t xml:space="preserve"> </w:t>
-                          </w:r>
-                        </w:p>
-                        <w:p>
-                          <w:pPr>
-                            <w:pStyle w:val="NoSpacing"/>
-                            <w:jc w:val="right"/>
-                            <w:rPr>
-                              <w:caps/>
-                              <w:color w:val="A3E6FF" w:themeColor="text1" w:themeTint="D9"/>
-                              <w:sz w:val="20"/>
-                              <w:szCs w:val="20"/>
-                            </w:rPr>
-                          </w:pPr>
-                          <w:sdt>
-                            <w:sdtPr>
-                              <w:rPr>
-                                <w:color w:val="A3E6FF" w:themeColor="text1" w:themeTint="D9"/>
-                                <w:sz w:val="20"/>
-                                <w:szCs w:val="20"/>
-                              </w:rPr>
-                              <w:alias w:val="Address"/>
-                              <w:tag w:val=""/>
-                              <w:id w:val="171227497"/>
-                              <w:dataBinding w:prefixMappings="xmlns:ns0='http://schemas.microsoft.com/office/2006/coverPageProps' " w:xpath="/ns0:CoverPageProperties[1]/ns0:CompanyAddress[1]" w:storeItemID="{55AF091B-3C7A-41E3-B477-F2FDAA23CFDA}"/>
-                              <w:text/>
-                            </w:sdtPr>
-                            <w:sdtEndPr/>
-                            <w:sdtContent>
-                              <w:r>
-                                <w:rPr>
-                                  <w:color w:val="A3E6FF" w:themeColor="text1" w:themeTint="D9"/>
-                                  <w:sz w:val="20"/>
-                                  <w:szCs w:val="20"/>
-                                </w:rPr>
-                                <w:t>4O</w:t>
-                              </w:r>
-                            </w:sdtContent>
-                          </w:sdt>
+                        </w:sdtContent>
+                      </w:sdt>
+                      <w:r>
+                        <w:rPr>
+                          <w:caps/>
+                          <w:color w:val="A3E6FF" w:themeColor="text1" w:themeTint="D9"/>
+                          <w:sz w:val="28"/>
+                          <w:szCs w:val="28"/>
+                        </w:rPr>
+                        <w:t xml:space="preserve"> // Jeff Bayntun // Michael Chimick // Julian Brandrick</w:t>
+                      </w:r>
+                    </w:p>
+                    <w:p>
+                      <w:pPr>
+                        <w:pStyle w:val="NoSpacing"/>
+                        <w:jc w:val="right"/>
+                        <w:rPr>
+                          <w:caps/>
+                          <w:color w:val="A3E6FF" w:themeColor="text1" w:themeTint="D9"/>
+                          <w:sz w:val="20"/>
+                          <w:szCs w:val="20"/>
+                        </w:rPr>
+                      </w:pPr>
+                      <w:sdt>
+                        <w:sdtPr>
+                          <w:rPr>
+                            <w:color w:val="A3E6FF" w:themeColor="text1" w:themeTint="D9"/>
+                            <w:sz w:val="20"/>
+                            <w:szCs w:val="20"/>
+                          </w:rPr>
+                          <w:alias w:val="Address"/>
+                          <w:tag w:val=""/>
+                          <w:id w:val="171227497"/>
+                          <w:dataBinding w:prefixMappings="xmlns:ns0='http://schemas.microsoft.com/office/2006/coverPageProps' " w:xpath="/ns0:CoverPageProperties[1]/ns0:CompanyAddress[1]" w:storeItemID="{55AF091B-3C7A-41E3-B477-F2FDAA23CFDA}"/>
+                          <w:text/>
+                        </w:sdtPr>
+                        <w:sdtContent>
                           <w:r>
                             <w:rPr>
                               <w:color w:val="A3E6FF" w:themeColor="text1" w:themeTint="D9"/>
                               <w:sz w:val="20"/>
                               <w:szCs w:val="20"/>
                             </w:rPr>
-                            <w:t xml:space="preserve"> </w:t>
+                            <w:t>4O</w:t>
                           </w:r>
-                        </w:p>
-                      </w:txbxContent>
-                    </v:textbox>
-                    <w10:wrap type="square" anchorx="page" anchory="page"/>
-                  </v:shape>
-                </w:pict>
-              </mc:Fallback>
-            </mc:AlternateContent>
+                        </w:sdtContent>
+                      </w:sdt>
+                    </w:p>
+                  </w:txbxContent>
+                </v:textbox>
+                <w10:wrap type="square" anchorx="page" anchory="page"/>
+              </v:shape>
+            </w:pict>
           </w:r>
           <w:r>
             <w:rPr>
               <w:noProof/>
             </w:rPr>
-            <mc:AlternateContent>
-              <mc:Choice Requires="wps">
-                <w:drawing>
-                  <wp:anchor distT="0" distB="0" distL="114300" distR="114300" simplePos="0" relativeHeight="251660288" behindDoc="0" locked="0" layoutInCell="1" allowOverlap="1">
-                    <wp:simplePos x="0" y="0"/>
-                    <mc:AlternateContent>
-                      <mc:Choice Requires="wp14">
-                        <wp:positionH relativeFrom="page">
-                          <wp14:pctPosHOffset>15000</wp14:pctPosHOffset>
-                        </wp:positionH>
-                      </mc:Choice>
-                      <mc:Fallback>
-                        <wp:positionH relativeFrom="page">
-                          <wp:posOffset>1165860</wp:posOffset>
-                        </wp:positionH>
-                      </mc:Fallback>
-                    </mc:AlternateContent>
-                    <mc:AlternateContent>
-                      <mc:Choice Requires="wp14">
-                        <wp:positionV relativeFrom="page">
-                          <wp14:pctPosVOffset>45500</wp14:pctPosVOffset>
-                        </wp:positionV>
-                      </mc:Choice>
-                      <mc:Fallback>
-                        <wp:positionV relativeFrom="page">
-                          <wp:posOffset>4576445</wp:posOffset>
-                        </wp:positionV>
-                      </mc:Fallback>
-                    </mc:AlternateContent>
-                    <wp:extent cx="5753100" cy="525780"/>
-                    <wp:effectExtent l="0" t="0" r="10160" b="6350"/>
-                    <wp:wrapSquare wrapText="bothSides"/>
-                    <wp:docPr id="113" name="Text Box 113"/>
-                    <wp:cNvGraphicFramePr/>
-                    <a:graphic xmlns:a="http://schemas.openxmlformats.org/drawingml/2006/main">
-                      <a:graphicData uri="http://schemas.microsoft.com/office/word/2010/wordprocessingShape">
-                        <wps:wsp>
-                          <wps:cNvSpPr txBox="1"/>
-                          <wps:spPr>
-                            <a:xfrm>
-                              <a:off x="0" y="0"/>
-                              <a:ext cx="5753100" cy="525780"/>
-                            </a:xfrm>
-                            <a:prstGeom prst="rect">
-                              <a:avLst/>
-                            </a:prstGeom>
-                            <a:noFill/>
-                            <a:ln w="6350">
-                              <a:noFill/>
-                            </a:ln>
-                            <a:effectLst/>
-                          </wps:spPr>
-                          <wps:style>
-                            <a:lnRef idx="0">
-                              <a:schemeClr val="accent1"/>
-                            </a:lnRef>
-                            <a:fillRef idx="0">
-                              <a:schemeClr val="accent1"/>
-                            </a:fillRef>
-                            <a:effectRef idx="0">
-                              <a:schemeClr val="accent1"/>
-                            </a:effectRef>
-                            <a:fontRef idx="minor">
-                              <a:schemeClr val="dk1"/>
-                            </a:fontRef>
-                          </wps:style>
-                          <wps:txbx>
-                            <w:txbxContent>
-                              <w:p>
-                                <w:pPr>
-                                  <w:pStyle w:val="NoSpacing"/>
-                                  <w:jc w:val="right"/>
-                                  <w:rPr>
-                                    <w:caps/>
-                                    <w:color w:val="04BBFF" w:themeColor="text2" w:themeShade="BF"/>
-                                    <w:sz w:val="52"/>
-                                    <w:szCs w:val="52"/>
-                                  </w:rPr>
-                                </w:pPr>
-                                <w:sdt>
-                                  <w:sdtPr>
-                                    <w:rPr>
-                                      <w:caps/>
-                                      <w:color w:val="04BBFF" w:themeColor="text2" w:themeShade="BF"/>
-                                      <w:sz w:val="52"/>
-                                      <w:szCs w:val="52"/>
-                                    </w:rPr>
-                                    <w:alias w:val="Title"/>
-                                    <w:tag w:val=""/>
-                                    <w:id w:val="-1315561441"/>
-                                    <w:dataBinding w:prefixMappings="xmlns:ns0='http://purl.org/dc/elements/1.1/' xmlns:ns1='http://schemas.openxmlformats.org/package/2006/metadata/core-properties' " w:xpath="/ns1:coreProperties[1]/ns0:title[1]" w:storeItemID="{6C3C8BC8-F283-45AE-878A-BAB7291924A1}"/>
-                                    <w:text w:multiLine="1"/>
-                                  </w:sdtPr>
-                                  <w:sdtEndPr/>
-                                  <w:sdtContent>
-                                    <w:r>
-                                      <w:rPr>
-                                        <w:caps/>
-                                        <w:color w:val="04BBFF" w:themeColor="text2" w:themeShade="BF"/>
-                                        <w:sz w:val="52"/>
-                                        <w:szCs w:val="52"/>
-                                      </w:rPr>
-                                      <w:t>Data Communications (Comp 4985</w:t>
-                                    </w:r>
-                                    <w:r>
-                                      <w:rPr>
-                                        <w:caps/>
-                                        <w:color w:val="04BBFF" w:themeColor="text2" w:themeShade="BF"/>
-                                        <w:sz w:val="52"/>
-                                        <w:szCs w:val="52"/>
-                                      </w:rPr>
-                                      <w:t xml:space="preserve">) </w:t>
-                                    </w:r>
-                                  </w:sdtContent>
-                                </w:sdt>
-                              </w:p>
-                              <w:sdt>
-                                <w:sdtPr>
-                                  <w:rPr>
-                                    <w:smallCaps/>
-                                    <w:color w:val="5CD3FF" w:themeColor="text2"/>
-                                    <w:sz w:val="36"/>
-                                    <w:szCs w:val="36"/>
-                                  </w:rPr>
-                                  <w:alias w:val="Subtitle"/>
-                                  <w:tag w:val=""/>
-                                  <w:id w:val="1615247542"/>
-                                  <w:dataBinding w:prefixMappings="xmlns:ns0='http://purl.org/dc/elements/1.1/' xmlns:ns1='http://schemas.openxmlformats.org/package/2006/metadata/core-properties' " w:xpath="/ns1:coreProperties[1]/ns0:subject[1]" w:storeItemID="{6C3C8BC8-F283-45AE-878A-BAB7291924A1}"/>
-                                  <w:text/>
-                                </w:sdtPr>
-                                <w:sdtEndPr/>
-                                <w:sdtContent>
-                                  <w:p>
-                                    <w:pPr>
-                                      <w:pStyle w:val="NoSpacing"/>
-                                      <w:jc w:val="right"/>
-                                      <w:rPr>
-                                        <w:smallCaps/>
-                                        <w:color w:val="5CD3FF" w:themeColor="text2"/>
-                                        <w:sz w:val="36"/>
-                                        <w:szCs w:val="36"/>
-                                      </w:rPr>
-                                    </w:pPr>
-                                    <w:r>
-                                      <w:rPr>
-                                        <w:smallCaps/>
-                                        <w:color w:val="5CD3FF" w:themeColor="text2"/>
-                                        <w:sz w:val="36"/>
-                                        <w:szCs w:val="36"/>
-                                      </w:rPr>
-                                      <w:t>Android GPS</w:t>
-                                    </w:r>
-                                  </w:p>
-                                </w:sdtContent>
-                              </w:sdt>
-                            </w:txbxContent>
-                          </wps:txbx>
-                          <wps:bodyPr rot="0" spcFirstLastPara="0" vertOverflow="overflow" horzOverflow="overflow" vert="horz" wrap="square" lIns="0" tIns="0" rIns="0" bIns="0" numCol="1" spcCol="0" rtlCol="0" fromWordArt="0" anchor="b" anchorCtr="0" forceAA="0" compatLnSpc="1">
-                            <a:prstTxWarp prst="textNoShape">
-                              <a:avLst/>
-                            </a:prstTxWarp>
-                            <a:noAutofit/>
-                          </wps:bodyPr>
-                        </wps:wsp>
-                      </a:graphicData>
-                    </a:graphic>
-                    <wp14:sizeRelH relativeFrom="page">
-                      <wp14:pctWidth>73400</wp14:pctWidth>
-                    </wp14:sizeRelH>
-                    <wp14:sizeRelV relativeFrom="page">
-                      <wp14:pctHeight>36300</wp14:pctHeight>
-                    </wp14:sizeRelV>
-                  </wp:anchor>
-                </w:drawing>
-              </mc:Choice>
-              <mc:Fallback>
-                <w:pict>
-                  <v:shape id="Text Box 113" o:spid="_x0000_s1028" type="#_x0000_t202" style="position:absolute;margin-left:0;margin-top:0;width:453pt;height:41.4pt;z-index:251660288;visibility:visible;mso-wrap-style:square;mso-width-percent:734;mso-height-percent:363;mso-left-percent:150;mso-top-percent:455;mso-wrap-distance-left:9pt;mso-wrap-distance-top:0;mso-wrap-distance-right:9pt;mso-wrap-distance-bottom:0;mso-position-horizontal-relative:page;mso-position-vertical-relative:page;mso-width-percent:734;mso-height-percent:363;mso-left-percent:150;mso-top-percent:455;mso-width-relative:page;mso-height-relative:page;v-text-anchor:bottom" o:gfxdata="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" filled="f" stroked="f" strokeweight=".5pt">
-                    <v:textbox inset="0,0,0,0">
-                      <w:txbxContent>
-                        <w:p>
-                          <w:pPr>
-                            <w:pStyle w:val="NoSpacing"/>
-                            <w:jc w:val="right"/>
+            <w:pict>
+              <v:shape id="Text Box 113" o:spid="_x0000_s1028" type="#_x0000_t202" style="position:absolute;margin-left:0;margin-top:0;width:453pt;height:41.4pt;z-index:251660288;visibility:visible;mso-width-percent:734;mso-height-percent:363;mso-left-percent:150;mso-top-percent:455;mso-position-horizontal-relative:page;mso-position-vertical-relative:page;mso-width-percent:734;mso-height-percent:363;mso-left-percent:150;mso-top-percent:455;v-text-anchor:bottom" o:gfxdata="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" filled="f" stroked="f" strokeweight=".5pt">
+                <v:textbox inset="0,0,0,0">
+                  <w:txbxContent>
+                    <w:p>
+                      <w:pPr>
+                        <w:pStyle w:val="NoSpacing"/>
+                        <w:jc w:val="right"/>
+                        <w:rPr>
+                          <w:caps/>
+                          <w:color w:val="04BBFF" w:themeColor="text2" w:themeShade="BF"/>
+                          <w:sz w:val="52"/>
+                          <w:szCs w:val="52"/>
+                        </w:rPr>
+                      </w:pPr>
+                      <w:sdt>
+                        <w:sdtPr>
+                          <w:rPr>
+                            <w:caps/>
+                            <w:color w:val="04BBFF" w:themeColor="text2" w:themeShade="BF"/>
+                            <w:sz w:val="52"/>
+                            <w:szCs w:val="52"/>
+                          </w:rPr>
+                          <w:alias w:val="Title"/>
+                          <w:tag w:val=""/>
+                          <w:id w:val="-1315561441"/>
+                          <w:dataBinding w:prefixMappings="xmlns:ns0='http://purl.org/dc/elements/1.1/' xmlns:ns1='http://schemas.openxmlformats.org/package/2006/metadata/core-properties' " w:xpath="/ns1:coreProperties[1]/ns0:title[1]" w:storeItemID="{6C3C8BC8-F283-45AE-878A-BAB7291924A1}"/>
+                          <w:text w:multiLine="1"/>
+                        </w:sdtPr>
+                        <w:sdtContent>
+                          <w:r>
                             <w:rPr>
                               <w:caps/>
                               <w:color w:val="04BBFF" w:themeColor="text2" w:themeShade="BF"/>
                               <w:sz w:val="52"/>
                               <w:szCs w:val="52"/>
                             </w:rPr>
-                          </w:pPr>
-                          <w:sdt>
-                            <w:sdtPr>
-                              <w:rPr>
-                                <w:caps/>
-                                <w:color w:val="04BBFF" w:themeColor="text2" w:themeShade="BF"/>
-                                <w:sz w:val="52"/>
-                                <w:szCs w:val="52"/>
-                              </w:rPr>
-                              <w:alias w:val="Title"/>
-                              <w:tag w:val=""/>
-                              <w:id w:val="-1315561441"/>
-                              <w:dataBinding w:prefixMappings="xmlns:ns0='http://purl.org/dc/elements/1.1/' xmlns:ns1='http://schemas.openxmlformats.org/package/2006/metadata/core-properties' " w:xpath="/ns1:coreProperties[1]/ns0:title[1]" w:storeItemID="{6C3C8BC8-F283-45AE-878A-BAB7291924A1}"/>
-                              <w:text w:multiLine="1"/>
-                            </w:sdtPr>
-                            <w:sdtEndPr/>
-                            <w:sdtContent>
-                              <w:r>
-                                <w:rPr>
-                                  <w:caps/>
-                                  <w:color w:val="04BBFF" w:themeColor="text2" w:themeShade="BF"/>
-                                  <w:sz w:val="52"/>
-                                  <w:szCs w:val="52"/>
-                                </w:rPr>
-                                <w:t>Data Communications (Comp 4985</w:t>
-                              </w:r>
-                              <w:r>
-                                <w:rPr>
-                                  <w:caps/>
-                                  <w:color w:val="04BBFF" w:themeColor="text2" w:themeShade="BF"/>
-                                  <w:sz w:val="52"/>
-                                  <w:szCs w:val="52"/>
-                                </w:rPr>
-                                <w:t xml:space="preserve">) </w:t>
-                              </w:r>
-                            </w:sdtContent>
-                          </w:sdt>
-                        </w:p>
-                        <w:sdt>
-                          <w:sdtPr>
+                            <w:t xml:space="preserve">Data Communications (Comp 4985) </w:t>
+                          </w:r>
+                        </w:sdtContent>
+                      </w:sdt>
+                    </w:p>
+                    <w:sdt>
+                      <w:sdtPr>
+                        <w:rPr>
+                          <w:smallCaps/>
+                          <w:color w:val="5CD3FF" w:themeColor="text2"/>
+                          <w:sz w:val="36"/>
+                          <w:szCs w:val="36"/>
+                        </w:rPr>
+                        <w:alias w:val="Subtitle"/>
+                        <w:tag w:val=""/>
+                        <w:id w:val="1615247542"/>
+                        <w:dataBinding w:prefixMappings="xmlns:ns0='http://purl.org/dc/elements/1.1/' xmlns:ns1='http://schemas.openxmlformats.org/package/2006/metadata/core-properties' " w:xpath="/ns1:coreProperties[1]/ns0:subject[1]" w:storeItemID="{6C3C8BC8-F283-45AE-878A-BAB7291924A1}"/>
+                        <w:text/>
+                      </w:sdtPr>
+                      <w:sdtContent>
+                        <w:p>
+                          <w:pPr>
+                            <w:pStyle w:val="NoSpacing"/>
+                            <w:jc w:val="right"/>
                             <w:rPr>
                               <w:smallCaps/>
                               <w:color w:val="5CD3FF" w:themeColor="text2"/>
                               <w:sz w:val="36"/>
                               <w:szCs w:val="36"/>
                             </w:rPr>
-                            <w:alias w:val="Subtitle"/>
-                            <w:tag w:val=""/>
-                            <w:id w:val="1615247542"/>
-                            <w:dataBinding w:prefixMappings="xmlns:ns0='http://purl.org/dc/elements/1.1/' xmlns:ns1='http://schemas.openxmlformats.org/package/2006/metadata/core-properties' " w:xpath="/ns1:coreProperties[1]/ns0:subject[1]" w:storeItemID="{6C3C8BC8-F283-45AE-878A-BAB7291924A1}"/>
-                            <w:text/>
-                          </w:sdtPr>
-                          <w:sdtEndPr/>
-                          <w:sdtContent>
-                            <w:p>
-                              <w:pPr>
-                                <w:pStyle w:val="NoSpacing"/>
-                                <w:jc w:val="right"/>
-                                <w:rPr>
-                                  <w:smallCaps/>
-                                  <w:color w:val="5CD3FF" w:themeColor="text2"/>
-                                  <w:sz w:val="36"/>
-                                  <w:szCs w:val="36"/>
-                                </w:rPr>
-                              </w:pPr>
-                              <w:r>
-                                <w:rPr>
-                                  <w:smallCaps/>
-                                  <w:color w:val="5CD3FF" w:themeColor="text2"/>
-                                  <w:sz w:val="36"/>
-                                  <w:szCs w:val="36"/>
-                                </w:rPr>
-                                <w:t>Android GPS</w:t>
-                              </w:r>
-                            </w:p>
-                          </w:sdtContent>
-                        </w:sdt>
-                      </w:txbxContent>
-                    </v:textbox>
-                    <w10:wrap type="square" anchorx="page" anchory="page"/>
-                  </v:shape>
-                </w:pict>
-              </mc:Fallback>
-            </mc:AlternateContent>
+                          </w:pPr>
+                          <w:r>
+                            <w:rPr>
+                              <w:smallCaps/>
+                              <w:color w:val="5CD3FF" w:themeColor="text2"/>
+                              <w:sz w:val="36"/>
+                              <w:szCs w:val="36"/>
+                            </w:rPr>
+                            <w:t>Android GPS</w:t>
+                          </w:r>
+                        </w:p>
+                      </w:sdtContent>
+                    </w:sdt>
+                  </w:txbxContent>
+                </v:textbox>
+                <w10:wrap type="square" anchorx="page" anchory="page"/>
+              </v:shape>
+            </w:pict>
           </w:r>
           <w:r>
             <w:rPr>
               <w:noProof/>
             </w:rPr>
-            <mc:AlternateContent>
-              <mc:Choice Requires="wpg">
-                <w:drawing>
-                  <wp:anchor distT="0" distB="0" distL="114300" distR="114300" simplePos="0" relativeHeight="251659264" behindDoc="0" locked="0" layoutInCell="1" allowOverlap="1">
-                    <wp:simplePos x="0" y="0"/>
-                    <mc:AlternateContent>
-                      <mc:Choice Requires="wp14">
-                        <wp:positionH relativeFrom="page">
-                          <wp14:pctPosHOffset>4500</wp14:pctPosHOffset>
-                        </wp:positionH>
-                      </mc:Choice>
-                      <mc:Fallback>
-                        <wp:positionH relativeFrom="page">
-                          <wp:posOffset>349250</wp:posOffset>
-                        </wp:positionH>
-                      </mc:Fallback>
-                    </mc:AlternateContent>
-                    <wp:positionV relativeFrom="page">
-                      <wp:align>center</wp:align>
-                    </wp:positionV>
-                    <wp:extent cx="228600" cy="9144000"/>
-                    <wp:effectExtent l="0" t="0" r="3175" b="635"/>
-                    <wp:wrapNone/>
-                    <wp:docPr id="114" name="Group 114"/>
-                    <wp:cNvGraphicFramePr/>
-                    <a:graphic xmlns:a="http://schemas.openxmlformats.org/drawingml/2006/main">
-                      <a:graphicData uri="http://schemas.microsoft.com/office/word/2010/wordprocessingGroup">
-                        <wpg:wgp>
-                          <wpg:cNvGrpSpPr/>
-                          <wpg:grpSpPr>
-                            <a:xfrm>
-                              <a:off x="0" y="0"/>
-                              <a:ext cx="228600" cy="9144000"/>
-                              <a:chOff x="0" y="0"/>
-                              <a:chExt cx="228600" cy="9144000"/>
-                            </a:xfrm>
-                          </wpg:grpSpPr>
-                          <wps:wsp>
-                            <wps:cNvPr id="115" name="Rectangle 115"/>
-                            <wps:cNvSpPr/>
-                            <wps:spPr>
-                              <a:xfrm>
-                                <a:off x="0" y="0"/>
-                                <a:ext cx="228600" cy="8782050"/>
-                              </a:xfrm>
-                              <a:prstGeom prst="rect">
-                                <a:avLst/>
-                              </a:prstGeom>
-                              <a:solidFill>
-                                <a:schemeClr val="accent2"/>
-                              </a:solidFill>
-                              <a:ln>
-                                <a:noFill/>
-                              </a:ln>
-                            </wps:spPr>
-                            <wps:style>
-                              <a:lnRef idx="2">
-                                <a:schemeClr val="accent1">
-                                  <a:shade val="50000"/>
-                                </a:schemeClr>
-                              </a:lnRef>
-                              <a:fillRef idx="1">
-                                <a:schemeClr val="accent1"/>
-                              </a:fillRef>
-                              <a:effectRef idx="0">
-                                <a:schemeClr val="accent1"/>
-                              </a:effectRef>
-                              <a:fontRef idx="minor">
-                                <a:schemeClr val="lt1"/>
-                              </a:fontRef>
-                            </wps:style>
-                            <wps:bodyPr rot="0" spcFirstLastPara="0" vertOverflow="overflow" horzOverflow="overflow" vert="horz" wrap="square" lIns="91440" tIns="45720" rIns="91440" bIns="45720" numCol="1" spcCol="0" rtlCol="0" fromWordArt="0" anchor="ctr" anchorCtr="0" forceAA="0" compatLnSpc="1">
-                              <a:prstTxWarp prst="textNoShape">
-                                <a:avLst/>
-                              </a:prstTxWarp>
-                              <a:noAutofit/>
-                            </wps:bodyPr>
-                          </wps:wsp>
-                          <wps:wsp>
-                            <wps:cNvPr id="116" name="Rectangle 116"/>
-                            <wps:cNvSpPr>
-                              <a:spLocks noChangeAspect="1"/>
-                            </wps:cNvSpPr>
-                            <wps:spPr>
-                              <a:xfrm>
-                                <a:off x="0" y="8915400"/>
-                                <a:ext cx="228600" cy="228600"/>
-                              </a:xfrm>
-                              <a:prstGeom prst="rect">
-                                <a:avLst/>
-                              </a:prstGeom>
-                              <a:solidFill>
-                                <a:schemeClr val="accent1"/>
-                              </a:solidFill>
-                              <a:ln>
-                                <a:noFill/>
-                              </a:ln>
-                            </wps:spPr>
-                            <wps:style>
-                              <a:lnRef idx="2">
-                                <a:schemeClr val="accent1">
-                                  <a:shade val="50000"/>
-                                </a:schemeClr>
-                              </a:lnRef>
-                              <a:fillRef idx="1">
-                                <a:schemeClr val="accent1"/>
-                              </a:fillRef>
-                              <a:effectRef idx="0">
-                                <a:schemeClr val="accent1"/>
-                              </a:effectRef>
-                              <a:fontRef idx="minor">
-                                <a:schemeClr val="lt1"/>
-                              </a:fontRef>
-                            </wps:style>
-                            <wps:bodyPr rot="0" spcFirstLastPara="0" vertOverflow="overflow" horzOverflow="overflow" vert="horz" wrap="square" lIns="91440" tIns="45720" rIns="91440" bIns="45720" numCol="1" spcCol="0" rtlCol="0" fromWordArt="0" anchor="ctr" anchorCtr="0" forceAA="0" compatLnSpc="1">
-                              <a:prstTxWarp prst="textNoShape">
-                                <a:avLst/>
-                              </a:prstTxWarp>
-                              <a:noAutofit/>
-                            </wps:bodyPr>
-                          </wps:wsp>
-                        </wpg:wgp>
-                      </a:graphicData>
-                    </a:graphic>
-                    <wp14:sizeRelH relativeFrom="page">
-                      <wp14:pctWidth>2900</wp14:pctWidth>
-                    </wp14:sizeRelH>
-                    <wp14:sizeRelV relativeFrom="page">
-                      <wp14:pctHeight>90900</wp14:pctHeight>
-                    </wp14:sizeRelV>
-                  </wp:anchor>
-                </w:drawing>
-              </mc:Choice>
-              <mc:Fallback>
-                <w:pict>
-                  <v:group w14:anchorId="1CAA3E5D" id="Group 114" o:spid="_x0000_s1026" style="position:absolute;margin-left:0;margin-top:0;width:18pt;height:10in;z-index:251659264;mso-width-percent:29;mso-height-percent:909;mso-left-percent:45;mso-position-horizontal-relative:page;mso-position-vertical:center;mso-position-vertical-relative:page;mso-width-percent:29;mso-height-percent:909;mso-left-percent:45" coordsize="2286,91440" o:gfxdata="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">
-                    <v:rect id="Rectangle 115" o:spid="_x0000_s1027" style="position:absolute;width:2286;height:87820;visibility:visible;mso-wrap-style:square;v-text-anchor:middle" o:gfxdata="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" fillcolor="#a3a3c1 [3205]" stroked="f" strokeweight="1pt"/>
-                    <v:rect id="Rectangle 116" o:spid="_x0000_s1028" style="position:absolute;top:89154;width:2286;height:2286;visibility:visible;mso-wrap-style:square;v-text-anchor:middle" o:gfxdata="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" fillcolor="#4c4c72 [3204]" stroked="f" strokeweight="1pt">
-                      <v:path arrowok="t"/>
-                      <o:lock v:ext="edit" aspectratio="t"/>
-                    </v:rect>
-                    <w10:wrap anchorx="page" anchory="page"/>
-                  </v:group>
-                </w:pict>
-              </mc:Fallback>
-            </mc:AlternateContent>
+            <w:pict>
+              <v:group id="Group 114" o:spid="_x0000_s1032" style="position:absolute;margin-left:0;margin-top:0;width:18pt;height:10in;z-index:251659264;mso-width-percent:29;mso-height-percent:909;mso-left-percent:45;mso-position-horizontal-relative:page;mso-position-vertical:center;mso-position-vertical-relative:page;mso-width-percent:29;mso-height-percent:909;mso-left-percent:45" coordsize="2286,91440" o:gfxdata="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">
+                <v:rect id="Rectangle 115" o:spid="_x0000_s1034" style="position:absolute;width:2286;height:87820;visibility:visible;v-text-anchor:middle" o:gfxdata="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" fillcolor="#a3a3c1 [3205]" stroked="f" strokeweight="1pt"/>
+                <v:rect id="Rectangle 116" o:spid="_x0000_s1033" style="position:absolute;top:89154;width:2286;height:2286;visibility:visible;v-text-anchor:middle" o:gfxdata="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" fillcolor="#4c4c72 [3204]" stroked="f" strokeweight="1pt">
+                  <v:path arrowok="t"/>
+                  <o:lock v:ext="edit" aspectratio="t"/>
+                </v:rect>
+                <w10:wrap anchorx="page" anchory="page"/>
+              </v:group>
+            </w:pict>
           </w:r>
           <w:r>
             <w:br w:type="page"/>
@@ -2041,10 +1349,10 @@
             <v:path o:extrusionok="f" gradientshapeok="t" o:connecttype="rect"/>
             <o:lock v:ext="edit" aspectratio="t"/>
           </v:shapetype>
-          <v:shape id="_x0000_i1025" type="#_x0000_t75" style="width:331.2pt;height:370.8pt" o:ole="">
+          <v:shape id="_x0000_i1025" type="#_x0000_t75" style="width:331.5pt;height:370.5pt" o:ole="">
             <v:imagedata r:id="rId9" o:title=""/>
           </v:shape>
-          <o:OLEObject Type="Embed" ProgID="Visio.Drawing.15" ShapeID="_x0000_i1025" DrawAspect="Content" ObjectID="_1486812607" r:id="rId10"/>
+          <o:OLEObject Type="Embed" ProgID="Visio.Drawing.15" ShapeID="_x0000_i1025" DrawAspect="Content" ObjectID="_1487402594" r:id="rId10"/>
         </w:object>
       </w:r>
     </w:p>
@@ -2065,11 +1373,11 @@
         <w:jc w:val="center"/>
       </w:pPr>
       <w:r>
-        <w:object w:dxaOrig="8413" w:dyaOrig="7884">
-          <v:shape id="_x0000_i1026" type="#_x0000_t75" style="width:420.6pt;height:394.2pt" o:ole="">
+        <w:object w:dxaOrig="8655" w:dyaOrig="10080">
+          <v:shape id="_x0000_i1027" type="#_x0000_t75" style="width:432.75pt;height:7in" o:ole="">
             <v:imagedata r:id="rId11" o:title=""/>
           </v:shape>
-          <o:OLEObject Type="Embed" ProgID="Visio.Drawing.15" ShapeID="_x0000_i1026" DrawAspect="Content" ObjectID="_1486812608" r:id="rId12"/>
+          <o:OLEObject Type="Embed" ProgID="Visio.Drawing.15" ShapeID="_x0000_i1027" DrawAspect="Content" ObjectID="_1487402595" r:id="rId12"/>
         </w:object>
       </w:r>
     </w:p>
@@ -2095,10 +1403,10 @@
       </w:pPr>
       <w:r>
         <w:object w:dxaOrig="6468" w:dyaOrig="6276">
-          <v:shape id="_x0000_i1027" type="#_x0000_t75" style="width:323.4pt;height:313.8pt" o:ole="">
+          <v:shape id="_x0000_i1026" type="#_x0000_t75" style="width:323.25pt;height:313.5pt" o:ole="">
             <v:imagedata r:id="rId13" o:title=""/>
           </v:shape>
-          <o:OLEObject Type="Embed" ProgID="Visio.Drawing.15" ShapeID="_x0000_i1027" DrawAspect="Content" ObjectID="_1486812609" r:id="rId14"/>
+          <o:OLEObject Type="Embed" ProgID="Visio.Drawing.15" ShapeID="_x0000_i1026" DrawAspect="Content" ObjectID="_1487402596" r:id="rId14"/>
         </w:object>
       </w:r>
     </w:p>
@@ -2188,7 +1496,19 @@
         <w:rPr>
           <w:rFonts w:ascii="BatangChe" w:eastAsia="BatangChe" w:hAnsi="BatangChe"/>
         </w:rPr>
-        <w:t xml:space="preserve">    when the document is full loaded </w:t>
+        <w:t xml:space="preserve">    when the document is full</w:t>
+      </w:r>
+      <w:r>
+        <w:rPr>
+          <w:rFonts w:ascii="BatangChe" w:eastAsia="BatangChe" w:hAnsi="BatangChe"/>
+        </w:rPr>
+        <w:t>y</w:t>
+      </w:r>
+      <w:r>
+        <w:rPr>
+          <w:rFonts w:ascii="BatangChe" w:eastAsia="BatangChe" w:hAnsi="BatangChe"/>
+        </w:rPr>
+        <w:t xml:space="preserve"> loaded </w:t>
       </w:r>
     </w:p>
     <w:p>
@@ -2285,12 +1605,6 @@
           <w:rFonts w:ascii="BatangChe" w:eastAsia="BatangChe" w:hAnsi="BatangChe"/>
         </w:rPr>
       </w:pPr>
-      <w:r>
-        <w:rPr>
-          <w:rFonts w:ascii="BatangChe" w:eastAsia="BatangChe" w:hAnsi="BatangChe"/>
-        </w:rPr>
-        <w:t xml:space="preserve">    </w:t>
-      </w:r>
     </w:p>
     <w:p>
       <w:pPr>
@@ -2327,12 +1641,6 @@
           <w:rFonts w:ascii="BatangChe" w:eastAsia="BatangChe" w:hAnsi="BatangChe"/>
         </w:rPr>
       </w:pPr>
-      <w:r>
-        <w:rPr>
-          <w:rFonts w:ascii="BatangChe" w:eastAsia="BatangChe" w:hAnsi="BatangChe"/>
-        </w:rPr>
-        <w:t xml:space="preserve">    </w:t>
-      </w:r>
     </w:p>
     <w:p>
       <w:pPr>
@@ -2425,12 +1733,6 @@
           <w:rFonts w:ascii="BatangChe" w:eastAsia="BatangChe" w:hAnsi="BatangChe"/>
         </w:rPr>
       </w:pPr>
-      <w:r>
-        <w:rPr>
-          <w:rFonts w:ascii="BatangChe" w:eastAsia="BatangChe" w:hAnsi="BatangChe"/>
-        </w:rPr>
-        <w:t xml:space="preserve">        </w:t>
-      </w:r>
     </w:p>
     <w:p>
       <w:pPr>
@@ -2453,12 +1755,6 @@
           <w:rFonts w:ascii="BatangChe" w:eastAsia="BatangChe" w:hAnsi="BatangChe"/>
         </w:rPr>
       </w:pPr>
-      <w:r>
-        <w:rPr>
-          <w:rFonts w:ascii="BatangChe" w:eastAsia="BatangChe" w:hAnsi="BatangChe"/>
-        </w:rPr>
-        <w:t xml:space="preserve">        </w:t>
-      </w:r>
     </w:p>
     <w:p>
       <w:pPr>
@@ -2803,12 +2099,6 @@
           <w:rFonts w:ascii="BatangChe" w:eastAsia="BatangChe" w:hAnsi="BatangChe"/>
         </w:rPr>
       </w:pPr>
-      <w:r>
-        <w:rPr>
-          <w:rFonts w:ascii="BatangChe" w:eastAsia="BatangChe" w:hAnsi="BatangChe"/>
-        </w:rPr>
-        <w:t xml:space="preserve">    </w:t>
-      </w:r>
     </w:p>
     <w:p>
       <w:pPr>
@@ -2946,12 +2236,6 @@
           <w:rFonts w:ascii="BatangChe" w:eastAsia="BatangChe" w:hAnsi="BatangChe"/>
         </w:rPr>
       </w:pPr>
-      <w:r>
-        <w:rPr>
-          <w:rFonts w:ascii="BatangChe" w:eastAsia="BatangChe" w:hAnsi="BatangChe"/>
-        </w:rPr>
-        <w:t xml:space="preserve">    </w:t>
-      </w:r>
     </w:p>
     <w:p>
       <w:pPr>
@@ -2988,12 +2272,6 @@
           <w:rFonts w:ascii="BatangChe" w:eastAsia="BatangChe" w:hAnsi="BatangChe"/>
         </w:rPr>
       </w:pPr>
-      <w:r>
-        <w:rPr>
-          <w:rFonts w:ascii="BatangChe" w:eastAsia="BatangChe" w:hAnsi="BatangChe"/>
-        </w:rPr>
-        <w:t xml:space="preserve">    </w:t>
-      </w:r>
     </w:p>
     <w:p>
       <w:pPr>
@@ -3086,12 +2364,6 @@
           <w:rFonts w:ascii="BatangChe" w:eastAsia="BatangChe" w:hAnsi="BatangChe"/>
         </w:rPr>
       </w:pPr>
-      <w:r>
-        <w:rPr>
-          <w:rFonts w:ascii="BatangChe" w:eastAsia="BatangChe" w:hAnsi="BatangChe"/>
-        </w:rPr>
-        <w:t xml:space="preserve">        </w:t>
-      </w:r>
     </w:p>
     <w:p>
       <w:pPr>
@@ -3114,12 +2386,6 @@
           <w:rFonts w:ascii="BatangChe" w:eastAsia="BatangChe" w:hAnsi="BatangChe"/>
         </w:rPr>
       </w:pPr>
-      <w:r>
-        <w:rPr>
-          <w:rFonts w:ascii="BatangChe" w:eastAsia="BatangChe" w:hAnsi="BatangChe"/>
-        </w:rPr>
-        <w:t xml:space="preserve">        </w:t>
-      </w:r>
     </w:p>
     <w:p>
       <w:pPr>
@@ -3228,12 +2494,6 @@
           <w:rFonts w:ascii="BatangChe" w:eastAsia="BatangChe" w:hAnsi="BatangChe"/>
         </w:rPr>
       </w:pPr>
-      <w:r>
-        <w:rPr>
-          <w:rFonts w:ascii="BatangChe" w:eastAsia="BatangChe" w:hAnsi="BatangChe"/>
-        </w:rPr>
-        <w:t xml:space="preserve">    </w:t>
-      </w:r>
     </w:p>
     <w:p>
       <w:pPr>
@@ -3260,6 +2520,494 @@
         <w:rPr>
           <w:rFonts w:ascii="BatangChe" w:eastAsia="BatangChe" w:hAnsi="BatangChe"/>
         </w:rPr>
+        <w:t>}</w:t>
+      </w:r>
+    </w:p>
+    <w:p>
+      <w:pPr>
+        <w:pStyle w:val="NoSpacing"/>
+        <w:rPr>
+          <w:rFonts w:ascii="BatangChe" w:eastAsia="BatangChe" w:hAnsi="BatangChe"/>
+        </w:rPr>
+      </w:pPr>
+    </w:p>
+    <w:p>
+      <w:pPr>
+        <w:pStyle w:val="Heading2"/>
+        <w:rPr>
+          <w:rFonts w:eastAsia="BatangChe"/>
+        </w:rPr>
+      </w:pPr>
+      <w:r>
+        <w:rPr>
+          <w:rFonts w:eastAsia="BatangChe"/>
+        </w:rPr>
+        <w:t>Android Application</w:t>
+      </w:r>
+    </w:p>
+    <w:p>
+      <w:pPr>
+        <w:pStyle w:val="Heading3"/>
+      </w:pPr>
+      <w:r>
+        <w:t>Start State</w:t>
+      </w:r>
+    </w:p>
+    <w:p>
+      <w:pPr>
+        <w:spacing w:after="0"/>
+      </w:pPr>
+      <w:r>
+        <w:t>{</w:t>
+      </w:r>
+    </w:p>
+    <w:p>
+      <w:pPr>
+        <w:spacing w:after="0"/>
+      </w:pPr>
+      <w:r>
+        <w:t>Load the GUI for the main activity</w:t>
+      </w:r>
+    </w:p>
+    <w:p>
+      <w:pPr>
+        <w:spacing w:after="0"/>
+      </w:pPr>
+      <w:r>
+        <w:t>Display inputs for port and host</w:t>
+      </w:r>
+    </w:p>
+    <w:p>
+      <w:pPr>
+        <w:spacing w:after="0"/>
+      </w:pPr>
+      <w:r>
+        <w:t>}</w:t>
+      </w:r>
+    </w:p>
+    <w:p>
+      <w:pPr>
+        <w:pStyle w:val="Heading3"/>
+      </w:pPr>
+      <w:r>
+        <w:t>Idle State</w:t>
+      </w:r>
+    </w:p>
+    <w:p>
+      <w:pPr>
+        <w:spacing w:after="0"/>
+      </w:pPr>
+      <w:r>
+        <w:t>{</w:t>
+      </w:r>
+    </w:p>
+    <w:p>
+      <w:pPr>
+        <w:spacing w:after="0"/>
+      </w:pPr>
+      <w:r>
+        <w:t>wait for user to input port and host information</w:t>
+      </w:r>
+    </w:p>
+    <w:p>
+      <w:pPr>
+        <w:spacing w:after="0"/>
+      </w:pPr>
+      <w:r>
+        <w:t>if both fields have data, change button from red to green</w:t>
+      </w:r>
+    </w:p>
+    <w:p>
+      <w:pPr>
+        <w:spacing w:after="0"/>
+      </w:pPr>
+      <w:r>
+        <w:t>}</w:t>
+      </w:r>
+    </w:p>
+    <w:p>
+      <w:pPr>
+        <w:pStyle w:val="Heading3"/>
+      </w:pPr>
+      <w:r>
+        <w:lastRenderedPageBreak/>
+        <w:t>Process Fields State // invoked by pressing submit</w:t>
+      </w:r>
+    </w:p>
+    <w:p>
+      <w:pPr>
+        <w:spacing w:after="0"/>
+      </w:pPr>
+      <w:r>
+        <w:t>{</w:t>
+      </w:r>
+    </w:p>
+    <w:p>
+      <w:pPr>
+        <w:spacing w:after="0"/>
+      </w:pPr>
+      <w:r>
+        <w:t>if port and host do not both have data</w:t>
+      </w:r>
+    </w:p>
+    <w:p>
+      <w:pPr>
+        <w:spacing w:after="0"/>
+      </w:pPr>
+      <w:r>
+        <w:tab/>
+        <w:t>display error message, return to idle</w:t>
+      </w:r>
+    </w:p>
+    <w:p>
+      <w:pPr>
+        <w:spacing w:after="0"/>
+      </w:pPr>
+      <w:r>
+        <w:t>attempt connection with given port and host</w:t>
+      </w:r>
+    </w:p>
+    <w:p>
+      <w:pPr>
+        <w:spacing w:after="0"/>
+      </w:pPr>
+      <w:r>
+        <w:t>if unable to connect</w:t>
+      </w:r>
+    </w:p>
+    <w:p>
+      <w:pPr>
+        <w:spacing w:after="0"/>
+      </w:pPr>
+      <w:r>
+        <w:tab/>
+        <w:t>display error message, return to idle</w:t>
+      </w:r>
+    </w:p>
+    <w:p>
+      <w:pPr>
+        <w:spacing w:after="0"/>
+      </w:pPr>
+      <w:r>
+        <w:t>store port and host for later use</w:t>
+      </w:r>
+    </w:p>
+    <w:p>
+      <w:pPr>
+        <w:spacing w:after="0"/>
+      </w:pPr>
+      <w:r>
+        <w:t>launch Tracker Activity, proceed to Location Manager State</w:t>
+      </w:r>
+    </w:p>
+    <w:p>
+      <w:pPr>
+        <w:spacing w:after="0"/>
+      </w:pPr>
+      <w:r>
+        <w:t>}</w:t>
+      </w:r>
+    </w:p>
+    <w:p>
+      <w:pPr>
+        <w:pStyle w:val="Heading3"/>
+      </w:pPr>
+      <w:r>
+        <w:t>Location Manager State</w:t>
+      </w:r>
+    </w:p>
+    <w:p>
+      <w:pPr>
+        <w:spacing w:after="0"/>
+      </w:pPr>
+      <w:r>
+        <w:t>{</w:t>
+      </w:r>
+    </w:p>
+    <w:p>
+      <w:pPr>
+        <w:spacing w:after="0"/>
+      </w:pPr>
+      <w:r>
+        <w:t>display GUI with options to</w:t>
+      </w:r>
+      <w:r>
+        <w:t>: start tracking, display the website, change host</w:t>
+      </w:r>
+    </w:p>
+    <w:p>
+      <w:pPr>
+        <w:spacing w:after="0"/>
+      </w:pPr>
+      <w:r>
+        <w:t>if start tracking is pressed</w:t>
+      </w:r>
+    </w:p>
+    <w:p>
+      <w:pPr>
+        <w:spacing w:after="0"/>
+      </w:pPr>
+      <w:r>
+        <w:tab/>
+        <w:t>spawn a background service to handle sending the location data</w:t>
+      </w:r>
+      <w:r>
+        <w:t>, in Send Data State</w:t>
+      </w:r>
+    </w:p>
+    <w:p>
+      <w:pPr>
+        <w:spacing w:after="0"/>
+      </w:pPr>
+      <w:r>
+        <w:tab/>
+        <w:t>display Stop Tracking Button</w:t>
+      </w:r>
+    </w:p>
+    <w:p>
+      <w:pPr>
+        <w:spacing w:after="0"/>
+      </w:pPr>
+      <w:r>
+        <w:t>if stop tracking is pressed</w:t>
+      </w:r>
+    </w:p>
+    <w:p>
+      <w:pPr>
+        <w:spacing w:after="0"/>
+      </w:pPr>
+      <w:r>
+        <w:tab/>
+        <w:t>kill the tracking service</w:t>
+      </w:r>
+    </w:p>
+    <w:p>
+      <w:pPr>
+        <w:spacing w:after="0"/>
+      </w:pPr>
+      <w:r>
+        <w:tab/>
+        <w:t>change the button to start tracking</w:t>
+      </w:r>
+    </w:p>
+    <w:p>
+      <w:pPr>
+        <w:spacing w:after="0"/>
+      </w:pPr>
+      <w:r>
+        <w:t>if change host is pressed</w:t>
+      </w:r>
+    </w:p>
+    <w:p>
+      <w:pPr>
+        <w:spacing w:after="0"/>
+      </w:pPr>
+      <w:r>
+        <w:tab/>
+        <w:t>launch Main Activity, goto Idle State</w:t>
+      </w:r>
+    </w:p>
+    <w:p>
+      <w:pPr>
+        <w:spacing w:after="0"/>
+      </w:pPr>
+      <w:r>
+        <w:t>if display website is pressed</w:t>
+      </w:r>
+    </w:p>
+    <w:p>
+      <w:pPr>
+        <w:spacing w:after="0"/>
+      </w:pPr>
+      <w:r>
+        <w:tab/>
+        <w:t>launch Website Activity</w:t>
+      </w:r>
+    </w:p>
+    <w:p>
+      <w:pPr>
+        <w:spacing w:after="0"/>
+      </w:pPr>
+      <w:r>
+        <w:tab/>
+        <w:t>goto Show Website State</w:t>
+      </w:r>
+    </w:p>
+    <w:p>
+      <w:pPr>
+        <w:spacing w:after="0"/>
+      </w:pPr>
+      <w:r>
+        <w:t>}</w:t>
+      </w:r>
+    </w:p>
+    <w:p>
+      <w:pPr>
+        <w:pStyle w:val="Heading3"/>
+      </w:pPr>
+      <w:r>
+        <w:t>Send Data State</w:t>
+      </w:r>
+    </w:p>
+    <w:p>
+      <w:pPr>
+        <w:spacing w:after="0"/>
+      </w:pPr>
+      <w:r>
+        <w:t>{</w:t>
+      </w:r>
+    </w:p>
+    <w:p>
+      <w:pPr>
+        <w:spacing w:after="0"/>
+      </w:pPr>
+      <w:r>
+        <w:t>Start Location Manager</w:t>
+      </w:r>
+    </w:p>
+    <w:p>
+      <w:pPr>
+        <w:spacing w:after="0"/>
+      </w:pPr>
+      <w:r>
+        <w:t>Set Listener to provide data every 15 minutes</w:t>
+      </w:r>
+    </w:p>
+    <w:p>
+      <w:pPr>
+        <w:spacing w:after="0"/>
+      </w:pPr>
+      <w:r>
+        <w:t>while true</w:t>
+      </w:r>
+    </w:p>
+    <w:p>
+      <w:pPr>
+        <w:spacing w:after="0"/>
+      </w:pPr>
+      <w:r>
+        <w:tab/>
+        <w:t>if data provided</w:t>
+      </w:r>
+    </w:p>
+    <w:p>
+      <w:pPr>
+        <w:spacing w:after="0"/>
+      </w:pPr>
+      <w:r>
+        <w:tab/>
+        <w:t>open connection to server</w:t>
+      </w:r>
+    </w:p>
+    <w:p>
+      <w:pPr>
+        <w:spacing w:after="0"/>
+      </w:pPr>
+      <w:r>
+        <w:tab/>
+        <w:t>send data to server</w:t>
+      </w:r>
+    </w:p>
+    <w:p>
+      <w:pPr>
+        <w:spacing w:after="0"/>
+      </w:pPr>
+      <w:r>
+        <w:tab/>
+        <w:t>close connection to server</w:t>
+      </w:r>
+    </w:p>
+    <w:p>
+      <w:pPr>
+        <w:spacing w:after="0"/>
+      </w:pPr>
+      <w:r>
+        <w:t>}</w:t>
+      </w:r>
+    </w:p>
+    <w:p>
+      <w:pPr>
+        <w:pStyle w:val="Heading3"/>
+      </w:pPr>
+      <w:r>
+        <w:t>Display Website State</w:t>
+      </w:r>
+    </w:p>
+    <w:p>
+      <w:r>
+        <w:t>{</w:t>
+      </w:r>
+    </w:p>
+    <w:p>
+      <w:pPr>
+        <w:spacing w:after="0"/>
+      </w:pPr>
+      <w:r>
+        <w:t>Open browser inside of Current Application using host address provided</w:t>
+      </w:r>
+    </w:p>
+    <w:p>
+      <w:pPr>
+        <w:spacing w:after="0"/>
+      </w:pPr>
+      <w:r>
+        <w:t>display page</w:t>
+      </w:r>
+    </w:p>
+    <w:p>
+      <w:pPr>
+        <w:spacing w:after="0"/>
+      </w:pPr>
+      <w:r>
+        <w:t>show button to return to tracking or toggle website</w:t>
+      </w:r>
+    </w:p>
+    <w:p>
+      <w:pPr>
+        <w:spacing w:after="0"/>
+      </w:pPr>
+      <w:r>
+        <w:t>if toggle website pressed</w:t>
+      </w:r>
+    </w:p>
+    <w:p>
+      <w:pPr>
+        <w:spacing w:after="0"/>
+      </w:pPr>
+      <w:r>
+        <w:tab/>
+        <w:t>switch between all users and this users history</w:t>
+      </w:r>
+    </w:p>
+    <w:p>
+      <w:pPr>
+        <w:spacing w:after="0"/>
+      </w:pPr>
+      <w:r>
+        <w:t>if return to tracking pressed</w:t>
+      </w:r>
+    </w:p>
+    <w:p>
+      <w:pPr>
+        <w:spacing w:after="0"/>
+      </w:pPr>
+      <w:r>
+        <w:lastRenderedPageBreak/>
+        <w:tab/>
+        <w:t>launch Tracking Activity</w:t>
+      </w:r>
+    </w:p>
+    <w:p>
+      <w:pPr>
+        <w:spacing w:after="0"/>
+      </w:pPr>
+      <w:r>
+        <w:tab/>
+        <w:t>goto Location Manager State</w:t>
+      </w:r>
+    </w:p>
+    <w:p>
+      <w:r>
         <w:t>}</w:t>
       </w:r>
     </w:p>
@@ -3277,8 +3025,8 @@
 </file>
 
 <file path=word/endnotes.xml><?xml version="1.0" encoding="utf-8"?>
-<w:endnotes xmlns:wpc="http://schemas.microsoft.com/office/word/2010/wordprocessingCanvas" xmlns:mc="http://schemas.openxmlformats.org/markup-compatibility/2006" xmlns:o="urn:schemas-microsoft-com:office:office" xmlns:r="http://schemas.openxmlformats.org/officeDocument/2006/relationships" xmlns:m="http://schemas.openxmlformats.org/officeDocument/2006/math" xmlns:v="urn:schemas-microsoft-com:vml" xmlns:wp14="http://schemas.microsoft.com/office/word/2010/wordprocessingDrawing" xmlns:wp="http://schemas.openxmlformats.org/drawingml/2006/wordprocessingDrawing" xmlns:w10="urn:schemas-microsoft-com:office:word" xmlns:w="http://schemas.openxmlformats.org/wordprocessingml/2006/main" xmlns:w14="http://schemas.microsoft.com/office/word/2010/wordml" xmlns:w15="http://schemas.microsoft.com/office/word/2012/wordml" xmlns:wpg="http://schemas.microsoft.com/office/word/2010/wordprocessingGroup" xmlns:wpi="http://schemas.microsoft.com/office/word/2010/wordprocessingInk" xmlns:wne="http://schemas.microsoft.com/office/word/2006/wordml" xmlns:wps="http://schemas.microsoft.com/office/word/2010/wordprocessingShape" mc:Ignorable="w14 w15 wp14">
-  <w:endnote w:type="separator" w:id="-1">
+<w:endnotes xmlns:ve="http://schemas.openxmlformats.org/markup-compatibility/2006" xmlns:o="urn:schemas-microsoft-com:office:office" xmlns:r="http://schemas.openxmlformats.org/officeDocument/2006/relationships" xmlns:m="http://schemas.openxmlformats.org/officeDocument/2006/math" xmlns:v="urn:schemas-microsoft-com:vml" xmlns:wp="http://schemas.openxmlformats.org/drawingml/2006/wordprocessingDrawing" xmlns:w10="urn:schemas-microsoft-com:office:word" xmlns:w="http://schemas.openxmlformats.org/wordprocessingml/2006/main" xmlns:wne="http://schemas.microsoft.com/office/word/2006/wordml">
+  <w:endnote w:type="separator" w:id="0">
     <w:p>
       <w:pPr>
         <w:spacing w:after="0" w:line="240" w:lineRule="auto"/>
@@ -3288,7 +3036,7 @@
       </w:r>
     </w:p>
   </w:endnote>
-  <w:endnote w:type="continuationSeparator" w:id="0">
+  <w:endnote w:type="continuationSeparator" w:id="1">
     <w:p>
       <w:pPr>
         <w:spacing w:after="0" w:line="240" w:lineRule="auto"/>
@@ -3302,7 +3050,7 @@
 </file>
 
 <file path=word/footer1.xml><?xml version="1.0" encoding="utf-8"?>
-<w:ftr xmlns:wpc="http://schemas.microsoft.com/office/word/2010/wordprocessingCanvas" xmlns:mc="http://schemas.openxmlformats.org/markup-compatibility/2006" xmlns:o="urn:schemas-microsoft-com:office:office" xmlns:r="http://schemas.openxmlformats.org/officeDocument/2006/relationships" xmlns:m="http://schemas.openxmlformats.org/officeDocument/2006/math" xmlns:v="urn:schemas-microsoft-com:vml" xmlns:wp14="http://schemas.microsoft.com/office/word/2010/wordprocessingDrawing" xmlns:wp="http://schemas.openxmlformats.org/drawingml/2006/wordprocessingDrawing" xmlns:w10="urn:schemas-microsoft-com:office:word" xmlns:w="http://schemas.openxmlformats.org/wordprocessingml/2006/main" xmlns:w14="http://schemas.microsoft.com/office/word/2010/wordml" xmlns:w15="http://schemas.microsoft.com/office/word/2012/wordml" xmlns:wpg="http://schemas.microsoft.com/office/word/2010/wordprocessingGroup" xmlns:wpi="http://schemas.microsoft.com/office/word/2010/wordprocessingInk" xmlns:wne="http://schemas.microsoft.com/office/word/2006/wordml" xmlns:wps="http://schemas.microsoft.com/office/word/2010/wordprocessingShape" mc:Ignorable="w14 w15 wp14">
+<w:ftr xmlns:ve="http://schemas.openxmlformats.org/markup-compatibility/2006" xmlns:o="urn:schemas-microsoft-com:office:office" xmlns:r="http://schemas.openxmlformats.org/officeDocument/2006/relationships" xmlns:m="http://schemas.openxmlformats.org/officeDocument/2006/math" xmlns:v="urn:schemas-microsoft-com:vml" xmlns:wp="http://schemas.openxmlformats.org/drawingml/2006/wordprocessingDrawing" xmlns:w10="urn:schemas-microsoft-com:office:word" xmlns:w="http://schemas.openxmlformats.org/wordprocessingml/2006/main" xmlns:wne="http://schemas.microsoft.com/office/word/2006/wordml">
   <w:sdt>
     <w:sdtPr>
       <w:id w:val="-491796049"/>
@@ -3326,27 +3074,14 @@
           </w:pBdr>
           <w:jc w:val="right"/>
         </w:pPr>
-        <w:r>
-          <w:fldChar w:fldCharType="begin"/>
-        </w:r>
-        <w:r>
-          <w:instrText xml:space="preserve"> PAGE   \* MERGEFORMAT </w:instrText>
-        </w:r>
-        <w:r>
-          <w:fldChar w:fldCharType="separate"/>
-        </w:r>
-        <w:r>
-          <w:rPr>
-            <w:noProof/>
-          </w:rPr>
-          <w:t>3</w:t>
-        </w:r>
-        <w:r>
-          <w:rPr>
-            <w:noProof/>
-          </w:rPr>
-          <w:fldChar w:fldCharType="end"/>
-        </w:r>
+        <w:fldSimple w:instr=" PAGE   \* MERGEFORMAT ">
+          <w:r>
+            <w:rPr>
+              <w:noProof/>
+            </w:rPr>
+            <w:t>4</w:t>
+          </w:r>
+        </w:fldSimple>
         <w:r>
           <w:t xml:space="preserve"> | </w:t>
         </w:r>
@@ -3369,8 +3104,8 @@
 </file>
 
 <file path=word/footnotes.xml><?xml version="1.0" encoding="utf-8"?>
-<w:footnotes xmlns:wpc="http://schemas.microsoft.com/office/word/2010/wordprocessingCanvas" xmlns:mc="http://schemas.openxmlformats.org/markup-compatibility/2006" xmlns:o="urn:schemas-microsoft-com:office:office" xmlns:r="http://schemas.openxmlformats.org/officeDocument/2006/relationships" xmlns:m="http://schemas.openxmlformats.org/officeDocument/2006/math" xmlns:v="urn:schemas-microsoft-com:vml" xmlns:wp14="http://schemas.microsoft.com/office/word/2010/wordprocessingDrawing" xmlns:wp="http://schemas.openxmlformats.org/drawingml/2006/wordprocessingDrawing" xmlns:w10="urn:schemas-microsoft-com:office:word" xmlns:w="http://schemas.openxmlformats.org/wordprocessingml/2006/main" xmlns:w14="http://schemas.microsoft.com/office/word/2010/wordml" xmlns:w15="http://schemas.microsoft.com/office/word/2012/wordml" xmlns:wpg="http://schemas.microsoft.com/office/word/2010/wordprocessingGroup" xmlns:wpi="http://schemas.microsoft.com/office/word/2010/wordprocessingInk" xmlns:wne="http://schemas.microsoft.com/office/word/2006/wordml" xmlns:wps="http://schemas.microsoft.com/office/word/2010/wordprocessingShape" mc:Ignorable="w14 w15 wp14">
-  <w:footnote w:type="separator" w:id="-1">
+<w:footnotes xmlns:ve="http://schemas.openxmlformats.org/markup-compatibility/2006" xmlns:o="urn:schemas-microsoft-com:office:office" xmlns:r="http://schemas.openxmlformats.org/officeDocument/2006/relationships" xmlns:m="http://schemas.openxmlformats.org/officeDocument/2006/math" xmlns:v="urn:schemas-microsoft-com:vml" xmlns:wp="http://schemas.openxmlformats.org/drawingml/2006/wordprocessingDrawing" xmlns:w10="urn:schemas-microsoft-com:office:word" xmlns:w="http://schemas.openxmlformats.org/wordprocessingml/2006/main" xmlns:wne="http://schemas.microsoft.com/office/word/2006/wordml">
+  <w:footnote w:type="separator" w:id="0">
     <w:p>
       <w:pPr>
         <w:spacing w:after="0" w:line="240" w:lineRule="auto"/>
@@ -3380,7 +3115,7 @@
       </w:r>
     </w:p>
   </w:footnote>
-  <w:footnote w:type="continuationSeparator" w:id="0">
+  <w:footnote w:type="continuationSeparator" w:id="1">
     <w:p>
       <w:pPr>
         <w:spacing w:after="0" w:line="240" w:lineRule="auto"/>
@@ -3394,7 +3129,7 @@
 </file>
 
 <file path=word/numbering.xml><?xml version="1.0" encoding="utf-8"?>
-<w:numbering xmlns:wpc="http://schemas.microsoft.com/office/word/2010/wordprocessingCanvas" xmlns:mc="http://schemas.openxmlformats.org/markup-compatibility/2006" xmlns:o="urn:schemas-microsoft-com:office:office" xmlns:r="http://schemas.openxmlformats.org/officeDocument/2006/relationships" xmlns:m="http://schemas.openxmlformats.org/officeDocument/2006/math" xmlns:v="urn:schemas-microsoft-com:vml" xmlns:wp14="http://schemas.microsoft.com/office/word/2010/wordprocessingDrawing" xmlns:wp="http://schemas.openxmlformats.org/drawingml/2006/wordprocessingDrawing" xmlns:w10="urn:schemas-microsoft-com:office:word" xmlns:w="http://schemas.openxmlformats.org/wordprocessingml/2006/main" xmlns:w14="http://schemas.microsoft.com/office/word/2010/wordml" xmlns:w15="http://schemas.microsoft.com/office/word/2012/wordml" xmlns:wpg="http://schemas.microsoft.com/office/word/2010/wordprocessingGroup" xmlns:wpi="http://schemas.microsoft.com/office/word/2010/wordprocessingInk" xmlns:wne="http://schemas.microsoft.com/office/word/2006/wordml" xmlns:wps="http://schemas.microsoft.com/office/word/2010/wordprocessingShape" mc:Ignorable="w14 w15 wp14">
+<w:numbering xmlns:ve="http://schemas.openxmlformats.org/markup-compatibility/2006" xmlns:o="urn:schemas-microsoft-com:office:office" xmlns:r="http://schemas.openxmlformats.org/officeDocument/2006/relationships" xmlns:m="http://schemas.openxmlformats.org/officeDocument/2006/math" xmlns:v="urn:schemas-microsoft-com:vml" xmlns:wp="http://schemas.openxmlformats.org/drawingml/2006/wordprocessingDrawing" xmlns:w10="urn:schemas-microsoft-com:office:word" xmlns:w="http://schemas.openxmlformats.org/wordprocessingml/2006/main" xmlns:wne="http://schemas.microsoft.com/office/word/2006/wordml">
   <w:abstractNum w:abstractNumId="0">
     <w:nsid w:val="06192A29"/>
     <w:multiLevelType w:val="hybridMultilevel"/>
@@ -5609,7 +5344,7 @@
 </file>
 
 <file path=word/styles.xml><?xml version="1.0" encoding="utf-8"?>
-<w:styles xmlns:mc="http://schemas.openxmlformats.org/markup-compatibility/2006" xmlns:r="http://schemas.openxmlformats.org/officeDocument/2006/relationships" xmlns:w="http://schemas.openxmlformats.org/wordprocessingml/2006/main" xmlns:w14="http://schemas.microsoft.com/office/word/2010/wordml" xmlns:w15="http://schemas.microsoft.com/office/word/2012/wordml" mc:Ignorable="w14 w15">
+<w:styles xmlns:r="http://schemas.openxmlformats.org/officeDocument/2006/relationships" xmlns:w="http://schemas.openxmlformats.org/wordprocessingml/2006/main">
   <w:docDefaults>
     <w:rPrDefault>
       <w:rPr>
@@ -5625,382 +5360,149 @@
       </w:pPr>
     </w:pPrDefault>
   </w:docDefaults>
-  <w:latentStyles w:defLockedState="0" w:defUIPriority="99" w:defSemiHidden="0" w:defUnhideWhenUsed="0" w:defQFormat="0" w:count="371">
-    <w:lsdException w:name="Normal" w:uiPriority="0" w:qFormat="1"/>
-    <w:lsdException w:name="heading 1" w:uiPriority="9" w:qFormat="1"/>
-    <w:lsdException w:name="heading 2" w:semiHidden="1" w:uiPriority="9" w:unhideWhenUsed="1" w:qFormat="1"/>
-    <w:lsdException w:name="heading 3" w:semiHidden="1" w:uiPriority="9" w:unhideWhenUsed="1" w:qFormat="1"/>
-    <w:lsdException w:name="heading 4" w:semiHidden="1" w:uiPriority="9" w:unhideWhenUsed="1" w:qFormat="1"/>
-    <w:lsdException w:name="heading 5" w:semiHidden="1" w:uiPriority="9" w:unhideWhenUsed="1" w:qFormat="1"/>
-    <w:lsdException w:name="heading 6" w:semiHidden="1" w:uiPriority="9" w:unhideWhenUsed="1" w:qFormat="1"/>
-    <w:lsdException w:name="heading 7" w:semiHidden="1" w:uiPriority="9" w:unhideWhenUsed="1" w:qFormat="1"/>
-    <w:lsdException w:name="heading 8" w:semiHidden="1" w:uiPriority="9" w:unhideWhenUsed="1" w:qFormat="1"/>
-    <w:lsdException w:name="heading 9" w:semiHidden="1" w:uiPriority="9" w:unhideWhenUsed="1" w:qFormat="1"/>
-    <w:lsdException w:name="index 1" w:semiHidden="1" w:unhideWhenUsed="1"/>
-    <w:lsdException w:name="index 2" w:semiHidden="1" w:unhideWhenUsed="1"/>
-    <w:lsdException w:name="index 3" w:semiHidden="1" w:unhideWhenUsed="1"/>
-    <w:lsdException w:name="index 4" w:semiHidden="1" w:unhideWhenUsed="1"/>
-    <w:lsdException w:name="index 5" w:semiHidden="1" w:unhideWhenUsed="1"/>
-    <w:lsdException w:name="index 6" w:semiHidden="1" w:unhideWhenUsed="1"/>
-    <w:lsdException w:name="index 7" w:semiHidden="1" w:unhideWhenUsed="1"/>
-    <w:lsdException w:name="index 8" w:semiHidden="1" w:unhideWhenUsed="1"/>
-    <w:lsdException w:name="index 9" w:semiHidden="1" w:unhideWhenUsed="1"/>
-    <w:lsdException w:name="toc 1" w:semiHidden="1" w:uiPriority="39" w:unhideWhenUsed="1"/>
-    <w:lsdException w:name="toc 2" w:semiHidden="1" w:uiPriority="39" w:unhideWhenUsed="1"/>
-    <w:lsdException w:name="toc 3" w:semiHidden="1" w:uiPriority="39" w:unhideWhenUsed="1"/>
-    <w:lsdException w:name="toc 4" w:semiHidden="1" w:uiPriority="39" w:unhideWhenUsed="1"/>
-    <w:lsdException w:name="toc 5" w:semiHidden="1" w:uiPriority="39" w:unhideWhenUsed="1"/>
-    <w:lsdException w:name="toc 6" w:semiHidden="1" w:uiPriority="39" w:unhideWhenUsed="1"/>
-    <w:lsdException w:name="toc 7" w:semiHidden="1" w:uiPriority="39" w:unhideWhenUsed="1"/>
-    <w:lsdException w:name="toc 8" w:semiHidden="1" w:uiPriority="39" w:unhideWhenUsed="1"/>
-    <w:lsdException w:name="toc 9" w:semiHidden="1" w:uiPriority="39" w:unhideWhenUsed="1"/>
-    <w:lsdException w:name="Normal Indent" w:semiHidden="1" w:unhideWhenUsed="1"/>
-    <w:lsdException w:name="footnote text" w:semiHidden="1" w:unhideWhenUsed="1"/>
-    <w:lsdException w:name="annotation text" w:semiHidden="1" w:unhideWhenUsed="1"/>
-    <w:lsdException w:name="header" w:semiHidden="1" w:unhideWhenUsed="1"/>
-    <w:lsdException w:name="footer" w:semiHidden="1" w:unhideWhenUsed="1"/>
-    <w:lsdException w:name="index heading" w:semiHidden="1" w:unhideWhenUsed="1"/>
-    <w:lsdException w:name="caption" w:semiHidden="1" w:uiPriority="35" w:unhideWhenUsed="1" w:qFormat="1"/>
-    <w:lsdException w:name="table of figures" w:semiHidden="1" w:unhideWhenUsed="1"/>
-    <w:lsdException w:name="envelope address" w:semiHidden="1" w:unhideWhenUsed="1"/>
-    <w:lsdException w:name="envelope return" w:semiHidden="1" w:unhideWhenUsed="1"/>
-    <w:lsdException w:name="footnote reference" w:semiHidden="1" w:unhideWhenUsed="1"/>
-    <w:lsdException w:name="annotation reference" w:semiHidden="1" w:unhideWhenUsed="1"/>
-    <w:lsdException w:name="line number" w:semiHidden="1" w:unhideWhenUsed="1"/>
-    <w:lsdException w:name="page number" w:semiHidden="1" w:unhideWhenUsed="1"/>
-    <w:lsdException w:name="endnote reference" w:semiHidden="1" w:unhideWhenUsed="1"/>
-    <w:lsdException w:name="endnote text" w:semiHidden="1" w:unhideWhenUsed="1"/>
-    <w:lsdException w:name="table of authorities" w:semiHidden="1" w:unhideWhenUsed="1"/>
-    <w:lsdException w:name="macro" w:semiHidden="1" w:unhideWhenUsed="1"/>
-    <w:lsdException w:name="toa heading" w:semiHidden="1" w:unhideWhenUsed="1"/>
-    <w:lsdException w:name="List" w:semiHidden="1" w:unhideWhenUsed="1"/>
-    <w:lsdException w:name="List Bullet" w:semiHidden="1" w:unhideWhenUsed="1"/>
-    <w:lsdException w:name="List Number" w:semiHidden="1" w:unhideWhenUsed="1"/>
-    <w:lsdException w:name="List 2" w:semiHidden="1" w:unhideWhenUsed="1"/>
-    <w:lsdException w:name="List 3" w:semiHidden="1" w:unhideWhenUsed="1"/>
-    <w:lsdException w:name="List 4" w:semiHidden="1" w:unhideWhenUsed="1"/>
-    <w:lsdException w:name="List 5" w:semiHidden="1" w:unhideWhenUsed="1"/>
-    <w:lsdException w:name="List Bullet 2" w:semiHidden="1" w:unhideWhenUsed="1"/>
-    <w:lsdException w:name="List Bullet 3" w:semiHidden="1" w:unhideWhenUsed="1"/>
-    <w:lsdException w:name="List Bullet 4" w:semiHidden="1" w:unhideWhenUsed="1"/>
-    <w:lsdException w:name="List Bullet 5" w:semiHidden="1" w:unhideWhenUsed="1"/>
-    <w:lsdException w:name="List Number 2" w:semiHidden="1" w:unhideWhenUsed="1"/>
-    <w:lsdException w:name="List Number 3" w:semiHidden="1" w:unhideWhenUsed="1"/>
-    <w:lsdException w:name="List Number 4" w:semiHidden="1" w:unhideWhenUsed="1"/>
-    <w:lsdException w:name="List Number 5" w:semiHidden="1" w:unhideWhenUsed="1"/>
-    <w:lsdException w:name="Title" w:uiPriority="10" w:qFormat="1"/>
-    <w:lsdException w:name="Closing" w:semiHidden="1" w:unhideWhenUsed="1"/>
-    <w:lsdException w:name="Signature" w:semiHidden="1" w:unhideWhenUsed="1"/>
-    <w:lsdException w:name="Default Paragraph Font" w:semiHidden="1" w:uiPriority="1" w:unhideWhenUsed="1"/>
-    <w:lsdException w:name="Body Text" w:semiHidden="1" w:unhideWhenUsed="1"/>
-    <w:lsdException w:name="Body Text Indent" w:semiHidden="1" w:unhideWhenUsed="1"/>
-    <w:lsdException w:name="List Continue" w:semiHidden="1" w:unhideWhenUsed="1"/>
-    <w:lsdException w:name="List Continue 2" w:semiHidden="1" w:unhideWhenUsed="1"/>
-    <w:lsdException w:name="List Continue 3" w:semiHidden="1" w:unhideWhenUsed="1"/>
-    <w:lsdException w:name="List Continue 4" w:semiHidden="1" w:unhideWhenUsed="1"/>
-    <w:lsdException w:name="List Continue 5" w:semiHidden="1" w:unhideWhenUsed="1"/>
-    <w:lsdException w:name="Message Header" w:semiHidden="1" w:unhideWhenUsed="1"/>
-    <w:lsdException w:name="Subtitle" w:uiPriority="11" w:qFormat="1"/>
-    <w:lsdException w:name="Salutation" w:semiHidden="1" w:unhideWhenUsed="1"/>
-    <w:lsdException w:name="Date" w:semiHidden="1" w:unhideWhenUsed="1"/>
-    <w:lsdException w:name="Body Text First Indent" w:semiHidden="1" w:unhideWhenUsed="1"/>
-    <w:lsdException w:name="Body Text First Indent 2" w:semiHidden="1" w:unhideWhenUsed="1"/>
-    <w:lsdException w:name="Note Heading" w:semiHidden="1" w:unhideWhenUsed="1"/>
-    <w:lsdException w:name="Body Text 2" w:semiHidden="1" w:unhideWhenUsed="1"/>
-    <w:lsdException w:name="Body Text 3" w:semiHidden="1" w:unhideWhenUsed="1"/>
-    <w:lsdException w:name="Body Text Indent 2" w:semiHidden="1" w:unhideWhenUsed="1"/>
-    <w:lsdException w:name="Body Text Indent 3" w:semiHidden="1" w:unhideWhenUsed="1"/>
-    <w:lsdException w:name="Block Text" w:semiHidden="1" w:unhideWhenUsed="1"/>
-    <w:lsdException w:name="Hyperlink" w:semiHidden="1" w:unhideWhenUsed="1"/>
-    <w:lsdException w:name="FollowedHyperlink" w:semiHidden="1" w:unhideWhenUsed="1"/>
-    <w:lsdException w:name="Strong" w:uiPriority="22" w:qFormat="1"/>
-    <w:lsdException w:name="Emphasis" w:uiPriority="20" w:qFormat="1"/>
-    <w:lsdException w:name="Document Map" w:semiHidden="1" w:unhideWhenUsed="1"/>
-    <w:lsdException w:name="Plain Text" w:semiHidden="1" w:unhideWhenUsed="1"/>
-    <w:lsdException w:name="E-mail Signature" w:semiHidden="1" w:unhideWhenUsed="1"/>
-    <w:lsdException w:name="HTML Top of Form" w:semiHidden="1" w:unhideWhenUsed="1"/>
-    <w:lsdException w:name="HTML Bottom of Form" w:semiHidden="1" w:unhideWhenUsed="1"/>
-    <w:lsdException w:name="Normal (Web)" w:semiHidden="1" w:unhideWhenUsed="1"/>
-    <w:lsdException w:name="HTML Acronym" w:semiHidden="1" w:unhideWhenUsed="1"/>
-    <w:lsdException w:name="HTML Address" w:semiHidden="1" w:unhideWhenUsed="1"/>
-    <w:lsdException w:name="HTML Cite" w:semiHidden="1" w:unhideWhenUsed="1"/>
-    <w:lsdException w:name="HTML Code" w:semiHidden="1" w:unhideWhenUsed="1"/>
-    <w:lsdException w:name="HTML Definition" w:semiHidden="1" w:unhideWhenUsed="1"/>
-    <w:lsdException w:name="HTML Keyboard" w:semiHidden="1" w:unhideWhenUsed="1"/>
-    <w:lsdException w:name="HTML Preformatted" w:semiHidden="1" w:unhideWhenUsed="1"/>
-    <w:lsdException w:name="HTML Sample" w:semiHidden="1" w:unhideWhenUsed="1"/>
-    <w:lsdException w:name="HTML Typewriter" w:semiHidden="1" w:unhideWhenUsed="1"/>
-    <w:lsdException w:name="HTML Variable" w:semiHidden="1" w:unhideWhenUsed="1"/>
-    <w:lsdException w:name="Normal Table" w:semiHidden="1" w:unhideWhenUsed="1"/>
-    <w:lsdException w:name="annotation subject" w:semiHidden="1" w:unhideWhenUsed="1"/>
-    <w:lsdException w:name="No List" w:semiHidden="1" w:unhideWhenUsed="1"/>
-    <w:lsdException w:name="Outline List 1" w:semiHidden="1" w:unhideWhenUsed="1"/>
-    <w:lsdException w:name="Outline List 2" w:semiHidden="1" w:unhideWhenUsed="1"/>
-    <w:lsdException w:name="Outline List 3" w:semiHidden="1" w:unhideWhenUsed="1"/>
-    <w:lsdException w:name="Table Simple 1" w:semiHidden="1" w:unhideWhenUsed="1"/>
-    <w:lsdException w:name="Table Simple 2" w:semiHidden="1" w:unhideWhenUsed="1"/>
-    <w:lsdException w:name="Table Simple 3" w:semiHidden="1" w:unhideWhenUsed="1"/>
-    <w:lsdException w:name="Table Classic 1" w:semiHidden="1" w:unhideWhenUsed="1"/>
-    <w:lsdException w:name="Table Classic 2" w:semiHidden="1" w:unhideWhenUsed="1"/>
-    <w:lsdException w:name="Table Classic 3" w:semiHidden="1" w:unhideWhenUsed="1"/>
-    <w:lsdException w:name="Table Classic 4" w:semiHidden="1" w:unhideWhenUsed="1"/>
-    <w:lsdException w:name="Table Colorful 1" w:semiHidden="1" w:unhideWhenUsed="1"/>
-    <w:lsdException w:name="Table Colorful 2" w:semiHidden="1" w:unhideWhenUsed="1"/>
-    <w:lsdException w:name="Table Colorful 3" w:semiHidden="1" w:unhideWhenUsed="1"/>
-    <w:lsdException w:name="Table Columns 1" w:semiHidden="1" w:unhideWhenUsed="1"/>
-    <w:lsdException w:name="Table Columns 2" w:semiHidden="1" w:unhideWhenUsed="1"/>
-    <w:lsdException w:name="Table Columns 3" w:semiHidden="1" w:unhideWhenUsed="1"/>
-    <w:lsdException w:name="Table Columns 4" w:semiHidden="1" w:unhideWhenUsed="1"/>
-    <w:lsdException w:name="Table Columns 5" w:semiHidden="1" w:unhideWhenUsed="1"/>
-    <w:lsdException w:name="Table Grid 1" w:semiHidden="1" w:unhideWhenUsed="1"/>
-    <w:lsdException w:name="Table Grid 2" w:semiHidden="1" w:unhideWhenUsed="1"/>
-    <w:lsdException w:name="Table Grid 3" w:semiHidden="1" w:unhideWhenUsed="1"/>
-    <w:lsdException w:name="Table Grid 4" w:semiHidden="1" w:unhideWhenUsed="1"/>
-    <w:lsdException w:name="Table Grid 5" w:semiHidden="1" w:unhideWhenUsed="1"/>
-    <w:lsdException w:name="Table Grid 6" w:semiHidden="1" w:unhideWhenUsed="1"/>
-    <w:lsdException w:name="Table Grid 7" w:semiHidden="1" w:unhideWhenUsed="1"/>
-    <w:lsdException w:name="Table Grid 8" w:semiHidden="1" w:unhideWhenUsed="1"/>
-    <w:lsdException w:name="Table List 1" w:semiHidden="1" w:unhideWhenUsed="1"/>
-    <w:lsdException w:name="Table List 2" w:semiHidden="1" w:unhideWhenUsed="1"/>
-    <w:lsdException w:name="Table List 3" w:semiHidden="1" w:unhideWhenUsed="1"/>
-    <w:lsdException w:name="Table List 4" w:semiHidden="1" w:unhideWhenUsed="1"/>
-    <w:lsdException w:name="Table List 5" w:semiHidden="1" w:unhideWhenUsed="1"/>
-    <w:lsdException w:name="Table List 6" w:semiHidden="1" w:unhideWhenUsed="1"/>
-    <w:lsdException w:name="Table List 7" w:semiHidden="1" w:unhideWhenUsed="1"/>
-    <w:lsdException w:name="Table List 8" w:semiHidden="1" w:unhideWhenUsed="1"/>
-    <w:lsdException w:name="Table 3D effects 1" w:semiHidden="1" w:unhideWhenUsed="1"/>
-    <w:lsdException w:name="Table 3D effects 2" w:semiHidden="1" w:unhideWhenUsed="1"/>
-    <w:lsdException w:name="Table 3D effects 3" w:semiHidden="1" w:unhideWhenUsed="1"/>
-    <w:lsdException w:name="Table Contemporary" w:semiHidden="1" w:unhideWhenUsed="1"/>
-    <w:lsdException w:name="Table Elegant" w:semiHidden="1" w:unhideWhenUsed="1"/>
-    <w:lsdException w:name="Table Professional" w:semiHidden="1" w:unhideWhenUsed="1"/>
-    <w:lsdException w:name="Table Subtle 1" w:semiHidden="1" w:unhideWhenUsed="1"/>
-    <w:lsdException w:name="Table Subtle 2" w:semiHidden="1" w:unhideWhenUsed="1"/>
-    <w:lsdException w:name="Table Web 1" w:semiHidden="1" w:unhideWhenUsed="1"/>
-    <w:lsdException w:name="Table Web 2" w:semiHidden="1" w:unhideWhenUsed="1"/>
-    <w:lsdException w:name="Table Web 3" w:semiHidden="1" w:unhideWhenUsed="1"/>
-    <w:lsdException w:name="Balloon Text" w:semiHidden="1" w:unhideWhenUsed="1"/>
-    <w:lsdException w:name="Table Grid" w:uiPriority="39"/>
-    <w:lsdException w:name="Table Theme" w:semiHidden="1" w:unhideWhenUsed="1"/>
-    <w:lsdException w:name="Placeholder Text" w:semiHidden="1"/>
-    <w:lsdException w:name="No Spacing" w:uiPriority="1" w:qFormat="1"/>
-    <w:lsdException w:name="Light Shading" w:uiPriority="60"/>
-    <w:lsdException w:name="Light List" w:uiPriority="61"/>
-    <w:lsdException w:name="Light Grid" w:uiPriority="62"/>
-    <w:lsdException w:name="Medium Shading 1" w:uiPriority="63"/>
-    <w:lsdException w:name="Medium Shading 2" w:uiPriority="64"/>
-    <w:lsdException w:name="Medium List 1" w:uiPriority="65"/>
-    <w:lsdException w:name="Medium List 2" w:uiPriority="66"/>
-    <w:lsdException w:name="Medium Grid 1" w:uiPriority="67"/>
-    <w:lsdException w:name="Medium Grid 2" w:uiPriority="68"/>
-    <w:lsdException w:name="Medium Grid 3" w:uiPriority="69"/>
-    <w:lsdException w:name="Dark List" w:uiPriority="70"/>
-    <w:lsdException w:name="Colorful Shading" w:uiPriority="71"/>
-    <w:lsdException w:name="Colorful List" w:uiPriority="72"/>
-    <w:lsdException w:name="Colorful Grid" w:uiPriority="73"/>
-    <w:lsdException w:name="Light Shading Accent 1" w:uiPriority="60"/>
-    <w:lsdException w:name="Light List Accent 1" w:uiPriority="61"/>
-    <w:lsdException w:name="Light Grid Accent 1" w:uiPriority="62"/>
-    <w:lsdException w:name="Medium Shading 1 Accent 1" w:uiPriority="63"/>
-    <w:lsdException w:name="Medium Shading 2 Accent 1" w:uiPriority="64"/>
-    <w:lsdException w:name="Medium List 1 Accent 1" w:uiPriority="65"/>
-    <w:lsdException w:name="Revision" w:semiHidden="1"/>
-    <w:lsdException w:name="List Paragraph" w:uiPriority="34" w:qFormat="1"/>
-    <w:lsdException w:name="Quote" w:uiPriority="29" w:qFormat="1"/>
-    <w:lsdException w:name="Intense Quote" w:uiPriority="30" w:qFormat="1"/>
-    <w:lsdException w:name="Medium List 2 Accent 1" w:uiPriority="66"/>
-    <w:lsdException w:name="Medium Grid 1 Accent 1" w:uiPriority="67"/>
-    <w:lsdException w:name="Medium Grid 2 Accent 1" w:uiPriority="68"/>
-    <w:lsdException w:name="Medium Grid 3 Accent 1" w:uiPriority="69"/>
-    <w:lsdException w:name="Dark List Accent 1" w:uiPriority="70"/>
-    <w:lsdException w:name="Colorful Shading Accent 1" w:uiPriority="71"/>
-    <w:lsdException w:name="Colorful List Accent 1" w:uiPriority="72"/>
-    <w:lsdException w:name="Colorful Grid Accent 1" w:uiPriority="73"/>
-    <w:lsdException w:name="Light Shading Accent 2" w:uiPriority="60"/>
-    <w:lsdException w:name="Light List Accent 2" w:uiPriority="61"/>
-    <w:lsdException w:name="Light Grid Accent 2" w:uiPriority="62"/>
-    <w:lsdException w:name="Medium Shading 1 Accent 2" w:uiPriority="63"/>
-    <w:lsdException w:name="Medium Shading 2 Accent 2" w:uiPriority="64"/>
-    <w:lsdException w:name="Medium List 1 Accent 2" w:uiPriority="65"/>
-    <w:lsdException w:name="Medium List 2 Accent 2" w:uiPriority="66"/>
-    <w:lsdException w:name="Medium Grid 1 Accent 2" w:uiPriority="67"/>
-    <w:lsdException w:name="Medium Grid 2 Accent 2" w:uiPriority="68"/>
-    <w:lsdException w:name="Medium Grid 3 Accent 2" w:uiPriority="69"/>
-    <w:lsdException w:name="Dark List Accent 2" w:uiPriority="70"/>
-    <w:lsdException w:name="Colorful Shading Accent 2" w:uiPriority="71"/>
-    <w:lsdException w:name="Colorful List Accent 2" w:uiPriority="72"/>
-    <w:lsdException w:name="Colorful Grid Accent 2" w:uiPriority="73"/>
-    <w:lsdException w:name="Light Shading Accent 3" w:uiPriority="60"/>
-    <w:lsdException w:name="Light List Accent 3" w:uiPriority="61"/>
-    <w:lsdException w:name="Light Grid Accent 3" w:uiPriority="62"/>
-    <w:lsdException w:name="Medium Shading 1 Accent 3" w:uiPriority="63"/>
-    <w:lsdException w:name="Medium Shading 2 Accent 3" w:uiPriority="64"/>
-    <w:lsdException w:name="Medium List 1 Accent 3" w:uiPriority="65"/>
-    <w:lsdException w:name="Medium List 2 Accent 3" w:uiPriority="66"/>
-    <w:lsdException w:name="Medium Grid 1 Accent 3" w:uiPriority="67"/>
-    <w:lsdException w:name="Medium Grid 2 Accent 3" w:uiPriority="68"/>
-    <w:lsdException w:name="Medium Grid 3 Accent 3" w:uiPriority="69"/>
-    <w:lsdException w:name="Dark List Accent 3" w:uiPriority="70"/>
-    <w:lsdException w:name="Colorful Shading Accent 3" w:uiPriority="71"/>
-    <w:lsdException w:name="Colorful List Accent 3" w:uiPriority="72"/>
-    <w:lsdException w:name="Colorful Grid Accent 3" w:uiPriority="73"/>
-    <w:lsdException w:name="Light Shading Accent 4" w:uiPriority="60"/>
-    <w:lsdException w:name="Light List Accent 4" w:uiPriority="61"/>
-    <w:lsdException w:name="Light Grid Accent 4" w:uiPriority="62"/>
-    <w:lsdException w:name="Medium Shading 1 Accent 4" w:uiPriority="63"/>
-    <w:lsdException w:name="Medium Shading 2 Accent 4" w:uiPriority="64"/>
-    <w:lsdException w:name="Medium List 1 Accent 4" w:uiPriority="65"/>
-    <w:lsdException w:name="Medium List 2 Accent 4" w:uiPriority="66"/>
-    <w:lsdException w:name="Medium Grid 1 Accent 4" w:uiPriority="67"/>
-    <w:lsdException w:name="Medium Grid 2 Accent 4" w:uiPriority="68"/>
-    <w:lsdException w:name="Medium Grid 3 Accent 4" w:uiPriority="69"/>
-    <w:lsdException w:name="Dark List Accent 4" w:uiPriority="70"/>
-    <w:lsdException w:name="Colorful Shading Accent 4" w:uiPriority="71"/>
-    <w:lsdException w:name="Colorful List Accent 4" w:uiPriority="72"/>
-    <w:lsdException w:name="Colorful Grid Accent 4" w:uiPriority="73"/>
-    <w:lsdException w:name="Light Shading Accent 5" w:uiPriority="60"/>
-    <w:lsdException w:name="Light List Accent 5" w:uiPriority="61"/>
-    <w:lsdException w:name="Light Grid Accent 5" w:uiPriority="62"/>
-    <w:lsdException w:name="Medium Shading 1 Accent 5" w:uiPriority="63"/>
-    <w:lsdException w:name="Medium Shading 2 Accent 5" w:uiPriority="64"/>
-    <w:lsdException w:name="Medium List 1 Accent 5" w:uiPriority="65"/>
-    <w:lsdException w:name="Medium List 2 Accent 5" w:uiPriority="66"/>
-    <w:lsdException w:name="Medium Grid 1 Accent 5" w:uiPriority="67"/>
-    <w:lsdException w:name="Medium Grid 2 Accent 5" w:uiPriority="68"/>
-    <w:lsdException w:name="Medium Grid 3 Accent 5" w:uiPriority="69"/>
-    <w:lsdException w:name="Dark List Accent 5" w:uiPriority="70"/>
-    <w:lsdException w:name="Colorful Shading Accent 5" w:uiPriority="71"/>
-    <w:lsdException w:name="Colorful List Accent 5" w:uiPriority="72"/>
-    <w:lsdException w:name="Colorful Grid Accent 5" w:uiPriority="73"/>
-    <w:lsdException w:name="Light Shading Accent 6" w:uiPriority="60"/>
-    <w:lsdException w:name="Light List Accent 6" w:uiPriority="61"/>
-    <w:lsdException w:name="Light Grid Accent 6" w:uiPriority="62"/>
-    <w:lsdException w:name="Medium Shading 1 Accent 6" w:uiPriority="63"/>
-    <w:lsdException w:name="Medium Shading 2 Accent 6" w:uiPriority="64"/>
-    <w:lsdException w:name="Medium List 1 Accent 6" w:uiPriority="65"/>
-    <w:lsdException w:name="Medium List 2 Accent 6" w:uiPriority="66"/>
-    <w:lsdException w:name="Medium Grid 1 Accent 6" w:uiPriority="67"/>
-    <w:lsdException w:name="Medium Grid 2 Accent 6" w:uiPriority="68"/>
-    <w:lsdException w:name="Medium Grid 3 Accent 6" w:uiPriority="69"/>
-    <w:lsdException w:name="Dark List Accent 6" w:uiPriority="70"/>
-    <w:lsdException w:name="Colorful Shading Accent 6" w:uiPriority="71"/>
-    <w:lsdException w:name="Colorful List Accent 6" w:uiPriority="72"/>
-    <w:lsdException w:name="Colorful Grid Accent 6" w:uiPriority="73"/>
-    <w:lsdException w:name="Subtle Emphasis" w:uiPriority="19" w:qFormat="1"/>
-    <w:lsdException w:name="Intense Emphasis" w:uiPriority="21" w:qFormat="1"/>
-    <w:lsdException w:name="Subtle Reference" w:uiPriority="31" w:qFormat="1"/>
-    <w:lsdException w:name="Intense Reference" w:uiPriority="32" w:qFormat="1"/>
-    <w:lsdException w:name="Book Title" w:uiPriority="33" w:qFormat="1"/>
-    <w:lsdException w:name="Bibliography" w:semiHidden="1" w:uiPriority="37" w:unhideWhenUsed="1"/>
-    <w:lsdException w:name="TOC Heading" w:semiHidden="1" w:uiPriority="39" w:unhideWhenUsed="1" w:qFormat="1"/>
-    <w:lsdException w:name="Plain Table 1" w:uiPriority="41"/>
-    <w:lsdException w:name="Plain Table 2" w:uiPriority="42"/>
-    <w:lsdException w:name="Plain Table 3" w:uiPriority="43"/>
-    <w:lsdException w:name="Plain Table 4" w:uiPriority="44"/>
-    <w:lsdException w:name="Plain Table 5" w:uiPriority="45"/>
-    <w:lsdException w:name="Grid Table Light" w:uiPriority="40"/>
-    <w:lsdException w:name="Grid Table 1 Light" w:uiPriority="46"/>
-    <w:lsdException w:name="Grid Table 2" w:uiPriority="47"/>
-    <w:lsdException w:name="Grid Table 3" w:uiPriority="48"/>
-    <w:lsdException w:name="Grid Table 4" w:uiPriority="49"/>
-    <w:lsdException w:name="Grid Table 5 Dark" w:uiPriority="50"/>
-    <w:lsdException w:name="Grid Table 6 Colorful" w:uiPriority="51"/>
-    <w:lsdException w:name="Grid Table 7 Colorful" w:uiPriority="52"/>
-    <w:lsdException w:name="Grid Table 1 Light Accent 1" w:uiPriority="46"/>
-    <w:lsdException w:name="Grid Table 2 Accent 1" w:uiPriority="47"/>
-    <w:lsdException w:name="Grid Table 3 Accent 1" w:uiPriority="48"/>
-    <w:lsdException w:name="Grid Table 4 Accent 1" w:uiPriority="49"/>
-    <w:lsdException w:name="Grid Table 5 Dark Accent 1" w:uiPriority="50"/>
-    <w:lsdException w:name="Grid Table 6 Colorful Accent 1" w:uiPriority="51"/>
-    <w:lsdException w:name="Grid Table 7 Colorful Accent 1" w:uiPriority="52"/>
-    <w:lsdException w:name="Grid Table 1 Light Accent 2" w:uiPriority="46"/>
-    <w:lsdException w:name="Grid Table 2 Accent 2" w:uiPriority="47"/>
-    <w:lsdException w:name="Grid Table 3 Accent 2" w:uiPriority="48"/>
-    <w:lsdException w:name="Grid Table 4 Accent 2" w:uiPriority="49"/>
-    <w:lsdException w:name="Grid Table 5 Dark Accent 2" w:uiPriority="50"/>
-    <w:lsdException w:name="Grid Table 6 Colorful Accent 2" w:uiPriority="51"/>
-    <w:lsdException w:name="Grid Table 7 Colorful Accent 2" w:uiPriority="52"/>
-    <w:lsdException w:name="Grid Table 1 Light Accent 3" w:uiPriority="46"/>
-    <w:lsdException w:name="Grid Table 2 Accent 3" w:uiPriority="47"/>
-    <w:lsdException w:name="Grid Table 3 Accent 3" w:uiPriority="48"/>
-    <w:lsdException w:name="Grid Table 4 Accent 3" w:uiPriority="49"/>
-    <w:lsdException w:name="Grid Table 5 Dark Accent 3" w:uiPriority="50"/>
-    <w:lsdException w:name="Grid Table 6 Colorful Accent 3" w:uiPriority="51"/>
-    <w:lsdException w:name="Grid Table 7 Colorful Accent 3" w:uiPriority="52"/>
-    <w:lsdException w:name="Grid Table 1 Light Accent 4" w:uiPriority="46"/>
-    <w:lsdException w:name="Grid Table 2 Accent 4" w:uiPriority="47"/>
-    <w:lsdException w:name="Grid Table 3 Accent 4" w:uiPriority="48"/>
-    <w:lsdException w:name="Grid Table 4 Accent 4" w:uiPriority="49"/>
-    <w:lsdException w:name="Grid Table 5 Dark Accent 4" w:uiPriority="50"/>
-    <w:lsdException w:name="Grid Table 6 Colorful Accent 4" w:uiPriority="51"/>
-    <w:lsdException w:name="Grid Table 7 Colorful Accent 4" w:uiPriority="52"/>
-    <w:lsdException w:name="Grid Table 1 Light Accent 5" w:uiPriority="46"/>
-    <w:lsdException w:name="Grid Table 2 Accent 5" w:uiPriority="47"/>
-    <w:lsdException w:name="Grid Table 3 Accent 5" w:uiPriority="48"/>
-    <w:lsdException w:name="Grid Table 4 Accent 5" w:uiPriority="49"/>
-    <w:lsdException w:name="Grid Table 5 Dark Accent 5" w:uiPriority="50"/>
-    <w:lsdException w:name="Grid Table 6 Colorful Accent 5" w:uiPriority="51"/>
-    <w:lsdException w:name="Grid Table 7 Colorful Accent 5" w:uiPriority="52"/>
-    <w:lsdException w:name="Grid Table 1 Light Accent 6" w:uiPriority="46"/>
-    <w:lsdException w:name="Grid Table 2 Accent 6" w:uiPriority="47"/>
-    <w:lsdException w:name="Grid Table 3 Accent 6" w:uiPriority="48"/>
-    <w:lsdException w:name="Grid Table 4 Accent 6" w:uiPriority="49"/>
-    <w:lsdException w:name="Grid Table 5 Dark Accent 6" w:uiPriority="50"/>
-    <w:lsdException w:name="Grid Table 6 Colorful Accent 6" w:uiPriority="51"/>
-    <w:lsdException w:name="Grid Table 7 Colorful Accent 6" w:uiPriority="52"/>
-    <w:lsdException w:name="List Table 1 Light" w:uiPriority="46"/>
-    <w:lsdException w:name="List Table 2" w:uiPriority="47"/>
-    <w:lsdException w:name="List Table 3" w:uiPriority="48"/>
-    <w:lsdException w:name="List Table 4" w:uiPriority="49"/>
-    <w:lsdException w:name="List Table 5 Dark" w:uiPriority="50"/>
-    <w:lsdException w:name="List Table 6 Colorful" w:uiPriority="51"/>
-    <w:lsdException w:name="List Table 7 Colorful" w:uiPriority="52"/>
-    <w:lsdException w:name="List Table 1 Light Accent 1" w:uiPriority="46"/>
-    <w:lsdException w:name="List Table 2 Accent 1" w:uiPriority="47"/>
-    <w:lsdException w:name="List Table 3 Accent 1" w:uiPriority="48"/>
-    <w:lsdException w:name="List Table 4 Accent 1" w:uiPriority="49"/>
-    <w:lsdException w:name="List Table 5 Dark Accent 1" w:uiPriority="50"/>
-    <w:lsdException w:name="List Table 6 Colorful Accent 1" w:uiPriority="51"/>
-    <w:lsdException w:name="List Table 7 Colorful Accent 1" w:uiPriority="52"/>
-    <w:lsdException w:name="List Table 1 Light Accent 2" w:uiPriority="46"/>
-    <w:lsdException w:name="List Table 2 Accent 2" w:uiPriority="47"/>
-    <w:lsdException w:name="List Table 3 Accent 2" w:uiPriority="48"/>
-    <w:lsdException w:name="List Table 4 Accent 2" w:uiPriority="49"/>
-    <w:lsdException w:name="List Table 5 Dark Accent 2" w:uiPriority="50"/>
-    <w:lsdException w:name="List Table 6 Colorful Accent 2" w:uiPriority="51"/>
-    <w:lsdException w:name="List Table 7 Colorful Accent 2" w:uiPriority="52"/>
-    <w:lsdException w:name="List Table 1 Light Accent 3" w:uiPriority="46"/>
-    <w:lsdException w:name="List Table 2 Accent 3" w:uiPriority="47"/>
-    <w:lsdException w:name="List Table 3 Accent 3" w:uiPriority="48"/>
-    <w:lsdException w:name="List Table 4 Accent 3" w:uiPriority="49"/>
-    <w:lsdException w:name="List Table 5 Dark Accent 3" w:uiPriority="50"/>
-    <w:lsdException w:name="List Table 6 Colorful Accent 3" w:uiPriority="51"/>
-    <w:lsdException w:name="List Table 7 Colorful Accent 3" w:uiPriority="52"/>
-    <w:lsdException w:name="List Table 1 Light Accent 4" w:uiPriority="46"/>
-    <w:lsdException w:name="List Table 2 Accent 4" w:uiPriority="47"/>
-    <w:lsdException w:name="List Table 3 Accent 4" w:uiPriority="48"/>
-    <w:lsdException w:name="List Table 4 Accent 4" w:uiPriority="49"/>
-    <w:lsdException w:name="List Table 5 Dark Accent 4" w:uiPriority="50"/>
-    <w:lsdException w:name="List Table 6 Colorful Accent 4" w:uiPriority="51"/>
-    <w:lsdException w:name="List Table 7 Colorful Accent 4" w:uiPriority="52"/>
-    <w:lsdException w:name="List Table 1 Light Accent 5" w:uiPriority="46"/>
-    <w:lsdException w:name="List Table 2 Accent 5" w:uiPriority="47"/>
-    <w:lsdException w:name="List Table 3 Accent 5" w:uiPriority="48"/>
-    <w:lsdException w:name="List Table 4 Accent 5" w:uiPriority="49"/>
-    <w:lsdException w:name="List Table 5 Dark Accent 5" w:uiPriority="50"/>
-    <w:lsdException w:name="List Table 6 Colorful Accent 5" w:uiPriority="51"/>
-    <w:lsdException w:name="List Table 7 Colorful Accent 5" w:uiPriority="52"/>
-    <w:lsdException w:name="List Table 1 Light Accent 6" w:uiPriority="46"/>
-    <w:lsdException w:name="List Table 2 Accent 6" w:uiPriority="47"/>
-    <w:lsdException w:name="List Table 3 Accent 6" w:uiPriority="48"/>
-    <w:lsdException w:name="List Table 4 Accent 6" w:uiPriority="49"/>
-    <w:lsdException w:name="List Table 5 Dark Accent 6" w:uiPriority="50"/>
-    <w:lsdException w:name="List Table 6 Colorful Accent 6" w:uiPriority="51"/>
-    <w:lsdException w:name="List Table 7 Colorful Accent 6" w:uiPriority="52"/>
+  <w:latentStyles w:defLockedState="0" w:defUIPriority="99" w:defSemiHidden="1" w:defUnhideWhenUsed="1" w:defQFormat="0" w:count="267">
+    <w:lsdException w:name="Normal" w:semiHidden="0" w:uiPriority="0" w:unhideWhenUsed="0" w:qFormat="1"/>
+    <w:lsdException w:name="heading 1" w:semiHidden="0" w:uiPriority="9" w:unhideWhenUsed="0" w:qFormat="1"/>
+    <w:lsdException w:name="heading 2" w:uiPriority="9" w:qFormat="1"/>
+    <w:lsdException w:name="heading 3" w:uiPriority="9" w:qFormat="1"/>
+    <w:lsdException w:name="heading 4" w:uiPriority="9" w:qFormat="1"/>
+    <w:lsdException w:name="heading 5" w:uiPriority="9" w:qFormat="1"/>
+    <w:lsdException w:name="heading 6" w:uiPriority="9" w:qFormat="1"/>
+    <w:lsdException w:name="heading 7" w:uiPriority="9" w:qFormat="1"/>
+    <w:lsdException w:name="heading 8" w:uiPriority="9" w:qFormat="1"/>
+    <w:lsdException w:name="heading 9" w:uiPriority="9" w:qFormat="1"/>
+    <w:lsdException w:name="toc 1" w:uiPriority="39"/>
+    <w:lsdException w:name="toc 2" w:uiPriority="39"/>
+    <w:lsdException w:name="toc 3" w:uiPriority="39"/>
+    <w:lsdException w:name="toc 4" w:uiPriority="39"/>
+    <w:lsdException w:name="toc 5" w:uiPriority="39"/>
+    <w:lsdException w:name="toc 6" w:uiPriority="39"/>
+    <w:lsdException w:name="toc 7" w:uiPriority="39"/>
+    <w:lsdException w:name="toc 8" w:uiPriority="39"/>
+    <w:lsdException w:name="toc 9" w:uiPriority="39"/>
+    <w:lsdException w:name="caption" w:uiPriority="35" w:qFormat="1"/>
+    <w:lsdException w:name="Title" w:semiHidden="0" w:uiPriority="10" w:unhideWhenUsed="0" w:qFormat="1"/>
+    <w:lsdException w:name="Default Paragraph Font" w:uiPriority="1"/>
+    <w:lsdException w:name="Subtitle" w:semiHidden="0" w:uiPriority="11" w:unhideWhenUsed="0" w:qFormat="1"/>
+    <w:lsdException w:name="Strong" w:semiHidden="0" w:uiPriority="22" w:unhideWhenUsed="0" w:qFormat="1"/>
+    <w:lsdException w:name="Emphasis" w:semiHidden="0" w:uiPriority="20" w:unhideWhenUsed="0" w:qFormat="1"/>
+    <w:lsdException w:name="Table Grid" w:semiHidden="0" w:uiPriority="39" w:unhideWhenUsed="0"/>
+    <w:lsdException w:name="Placeholder Text" w:unhideWhenUsed="0"/>
+    <w:lsdException w:name="No Spacing" w:semiHidden="0" w:uiPriority="1" w:unhideWhenUsed="0" w:qFormat="1"/>
+    <w:lsdException w:name="Light Shading" w:semiHidden="0" w:uiPriority="60" w:unhideWhenUsed="0"/>
+    <w:lsdException w:name="Light List" w:semiHidden="0" w:uiPriority="61" w:unhideWhenUsed="0"/>
+    <w:lsdException w:name="Light Grid" w:semiHidden="0" w:uiPriority="62" w:unhideWhenUsed="0"/>
+    <w:lsdException w:name="Medium Shading 1" w:semiHidden="0" w:uiPriority="63" w:unhideWhenUsed="0"/>
+    <w:lsdException w:name="Medium Shading 2" w:semiHidden="0" w:uiPriority="64" w:unhideWhenUsed="0"/>
+    <w:lsdException w:name="Medium List 1" w:semiHidden="0" w:uiPriority="65" w:unhideWhenUsed="0"/>
+    <w:lsdException w:name="Medium List 2" w:semiHidden="0" w:uiPriority="66" w:unhideWhenUsed="0"/>
+    <w:lsdException w:name="Medium Grid 1" w:semiHidden="0" w:uiPriority="67" w:unhideWhenUsed="0"/>
+    <w:lsdException w:name="Medium Grid 2" w:semiHidden="0" w:uiPriority="68" w:unhideWhenUsed="0"/>
+    <w:lsdException w:name="Medium Grid 3" w:semiHidden="0" w:uiPriority="69" w:unhideWhenUsed="0"/>
+    <w:lsdException w:name="Dark List" w:semiHidden="0" w:uiPriority="70" w:unhideWhenUsed="0"/>
+    <w:lsdException w:name="Colorful Shading" w:semiHidden="0" w:uiPriority="71" w:unhideWhenUsed="0"/>
+    <w:lsdException w:name="Colorful List" w:semiHidden="0" w:uiPriority="72" w:unhideWhenUsed="0"/>
+    <w:lsdException w:name="Colorful Grid" w:semiHidden="0" w:uiPriority="73" w:unhideWhenUsed="0"/>
+    <w:lsdException w:name="Light Shading Accent 1" w:semiHidden="0" w:uiPriority="60" w:unhideWhenUsed="0"/>
+    <w:lsdException w:name="Light List Accent 1" w:semiHidden="0" w:uiPriority="61" w:unhideWhenUsed="0"/>
+    <w:lsdException w:name="Light Grid Accent 1" w:semiHidden="0" w:uiPriority="62" w:unhideWhenUsed="0"/>
+    <w:lsdException w:name="Medium Shading 1 Accent 1" w:semiHidden="0" w:uiPriority="63" w:unhideWhenUsed="0"/>
+    <w:lsdException w:name="Medium Shading 2 Accent 1" w:semiHidden="0" w:uiPriority="64" w:unhideWhenUsed="0"/>
+    <w:lsdException w:name="Medium List 1 Accent 1" w:semiHidden="0" w:uiPriority="65" w:unhideWhenUsed="0"/>
+    <w:lsdException w:name="Revision" w:unhideWhenUsed="0"/>
+    <w:lsdException w:name="List Paragraph" w:semiHidden="0" w:uiPriority="34" w:unhideWhenUsed="0" w:qFormat="1"/>
+    <w:lsdException w:name="Quote" w:semiHidden="0" w:uiPriority="29" w:unhideWhenUsed="0" w:qFormat="1"/>
+    <w:lsdException w:name="Intense Quote" w:semiHidden="0" w:uiPriority="30" w:unhideWhenUsed="0" w:qFormat="1"/>
+    <w:lsdException w:name="Medium List 2 Accent 1" w:semiHidden="0" w:uiPriority="66" w:unhideWhenUsed="0"/>
+    <w:lsdException w:name="Medium Grid 1 Accent 1" w:semiHidden="0" w:uiPriority="67" w:unhideWhenUsed="0"/>
+    <w:lsdException w:name="Medium Grid 2 Accent 1" w:semiHidden="0" w:uiPriority="68" w:unhideWhenUsed="0"/>
+    <w:lsdException w:name="Medium Grid 3 Accent 1" w:semiHidden="0" w:uiPriority="69" w:unhideWhenUsed="0"/>
+    <w:lsdException w:name="Dark List Accent 1" w:semiHidden="0" w:uiPriority="70" w:unhideWhenUsed="0"/>
+    <w:lsdException w:name="Colorful Shading Accent 1" w:semiHidden="0" w:uiPriority="71" w:unhideWhenUsed="0"/>
+    <w:lsdException w:name="Colorful List Accent 1" w:semiHidden="0" w:uiPriority="72" w:unhideWhenUsed="0"/>
+    <w:lsdException w:name="Colorful Grid Accent 1" w:semiHidden="0" w:uiPriority="73" w:unhideWhenUsed="0"/>
+    <w:lsdException w:name="Light Shading Accent 2" w:semiHidden="0" w:uiPriority="60" w:unhideWhenUsed="0"/>
+    <w:lsdException w:name="Light List Accent 2" w:semiHidden="0" w:uiPriority="61" w:unhideWhenUsed="0"/>
+    <w:lsdException w:name="Light Grid Accent 2" w:semiHidden="0" w:uiPriority="62" w:unhideWhenUsed="0"/>
+    <w:lsdException w:name="Medium Shading 1 Accent 2" w:semiHidden="0" w:uiPriority="63" w:unhideWhenUsed="0"/>
+    <w:lsdException w:name="Medium Shading 2 Accent 2" w:semiHidden="0" w:uiPriority="64" w:unhideWhenUsed="0"/>
+    <w:lsdException w:name="Medium List 1 Accent 2" w:semiHidden="0" w:uiPriority="65" w:unhideWhenUsed="0"/>
+    <w:lsdException w:name="Medium List 2 Accent 2" w:semiHidden="0" w:uiPriority="66" w:unhideWhenUsed="0"/>
+    <w:lsdException w:name="Medium Grid 1 Accent 2" w:semiHidden="0" w:uiPriority="67" w:unhideWhenUsed="0"/>
+    <w:lsdException w:name="Medium Grid 2 Accent 2" w:semiHidden="0" w:uiPriority="68" w:unhideWhenUsed="0"/>
+    <w:lsdException w:name="Medium Grid 3 Accent 2" w:semiHidden="0" w:uiPriority="69" w:unhideWhenUsed="0"/>
+    <w:lsdException w:name="Dark List Accent 2" w:semiHidden="0" w:uiPriority="70" w:unhideWhenUsed="0"/>
+    <w:lsdException w:name="Colorful Shading Accent 2" w:semiHidden="0" w:uiPriority="71" w:unhideWhenUsed="0"/>
+    <w:lsdException w:name="Colorful List Accent 2" w:semiHidden="0" w:uiPriority="72" w:unhideWhenUsed="0"/>
+    <w:lsdException w:name="Colorful Grid Accent 2" w:semiHidden="0" w:uiPriority="73" w:unhideWhenUsed="0"/>
+    <w:lsdException w:name="Light Shading Accent 3" w:semiHidden="0" w:uiPriority="60" w:unhideWhenUsed="0"/>
+    <w:lsdException w:name="Light List Accent 3" w:semiHidden="0" w:uiPriority="61" w:unhideWhenUsed="0"/>
+    <w:lsdException w:name="Light Grid Accent 3" w:semiHidden="0" w:uiPriority="62" w:unhideWhenUsed="0"/>
+    <w:lsdException w:name="Medium Shading 1 Accent 3" w:semiHidden="0" w:uiPriority="63" w:unhideWhenUsed="0"/>
+    <w:lsdException w:name="Medium Shading 2 Accent 3" w:semiHidden="0" w:uiPriority="64" w:unhideWhenUsed="0"/>
+    <w:lsdException w:name="Medium List 1 Accent 3" w:semiHidden="0" w:uiPriority="65" w:unhideWhenUsed="0"/>
+    <w:lsdException w:name="Medium List 2 Accent 3" w:semiHidden="0" w:uiPriority="66" w:unhideWhenUsed="0"/>
+    <w:lsdException w:name="Medium Grid 1 Accent 3" w:semiHidden="0" w:uiPriority="67" w:unhideWhenUsed="0"/>
+    <w:lsdException w:name="Medium Grid 2 Accent 3" w:semiHidden="0" w:uiPriority="68" w:unhideWhenUsed="0"/>
+    <w:lsdException w:name="Medium Grid 3 Accent 3" w:semiHidden="0" w:uiPriority="69" w:unhideWhenUsed="0"/>
+    <w:lsdException w:name="Dark List Accent 3" w:semiHidden="0" w:uiPriority="70" w:unhideWhenUsed="0"/>
+    <w:lsdException w:name="Colorful Shading Accent 3" w:semiHidden="0" w:uiPriority="71" w:unhideWhenUsed="0"/>
+    <w:lsdException w:name="Colorful List Accent 3" w:semiHidden="0" w:uiPriority="72" w:unhideWhenUsed="0"/>
+    <w:lsdException w:name="Colorful Grid Accent 3" w:semiHidden="0" w:uiPriority="73" w:unhideWhenUsed="0"/>
+    <w:lsdException w:name="Light Shading Accent 4" w:semiHidden="0" w:uiPriority="60" w:unhideWhenUsed="0"/>
+    <w:lsdException w:name="Light List Accent 4" w:semiHidden="0" w:uiPriority="61" w:unhideWhenUsed="0"/>
+    <w:lsdException w:name="Light Grid Accent 4" w:semiHidden="0" w:uiPriority="62" w:unhideWhenUsed="0"/>
+    <w:lsdException w:name="Medium Shading 1 Accent 4" w:semiHidden="0" w:uiPriority="63" w:unhideWhenUsed="0"/>
+    <w:lsdException w:name="Medium Shading 2 Accent 4" w:semiHidden="0" w:uiPriority="64" w:unhideWhenUsed="0"/>
+    <w:lsdException w:name="Medium List 1 Accent 4" w:semiHidden="0" w:uiPriority="65" w:unhideWhenUsed="0"/>
+    <w:lsdException w:name="Medium List 2 Accent 4" w:semiHidden="0" w:uiPriority="66" w:unhideWhenUsed="0"/>
+    <w:lsdException w:name="Medium Grid 1 Accent 4" w:semiHidden="0" w:uiPriority="67" w:unhideWhenUsed="0"/>
+    <w:lsdException w:name="Medium Grid 2 Accent 4" w:semiHidden="0" w:uiPriority="68" w:unhideWhenUsed="0"/>
+    <w:lsdException w:name="Medium Grid 3 Accent 4" w:semiHidden="0" w:uiPriority="69" w:unhideWhenUsed="0"/>
+    <w:lsdException w:name="Dark List Accent 4" w:semiHidden="0" w:uiPriority="70" w:unhideWhenUsed="0"/>
+    <w:lsdException w:name="Colorful Shading Accent 4" w:semiHidden="0" w:uiPriority="71" w:unhideWhenUsed="0"/>
+    <w:lsdException w:name="Colorful List Accent 4" w:semiHidden="0" w:uiPriority="72" w:unhideWhenUsed="0"/>
+    <w:lsdException w:name="Colorful Grid Accent 4" w:semiHidden="0" w:uiPriority="73" w:unhideWhenUsed="0"/>
+    <w:lsdException w:name="Light Shading Accent 5" w:semiHidden="0" w:uiPriority="60" w:unhideWhenUsed="0"/>
+    <w:lsdException w:name="Light List Accent 5" w:semiHidden="0" w:uiPriority="61" w:unhideWhenUsed="0"/>
+    <w:lsdException w:name="Light Grid Accent 5" w:semiHidden="0" w:uiPriority="62" w:unhideWhenUsed="0"/>
+    <w:lsdException w:name="Medium Shading 1 Accent 5" w:semiHidden="0" w:uiPriority="63" w:unhideWhenUsed="0"/>
+    <w:lsdException w:name="Medium Shading 2 Accent 5" w:semiHidden="0" w:uiPriority="64" w:unhideWhenUsed="0"/>
+    <w:lsdException w:name="Medium List 1 Accent 5" w:semiHidden="0" w:uiPriority="65" w:unhideWhenUsed="0"/>
+    <w:lsdException w:name="Medium List 2 Accent 5" w:semiHidden="0" w:uiPriority="66" w:unhideWhenUsed="0"/>
+    <w:lsdException w:name="Medium Grid 1 Accent 5" w:semiHidden="0" w:uiPriority="67" w:unhideWhenUsed="0"/>
+    <w:lsdException w:name="Medium Grid 2 Accent 5" w:semiHidden="0" w:uiPriority="68" w:unhideWhenUsed="0"/>
+    <w:lsdException w:name="Medium Grid 3 Accent 5" w:semiHidden="0" w:uiPriority="69" w:unhideWhenUsed="0"/>
+    <w:lsdException w:name="Dark List Accent 5" w:semiHidden="0" w:uiPriority="70" w:unhideWhenUsed="0"/>
+    <w:lsdException w:name="Colorful Shading Accent 5" w:semiHidden="0" w:uiPriority="71" w:unhideWhenUsed="0"/>
+    <w:lsdException w:name="Colorful List Accent 5" w:semiHidden="0" w:uiPriority="72" w:unhideWhenUsed="0"/>
+    <w:lsdException w:name="Colorful Grid Accent 5" w:semiHidden="0" w:uiPriority="73" w:unhideWhenUsed="0"/>
+    <w:lsdException w:name="Light Shading Accent 6" w:semiHidden="0" w:uiPriority="60" w:unhideWhenUsed="0"/>
+    <w:lsdException w:name="Light List Accent 6" w:semiHidden="0" w:uiPriority="61" w:unhideWhenUsed="0"/>
+    <w:lsdException w:name="Light Grid Accent 6" w:semiHidden="0" w:uiPriority="62" w:unhideWhenUsed="0"/>
+    <w:lsdException w:name="Medium Shading 1 Accent 6" w:semiHidden="0" w:uiPriority="63" w:unhideWhenUsed="0"/>
+    <w:lsdException w:name="Medium Shading 2 Accent 6" w:semiHidden="0" w:uiPriority="64" w:unhideWhenUsed="0"/>
+    <w:lsdException w:name="Medium List 1 Accent 6" w:semiHidden="0" w:uiPriority="65" w:unhideWhenUsed="0"/>
+    <w:lsdException w:name="Medium List 2 Accent 6" w:semiHidden="0" w:uiPriority="66" w:unhideWhenUsed="0"/>
+    <w:lsdException w:name="Medium Grid 1 Accent 6" w:semiHidden="0" w:uiPriority="67" w:unhideWhenUsed="0"/>
+    <w:lsdException w:name="Medium Grid 2 Accent 6" w:semiHidden="0" w:uiPriority="68" w:unhideWhenUsed="0"/>
+    <w:lsdException w:name="Medium Grid 3 Accent 6" w:semiHidden="0" w:uiPriority="69" w:unhideWhenUsed="0"/>
+    <w:lsdException w:name="Dark List Accent 6" w:semiHidden="0" w:uiPriority="70" w:unhideWhenUsed="0"/>
+    <w:lsdException w:name="Colorful Shading Accent 6" w:semiHidden="0" w:uiPriority="71" w:unhideWhenUsed="0"/>
+    <w:lsdException w:name="Colorful List Accent 6" w:semiHidden="0" w:uiPriority="72" w:unhideWhenUsed="0"/>
+    <w:lsdException w:name="Colorful Grid Accent 6" w:semiHidden="0" w:uiPriority="73" w:unhideWhenUsed="0"/>
+    <w:lsdException w:name="Subtle Emphasis" w:semiHidden="0" w:uiPriority="19" w:unhideWhenUsed="0" w:qFormat="1"/>
+    <w:lsdException w:name="Intense Emphasis" w:semiHidden="0" w:uiPriority="21" w:unhideWhenUsed="0" w:qFormat="1"/>
+    <w:lsdException w:name="Subtle Reference" w:semiHidden="0" w:uiPriority="31" w:unhideWhenUsed="0" w:qFormat="1"/>
+    <w:lsdException w:name="Intense Reference" w:semiHidden="0" w:uiPriority="32" w:unhideWhenUsed="0" w:qFormat="1"/>
+    <w:lsdException w:name="Book Title" w:semiHidden="0" w:uiPriority="33" w:unhideWhenUsed="0" w:qFormat="1"/>
+    <w:lsdException w:name="Bibliography" w:uiPriority="37"/>
+    <w:lsdException w:name="TOC Heading" w:uiPriority="39" w:qFormat="1"/>
   </w:latentStyles>
   <w:style w:type="paragraph" w:default="1" w:styleId="Normal">
     <w:name w:val="Normal"/>
     <w:qFormat/>
+    <w:rsid w:val="00F46F6D"/>
   </w:style>
   <w:style w:type="paragraph" w:styleId="Heading1">
     <w:name w:val="heading 1"/>
@@ -6100,6 +5602,7 @@
     <w:uiPriority w:val="99"/>
     <w:semiHidden/>
     <w:unhideWhenUsed/>
+    <w:qFormat/>
     <w:tblPr>
       <w:tblInd w:w="0" w:type="dxa"/>
       <w:tblCellMar>
@@ -6295,6 +5798,7 @@
       <w:spacing w:after="0" w:line="240" w:lineRule="auto"/>
     </w:pPr>
     <w:tblPr>
+      <w:tblInd w:w="0" w:type="dxa"/>
       <w:tblBorders>
         <w:top w:val="single" w:sz="4" w:space="0" w:color="auto"/>
         <w:left w:val="single" w:sz="4" w:space="0" w:color="auto"/>
@@ -6303,9 +5807,15 @@
         <w:insideH w:val="single" w:sz="4" w:space="0" w:color="auto"/>
         <w:insideV w:val="single" w:sz="4" w:space="0" w:color="auto"/>
       </w:tblBorders>
+      <w:tblCellMar>
+        <w:top w:w="0" w:type="dxa"/>
+        <w:left w:w="108" w:type="dxa"/>
+        <w:bottom w:w="0" w:type="dxa"/>
+        <w:right w:w="108" w:type="dxa"/>
+      </w:tblCellMar>
     </w:tblPr>
   </w:style>
-  <w:style w:type="table" w:styleId="GridTable5Dark-Accent1">
+  <w:style w:type="table" w:customStyle="1" w:styleId="GridTable5DarkAccent1">
     <w:name w:val="Grid Table 5 Dark Accent 1"/>
     <w:basedOn w:val="TableNormal"/>
     <w:uiPriority w:val="50"/>
@@ -6316,6 +5826,7 @@
     <w:tblPr>
       <w:tblStyleRowBandSize w:val="1"/>
       <w:tblStyleColBandSize w:val="1"/>
+      <w:tblInd w:w="0" w:type="dxa"/>
       <w:tblBorders>
         <w:top w:val="single" w:sz="4" w:space="0" w:color="FFFFFF" w:themeColor="background1"/>
         <w:left w:val="single" w:sz="4" w:space="0" w:color="FFFFFF" w:themeColor="background1"/>
@@ -6324,6 +5835,12 @@
         <w:insideH w:val="single" w:sz="4" w:space="0" w:color="FFFFFF" w:themeColor="background1"/>
         <w:insideV w:val="single" w:sz="4" w:space="0" w:color="FFFFFF" w:themeColor="background1"/>
       </w:tblBorders>
+      <w:tblCellMar>
+        <w:top w:w="0" w:type="dxa"/>
+        <w:left w:w="108" w:type="dxa"/>
+        <w:bottom w:w="0" w:type="dxa"/>
+        <w:right w:w="108" w:type="dxa"/>
+      </w:tblCellMar>
     </w:tblPr>
     <w:tcPr>
       <w:shd w:val="clear" w:color="auto" w:fill="D8D8E5" w:themeFill="accent1" w:themeFillTint="33"/>
@@ -6437,6 +5954,36 @@
       <w:color w:val="383855" w:themeColor="accent1" w:themeShade="BF"/>
     </w:rPr>
   </w:style>
+  <w:style w:type="paragraph" w:styleId="BalloonText">
+    <w:name w:val="Balloon Text"/>
+    <w:basedOn w:val="Normal"/>
+    <w:link w:val="BalloonTextChar"/>
+    <w:uiPriority w:val="99"/>
+    <w:semiHidden/>
+    <w:unhideWhenUsed/>
+    <w:rsid w:val="00714902"/>
+    <w:pPr>
+      <w:spacing w:after="0" w:line="240" w:lineRule="auto"/>
+    </w:pPr>
+    <w:rPr>
+      <w:rFonts w:ascii="Tahoma" w:hAnsi="Tahoma" w:cs="Tahoma"/>
+      <w:sz w:val="16"/>
+      <w:szCs w:val="16"/>
+    </w:rPr>
+  </w:style>
+  <w:style w:type="character" w:customStyle="1" w:styleId="BalloonTextChar">
+    <w:name w:val="Balloon Text Char"/>
+    <w:basedOn w:val="DefaultParagraphFont"/>
+    <w:link w:val="BalloonText"/>
+    <w:uiPriority w:val="99"/>
+    <w:semiHidden/>
+    <w:rsid w:val="00714902"/>
+    <w:rPr>
+      <w:rFonts w:ascii="Tahoma" w:hAnsi="Tahoma" w:cs="Tahoma"/>
+      <w:sz w:val="16"/>
+      <w:szCs w:val="16"/>
+    </w:rPr>
+  </w:style>
 </w:styles>
 </file>
 
@@ -6483,7 +6030,7 @@
     </a:clrScheme>
     <a:fontScheme name="Office">
       <a:majorFont>
-        <a:latin typeface="Calibri Light" panose="020F0302020204030204"/>
+        <a:latin typeface="Calibri Light"/>
         <a:ea typeface=""/>
         <a:cs typeface=""/>
         <a:font script="Jpan" typeface="ＭＳ ゴシック"/>
@@ -6518,7 +6065,7 @@
         <a:font script="Geor" typeface="Sylfaen"/>
       </a:majorFont>
       <a:minorFont>
-        <a:latin typeface="Calibri" panose="020F0502020204030204"/>
+        <a:latin typeface="Calibri"/>
         <a:ea typeface=""/>
         <a:cs typeface=""/>
         <a:font script="Jpan" typeface="ＭＳ 明朝"/>
@@ -6695,7 +6242,7 @@
   <a:extraClrSchemeLst/>
   <a:extLst>
     <a:ext uri="{05A4C25C-085E-4340-85A3-A5531E510DB2}">
-      <thm15:themeFamily xmlns:thm15="http://schemas.microsoft.com/office/thememl/2012/main" name="Office Theme" id="{62F939B6-93AF-4DB8-9C6B-D6C7DFDC589F}" vid="{4A3C46E8-61CC-4603-A589-7422A47A8E4A}"/>
+      <thm15:themeFamily xmlns:thm15="http://schemas.microsoft.com/office/thememl/2012/main" xmlns="" name="Office Theme" id="{62F939B6-93AF-4DB8-9C6B-D6C7DFDC589F}" vid="{4A3C46E8-61CC-4603-A589-7422A47A8E4A}"/>
     </a:ext>
   </a:extLst>
 </a:theme>

</xml_diff>

<commit_message>
Updates! Just need jeff's web view.
</commit_message>
<xml_diff>
--- a/design/comp4985_designdocument_gps.docx
+++ b/design/comp4985_designdocument_gps.docx
@@ -12,6 +12,8 @@
       </w:sdtPr>
       <w:sdtEndPr/>
       <w:sdtContent>
+        <w:bookmarkStart w:id="0" w:name="_GoBack" w:displacedByCustomXml="prev"/>
+        <w:bookmarkEnd w:id="0" w:displacedByCustomXml="prev"/>
         <w:p/>
         <w:p>
           <w:r>
@@ -948,8 +950,6 @@
               <w:fldChar w:fldCharType="end"/>
             </w:r>
           </w:hyperlink>
-          <w:bookmarkStart w:id="0" w:name="_GoBack"/>
-          <w:bookmarkEnd w:id="0"/>
         </w:p>
         <w:p>
           <w:pPr>
@@ -2010,15 +2010,7 @@
         </w:numPr>
       </w:pPr>
       <w:r>
-        <w:t>The time the co-</w:t>
-      </w:r>
-      <w:proofErr w:type="spellStart"/>
-      <w:r>
-        <w:t>ords</w:t>
-      </w:r>
-      <w:proofErr w:type="spellEnd"/>
-      <w:r>
-        <w:t xml:space="preserve"> were received</w:t>
+        <w:t>The time the co-ords were received</w:t>
       </w:r>
     </w:p>
     <w:p>
@@ -2106,15 +2098,7 @@
         </w:numPr>
       </w:pPr>
       <w:r>
-        <w:t>Server will read the file and plot the co-</w:t>
-      </w:r>
-      <w:proofErr w:type="spellStart"/>
-      <w:r>
-        <w:t>ords</w:t>
-      </w:r>
-      <w:proofErr w:type="spellEnd"/>
-      <w:r>
-        <w:t xml:space="preserve"> of the clients on a map using google maps API</w:t>
+        <w:t>Server will read the file and plot the co-ords of the clients on a map using google maps API</w:t>
       </w:r>
     </w:p>
     <w:p>
@@ -2208,10 +2192,10 @@
             <v:path o:extrusionok="f" gradientshapeok="t" o:connecttype="rect"/>
             <o:lock v:ext="edit" aspectratio="t"/>
           </v:shapetype>
-          <v:shape id="_x0000_i1026" type="#_x0000_t75" style="width:331.35pt;height:370.65pt" o:ole="">
+          <v:shape id="_x0000_i1025" type="#_x0000_t75" style="width:331.2pt;height:370.2pt" o:ole="">
             <v:imagedata r:id="rId9" o:title=""/>
           </v:shape>
-          <o:OLEObject Type="Embed" ProgID="Visio.Drawing.15" ShapeID="_x0000_i1026" DrawAspect="Content" ObjectID="_1487844947" r:id="rId10"/>
+          <o:OLEObject Type="Embed" ProgID="Visio.Drawing.15" ShapeID="_x0000_i1025" DrawAspect="Content" ObjectID="_1487854300" r:id="rId10"/>
         </w:object>
       </w:r>
     </w:p>
@@ -2233,10 +2217,10 @@
       </w:pPr>
       <w:r>
         <w:object w:dxaOrig="8664" w:dyaOrig="10080">
-          <v:shape id="_x0000_i1025" type="#_x0000_t75" style="width:433.35pt;height:7in" o:ole="">
+          <v:shape id="_x0000_i1026" type="#_x0000_t75" style="width:433.2pt;height:7in" o:ole="">
             <v:imagedata r:id="rId11" o:title=""/>
           </v:shape>
-          <o:OLEObject Type="Embed" ProgID="Visio.Drawing.15" ShapeID="_x0000_i1025" DrawAspect="Content" ObjectID="_1487844948" r:id="rId12"/>
+          <o:OLEObject Type="Embed" ProgID="Visio.Drawing.15" ShapeID="_x0000_i1026" DrawAspect="Content" ObjectID="_1487854301" r:id="rId12"/>
         </w:object>
       </w:r>
     </w:p>
@@ -2262,10 +2246,10 @@
       </w:pPr>
       <w:r>
         <w:object w:dxaOrig="5881" w:dyaOrig="12216">
-          <v:shape id="_x0000_i1027" type="#_x0000_t75" style="width:294pt;height:610.65pt" o:ole="">
+          <v:shape id="_x0000_i1027" type="#_x0000_t75" style="width:294pt;height:610.8pt" o:ole="">
             <v:imagedata r:id="rId13" o:title=""/>
           </v:shape>
-          <o:OLEObject Type="Embed" ProgID="Visio.Drawing.15" ShapeID="_x0000_i1027" DrawAspect="Content" ObjectID="_1487844949" r:id="rId14"/>
+          <o:OLEObject Type="Embed" ProgID="Visio.Drawing.15" ShapeID="_x0000_i1027" DrawAspect="Content" ObjectID="_1487854302" r:id="rId14"/>
         </w:object>
       </w:r>
     </w:p>
@@ -2316,19 +2300,11 @@
           <w:rFonts w:ascii="BatangChe" w:eastAsia="BatangChe" w:hAnsi="BatangChe"/>
         </w:rPr>
       </w:pPr>
-      <w:proofErr w:type="gramStart"/>
-      <w:r>
-        <w:rPr>
-          <w:rFonts w:ascii="BatangChe" w:eastAsia="BatangChe" w:hAnsi="BatangChe"/>
-        </w:rPr>
-        <w:t>home</w:t>
-      </w:r>
-      <w:proofErr w:type="gramEnd"/>
-      <w:r>
-        <w:rPr>
-          <w:rFonts w:ascii="BatangChe" w:eastAsia="BatangChe" w:hAnsi="BatangChe"/>
-        </w:rPr>
-        <w:t xml:space="preserve"> function</w:t>
+      <w:r>
+        <w:rPr>
+          <w:rFonts w:ascii="BatangChe" w:eastAsia="BatangChe" w:hAnsi="BatangChe"/>
+        </w:rPr>
+        <w:t>home function</w:t>
       </w:r>
     </w:p>
     <w:p>
@@ -2356,21 +2332,7 @@
         <w:rPr>
           <w:rFonts w:ascii="BatangChe" w:eastAsia="BatangChe" w:hAnsi="BatangChe"/>
         </w:rPr>
-        <w:t xml:space="preserve">    </w:t>
-      </w:r>
-      <w:proofErr w:type="gramStart"/>
-      <w:r>
-        <w:rPr>
-          <w:rFonts w:ascii="BatangChe" w:eastAsia="BatangChe" w:hAnsi="BatangChe"/>
-        </w:rPr>
-        <w:t>when</w:t>
-      </w:r>
-      <w:proofErr w:type="gramEnd"/>
-      <w:r>
-        <w:rPr>
-          <w:rFonts w:ascii="BatangChe" w:eastAsia="BatangChe" w:hAnsi="BatangChe"/>
-        </w:rPr>
-        <w:t xml:space="preserve"> the document is full</w:t>
+        <w:t xml:space="preserve">    when the document is full</w:t>
       </w:r>
       <w:r>
         <w:rPr>
@@ -2396,21 +2358,7 @@
         <w:rPr>
           <w:rFonts w:ascii="BatangChe" w:eastAsia="BatangChe" w:hAnsi="BatangChe"/>
         </w:rPr>
-        <w:t xml:space="preserve">        </w:t>
-      </w:r>
-      <w:proofErr w:type="gramStart"/>
-      <w:r>
-        <w:rPr>
-          <w:rFonts w:ascii="BatangChe" w:eastAsia="BatangChe" w:hAnsi="BatangChe"/>
-        </w:rPr>
-        <w:t>call</w:t>
-      </w:r>
-      <w:proofErr w:type="gramEnd"/>
-      <w:r>
-        <w:rPr>
-          <w:rFonts w:ascii="BatangChe" w:eastAsia="BatangChe" w:hAnsi="BatangChe"/>
-        </w:rPr>
-        <w:t xml:space="preserve"> the load data function</w:t>
+        <w:t xml:space="preserve">        call the load data function</w:t>
       </w:r>
     </w:p>
     <w:p>
@@ -2450,19 +2398,11 @@
           <w:rFonts w:ascii="BatangChe" w:eastAsia="BatangChe" w:hAnsi="BatangChe"/>
         </w:rPr>
       </w:pPr>
-      <w:proofErr w:type="gramStart"/>
-      <w:r>
-        <w:rPr>
-          <w:rFonts w:ascii="BatangChe" w:eastAsia="BatangChe" w:hAnsi="BatangChe"/>
-        </w:rPr>
-        <w:t>load</w:t>
-      </w:r>
-      <w:proofErr w:type="gramEnd"/>
-      <w:r>
-        <w:rPr>
-          <w:rFonts w:ascii="BatangChe" w:eastAsia="BatangChe" w:hAnsi="BatangChe"/>
-        </w:rPr>
-        <w:t xml:space="preserve"> data function</w:t>
+      <w:r>
+        <w:rPr>
+          <w:rFonts w:ascii="BatangChe" w:eastAsia="BatangChe" w:hAnsi="BatangChe"/>
+        </w:rPr>
+        <w:t>load data function</w:t>
       </w:r>
     </w:p>
     <w:p>
@@ -2490,333 +2430,179 @@
         <w:rPr>
           <w:rFonts w:ascii="BatangChe" w:eastAsia="BatangChe" w:hAnsi="BatangChe"/>
         </w:rPr>
-        <w:t xml:space="preserve">    </w:t>
-      </w:r>
-      <w:proofErr w:type="gramStart"/>
-      <w:r>
-        <w:rPr>
-          <w:rFonts w:ascii="BatangChe" w:eastAsia="BatangChe" w:hAnsi="BatangChe"/>
-        </w:rPr>
-        <w:t>clear</w:t>
-      </w:r>
-      <w:proofErr w:type="gramEnd"/>
-      <w:r>
-        <w:rPr>
-          <w:rFonts w:ascii="BatangChe" w:eastAsia="BatangChe" w:hAnsi="BatangChe"/>
-        </w:rPr>
-        <w:t xml:space="preserve"> all the data from the table</w:t>
-      </w:r>
-    </w:p>
-    <w:p>
-      <w:pPr>
-        <w:pStyle w:val="NoSpacing"/>
-        <w:rPr>
-          <w:rFonts w:ascii="BatangChe" w:eastAsia="BatangChe" w:hAnsi="BatangChe"/>
-        </w:rPr>
-      </w:pPr>
-    </w:p>
-    <w:p>
-      <w:pPr>
-        <w:pStyle w:val="NoSpacing"/>
-        <w:rPr>
-          <w:rFonts w:ascii="BatangChe" w:eastAsia="BatangChe" w:hAnsi="BatangChe"/>
-        </w:rPr>
-      </w:pPr>
-      <w:r>
-        <w:rPr>
-          <w:rFonts w:ascii="BatangChe" w:eastAsia="BatangChe" w:hAnsi="BatangChe"/>
-        </w:rPr>
-        <w:t xml:space="preserve">    </w:t>
-      </w:r>
-      <w:proofErr w:type="gramStart"/>
-      <w:r>
-        <w:rPr>
-          <w:rFonts w:ascii="BatangChe" w:eastAsia="BatangChe" w:hAnsi="BatangChe"/>
-        </w:rPr>
-        <w:t>set</w:t>
-      </w:r>
-      <w:proofErr w:type="gramEnd"/>
-      <w:r>
-        <w:rPr>
-          <w:rFonts w:ascii="BatangChe" w:eastAsia="BatangChe" w:hAnsi="BatangChe"/>
-        </w:rPr>
-        <w:t xml:space="preserve"> up an http request for the data file</w:t>
-      </w:r>
-    </w:p>
-    <w:p>
-      <w:pPr>
-        <w:pStyle w:val="NoSpacing"/>
-        <w:rPr>
-          <w:rFonts w:ascii="BatangChe" w:eastAsia="BatangChe" w:hAnsi="BatangChe"/>
-        </w:rPr>
-      </w:pPr>
-      <w:r>
-        <w:rPr>
-          <w:rFonts w:ascii="BatangChe" w:eastAsia="BatangChe" w:hAnsi="BatangChe"/>
-        </w:rPr>
-        <w:t xml:space="preserve">    </w:t>
-      </w:r>
-      <w:proofErr w:type="gramStart"/>
-      <w:r>
-        <w:rPr>
-          <w:rFonts w:ascii="BatangChe" w:eastAsia="BatangChe" w:hAnsi="BatangChe"/>
-        </w:rPr>
-        <w:t>fetch</w:t>
-      </w:r>
-      <w:proofErr w:type="gramEnd"/>
-      <w:r>
-        <w:rPr>
-          <w:rFonts w:ascii="BatangChe" w:eastAsia="BatangChe" w:hAnsi="BatangChe"/>
-        </w:rPr>
-        <w:t xml:space="preserve"> the data file </w:t>
-      </w:r>
-    </w:p>
-    <w:p>
-      <w:pPr>
-        <w:pStyle w:val="NoSpacing"/>
-        <w:rPr>
-          <w:rFonts w:ascii="BatangChe" w:eastAsia="BatangChe" w:hAnsi="BatangChe"/>
-        </w:rPr>
-      </w:pPr>
-    </w:p>
-    <w:p>
-      <w:pPr>
-        <w:pStyle w:val="NoSpacing"/>
-        <w:rPr>
-          <w:rFonts w:ascii="BatangChe" w:eastAsia="BatangChe" w:hAnsi="BatangChe"/>
-        </w:rPr>
-      </w:pPr>
-      <w:r>
-        <w:rPr>
-          <w:rFonts w:ascii="BatangChe" w:eastAsia="BatangChe" w:hAnsi="BatangChe"/>
-        </w:rPr>
-        <w:t xml:space="preserve">    </w:t>
-      </w:r>
-      <w:proofErr w:type="gramStart"/>
-      <w:r>
-        <w:rPr>
-          <w:rFonts w:ascii="BatangChe" w:eastAsia="BatangChe" w:hAnsi="BatangChe"/>
-        </w:rPr>
-        <w:t>for</w:t>
-      </w:r>
-      <w:proofErr w:type="gramEnd"/>
-      <w:r>
-        <w:rPr>
-          <w:rFonts w:ascii="BatangChe" w:eastAsia="BatangChe" w:hAnsi="BatangChe"/>
-        </w:rPr>
-        <w:t xml:space="preserve"> each user in the XML</w:t>
-      </w:r>
-    </w:p>
-    <w:p>
-      <w:pPr>
-        <w:pStyle w:val="NoSpacing"/>
-        <w:rPr>
-          <w:rFonts w:ascii="BatangChe" w:eastAsia="BatangChe" w:hAnsi="BatangChe"/>
-        </w:rPr>
-      </w:pPr>
-      <w:r>
-        <w:rPr>
-          <w:rFonts w:ascii="BatangChe" w:eastAsia="BatangChe" w:hAnsi="BatangChe"/>
-        </w:rPr>
-        <w:t xml:space="preserve">        </w:t>
-      </w:r>
-      <w:proofErr w:type="gramStart"/>
-      <w:r>
-        <w:rPr>
-          <w:rFonts w:ascii="BatangChe" w:eastAsia="BatangChe" w:hAnsi="BatangChe"/>
-        </w:rPr>
-        <w:t>parse</w:t>
-      </w:r>
-      <w:proofErr w:type="gramEnd"/>
-      <w:r>
-        <w:rPr>
-          <w:rFonts w:ascii="BatangChe" w:eastAsia="BatangChe" w:hAnsi="BatangChe"/>
-        </w:rPr>
-        <w:t xml:space="preserve"> the latitude</w:t>
-      </w:r>
-    </w:p>
-    <w:p>
-      <w:pPr>
-        <w:pStyle w:val="NoSpacing"/>
-        <w:rPr>
-          <w:rFonts w:ascii="BatangChe" w:eastAsia="BatangChe" w:hAnsi="BatangChe"/>
-        </w:rPr>
-      </w:pPr>
-      <w:r>
-        <w:rPr>
-          <w:rFonts w:ascii="BatangChe" w:eastAsia="BatangChe" w:hAnsi="BatangChe"/>
-        </w:rPr>
-        <w:t xml:space="preserve">        </w:t>
-      </w:r>
-      <w:proofErr w:type="gramStart"/>
-      <w:r>
-        <w:rPr>
-          <w:rFonts w:ascii="BatangChe" w:eastAsia="BatangChe" w:hAnsi="BatangChe"/>
-        </w:rPr>
-        <w:t>parse</w:t>
-      </w:r>
-      <w:proofErr w:type="gramEnd"/>
-      <w:r>
-        <w:rPr>
-          <w:rFonts w:ascii="BatangChe" w:eastAsia="BatangChe" w:hAnsi="BatangChe"/>
-        </w:rPr>
-        <w:t xml:space="preserve"> the longitude</w:t>
-      </w:r>
-    </w:p>
-    <w:p>
-      <w:pPr>
-        <w:pStyle w:val="NoSpacing"/>
-        <w:rPr>
-          <w:rFonts w:ascii="BatangChe" w:eastAsia="BatangChe" w:hAnsi="BatangChe"/>
-        </w:rPr>
-      </w:pPr>
-      <w:r>
-        <w:rPr>
-          <w:rFonts w:ascii="BatangChe" w:eastAsia="BatangChe" w:hAnsi="BatangChe"/>
-        </w:rPr>
-        <w:t xml:space="preserve">        </w:t>
-      </w:r>
-      <w:proofErr w:type="gramStart"/>
-      <w:r>
-        <w:rPr>
-          <w:rFonts w:ascii="BatangChe" w:eastAsia="BatangChe" w:hAnsi="BatangChe"/>
-        </w:rPr>
-        <w:t>parse</w:t>
-      </w:r>
-      <w:proofErr w:type="gramEnd"/>
-      <w:r>
-        <w:rPr>
-          <w:rFonts w:ascii="BatangChe" w:eastAsia="BatangChe" w:hAnsi="BatangChe"/>
-        </w:rPr>
-        <w:t xml:space="preserve"> the name</w:t>
-      </w:r>
-    </w:p>
-    <w:p>
-      <w:pPr>
-        <w:pStyle w:val="NoSpacing"/>
-        <w:rPr>
-          <w:rFonts w:ascii="BatangChe" w:eastAsia="BatangChe" w:hAnsi="BatangChe"/>
-        </w:rPr>
-      </w:pPr>
-      <w:r>
-        <w:rPr>
-          <w:rFonts w:ascii="BatangChe" w:eastAsia="BatangChe" w:hAnsi="BatangChe"/>
-        </w:rPr>
-        <w:t xml:space="preserve">        </w:t>
-      </w:r>
-      <w:proofErr w:type="gramStart"/>
-      <w:r>
-        <w:rPr>
-          <w:rFonts w:ascii="BatangChe" w:eastAsia="BatangChe" w:hAnsi="BatangChe"/>
-        </w:rPr>
-        <w:t>parse</w:t>
-      </w:r>
-      <w:proofErr w:type="gramEnd"/>
-      <w:r>
-        <w:rPr>
-          <w:rFonts w:ascii="BatangChe" w:eastAsia="BatangChe" w:hAnsi="BatangChe"/>
-        </w:rPr>
-        <w:t xml:space="preserve"> the time</w:t>
-      </w:r>
-    </w:p>
-    <w:p>
-      <w:pPr>
-        <w:pStyle w:val="NoSpacing"/>
-        <w:rPr>
-          <w:rFonts w:ascii="BatangChe" w:eastAsia="BatangChe" w:hAnsi="BatangChe"/>
-        </w:rPr>
-      </w:pPr>
-      <w:r>
-        <w:rPr>
-          <w:rFonts w:ascii="BatangChe" w:eastAsia="BatangChe" w:hAnsi="BatangChe"/>
-        </w:rPr>
-        <w:t xml:space="preserve">        </w:t>
-      </w:r>
-      <w:proofErr w:type="gramStart"/>
-      <w:r>
-        <w:rPr>
-          <w:rFonts w:ascii="BatangChe" w:eastAsia="BatangChe" w:hAnsi="BatangChe"/>
-        </w:rPr>
-        <w:t>parse</w:t>
-      </w:r>
-      <w:proofErr w:type="gramEnd"/>
-      <w:r>
-        <w:rPr>
-          <w:rFonts w:ascii="BatangChe" w:eastAsia="BatangChe" w:hAnsi="BatangChe"/>
-        </w:rPr>
-        <w:t xml:space="preserve"> the IP</w:t>
-      </w:r>
-    </w:p>
-    <w:p>
-      <w:pPr>
-        <w:pStyle w:val="NoSpacing"/>
-        <w:rPr>
-          <w:rFonts w:ascii="BatangChe" w:eastAsia="BatangChe" w:hAnsi="BatangChe"/>
-        </w:rPr>
-      </w:pPr>
-    </w:p>
-    <w:p>
-      <w:pPr>
-        <w:pStyle w:val="NoSpacing"/>
-        <w:rPr>
-          <w:rFonts w:ascii="BatangChe" w:eastAsia="BatangChe" w:hAnsi="BatangChe"/>
-        </w:rPr>
-      </w:pPr>
-      <w:r>
-        <w:rPr>
-          <w:rFonts w:ascii="BatangChe" w:eastAsia="BatangChe" w:hAnsi="BatangChe"/>
-        </w:rPr>
-        <w:t xml:space="preserve">        </w:t>
-      </w:r>
-      <w:proofErr w:type="gramStart"/>
-      <w:r>
-        <w:rPr>
-          <w:rFonts w:ascii="BatangChe" w:eastAsia="BatangChe" w:hAnsi="BatangChe"/>
-        </w:rPr>
-        <w:t>call</w:t>
-      </w:r>
-      <w:proofErr w:type="gramEnd"/>
-      <w:r>
-        <w:rPr>
-          <w:rFonts w:ascii="BatangChe" w:eastAsia="BatangChe" w:hAnsi="BatangChe"/>
-        </w:rPr>
-        <w:t xml:space="preserve"> the add to table function</w:t>
-      </w:r>
-    </w:p>
-    <w:p>
-      <w:pPr>
-        <w:pStyle w:val="NoSpacing"/>
-        <w:rPr>
-          <w:rFonts w:ascii="BatangChe" w:eastAsia="BatangChe" w:hAnsi="BatangChe"/>
-        </w:rPr>
-      </w:pPr>
-    </w:p>
-    <w:p>
-      <w:pPr>
-        <w:pStyle w:val="NoSpacing"/>
-        <w:rPr>
-          <w:rFonts w:ascii="BatangChe" w:eastAsia="BatangChe" w:hAnsi="BatangChe"/>
-        </w:rPr>
-      </w:pPr>
-      <w:r>
-        <w:rPr>
-          <w:rFonts w:ascii="BatangChe" w:eastAsia="BatangChe" w:hAnsi="BatangChe"/>
-        </w:rPr>
-        <w:t xml:space="preserve">    </w:t>
-      </w:r>
-      <w:proofErr w:type="gramStart"/>
-      <w:r>
-        <w:rPr>
-          <w:rFonts w:ascii="BatangChe" w:eastAsia="BatangChe" w:hAnsi="BatangChe"/>
-        </w:rPr>
-        <w:t>set</w:t>
-      </w:r>
-      <w:proofErr w:type="gramEnd"/>
-      <w:r>
-        <w:rPr>
-          <w:rFonts w:ascii="BatangChe" w:eastAsia="BatangChe" w:hAnsi="BatangChe"/>
-        </w:rPr>
-        <w:t xml:space="preserve"> a timer to call the load data function every 5 seconds</w:t>
+        <w:t xml:space="preserve">    clear all the data from the table</w:t>
+      </w:r>
+    </w:p>
+    <w:p>
+      <w:pPr>
+        <w:pStyle w:val="NoSpacing"/>
+        <w:rPr>
+          <w:rFonts w:ascii="BatangChe" w:eastAsia="BatangChe" w:hAnsi="BatangChe"/>
+        </w:rPr>
+      </w:pPr>
+    </w:p>
+    <w:p>
+      <w:pPr>
+        <w:pStyle w:val="NoSpacing"/>
+        <w:rPr>
+          <w:rFonts w:ascii="BatangChe" w:eastAsia="BatangChe" w:hAnsi="BatangChe"/>
+        </w:rPr>
+      </w:pPr>
+      <w:r>
+        <w:rPr>
+          <w:rFonts w:ascii="BatangChe" w:eastAsia="BatangChe" w:hAnsi="BatangChe"/>
+        </w:rPr>
+        <w:t xml:space="preserve">    set up an http request for the data file</w:t>
+      </w:r>
+    </w:p>
+    <w:p>
+      <w:pPr>
+        <w:pStyle w:val="NoSpacing"/>
+        <w:rPr>
+          <w:rFonts w:ascii="BatangChe" w:eastAsia="BatangChe" w:hAnsi="BatangChe"/>
+        </w:rPr>
+      </w:pPr>
+      <w:r>
+        <w:rPr>
+          <w:rFonts w:ascii="BatangChe" w:eastAsia="BatangChe" w:hAnsi="BatangChe"/>
+        </w:rPr>
+        <w:t xml:space="preserve">    fetch the data file </w:t>
+      </w:r>
+    </w:p>
+    <w:p>
+      <w:pPr>
+        <w:pStyle w:val="NoSpacing"/>
+        <w:rPr>
+          <w:rFonts w:ascii="BatangChe" w:eastAsia="BatangChe" w:hAnsi="BatangChe"/>
+        </w:rPr>
+      </w:pPr>
+    </w:p>
+    <w:p>
+      <w:pPr>
+        <w:pStyle w:val="NoSpacing"/>
+        <w:rPr>
+          <w:rFonts w:ascii="BatangChe" w:eastAsia="BatangChe" w:hAnsi="BatangChe"/>
+        </w:rPr>
+      </w:pPr>
+      <w:r>
+        <w:rPr>
+          <w:rFonts w:ascii="BatangChe" w:eastAsia="BatangChe" w:hAnsi="BatangChe"/>
+        </w:rPr>
+        <w:t xml:space="preserve">    for each user in the XML</w:t>
+      </w:r>
+    </w:p>
+    <w:p>
+      <w:pPr>
+        <w:pStyle w:val="NoSpacing"/>
+        <w:rPr>
+          <w:rFonts w:ascii="BatangChe" w:eastAsia="BatangChe" w:hAnsi="BatangChe"/>
+        </w:rPr>
+      </w:pPr>
+      <w:r>
+        <w:rPr>
+          <w:rFonts w:ascii="BatangChe" w:eastAsia="BatangChe" w:hAnsi="BatangChe"/>
+        </w:rPr>
+        <w:t xml:space="preserve">        parse the latitude</w:t>
+      </w:r>
+    </w:p>
+    <w:p>
+      <w:pPr>
+        <w:pStyle w:val="NoSpacing"/>
+        <w:rPr>
+          <w:rFonts w:ascii="BatangChe" w:eastAsia="BatangChe" w:hAnsi="BatangChe"/>
+        </w:rPr>
+      </w:pPr>
+      <w:r>
+        <w:rPr>
+          <w:rFonts w:ascii="BatangChe" w:eastAsia="BatangChe" w:hAnsi="BatangChe"/>
+        </w:rPr>
+        <w:t xml:space="preserve">        parse the longitude</w:t>
+      </w:r>
+    </w:p>
+    <w:p>
+      <w:pPr>
+        <w:pStyle w:val="NoSpacing"/>
+        <w:rPr>
+          <w:rFonts w:ascii="BatangChe" w:eastAsia="BatangChe" w:hAnsi="BatangChe"/>
+        </w:rPr>
+      </w:pPr>
+      <w:r>
+        <w:rPr>
+          <w:rFonts w:ascii="BatangChe" w:eastAsia="BatangChe" w:hAnsi="BatangChe"/>
+        </w:rPr>
+        <w:t xml:space="preserve">        parse the name</w:t>
+      </w:r>
+    </w:p>
+    <w:p>
+      <w:pPr>
+        <w:pStyle w:val="NoSpacing"/>
+        <w:rPr>
+          <w:rFonts w:ascii="BatangChe" w:eastAsia="BatangChe" w:hAnsi="BatangChe"/>
+        </w:rPr>
+      </w:pPr>
+      <w:r>
+        <w:rPr>
+          <w:rFonts w:ascii="BatangChe" w:eastAsia="BatangChe" w:hAnsi="BatangChe"/>
+        </w:rPr>
+        <w:t xml:space="preserve">        parse the time</w:t>
+      </w:r>
+    </w:p>
+    <w:p>
+      <w:pPr>
+        <w:pStyle w:val="NoSpacing"/>
+        <w:rPr>
+          <w:rFonts w:ascii="BatangChe" w:eastAsia="BatangChe" w:hAnsi="BatangChe"/>
+        </w:rPr>
+      </w:pPr>
+      <w:r>
+        <w:rPr>
+          <w:rFonts w:ascii="BatangChe" w:eastAsia="BatangChe" w:hAnsi="BatangChe"/>
+        </w:rPr>
+        <w:t xml:space="preserve">        parse the IP</w:t>
+      </w:r>
+    </w:p>
+    <w:p>
+      <w:pPr>
+        <w:pStyle w:val="NoSpacing"/>
+        <w:rPr>
+          <w:rFonts w:ascii="BatangChe" w:eastAsia="BatangChe" w:hAnsi="BatangChe"/>
+        </w:rPr>
+      </w:pPr>
+    </w:p>
+    <w:p>
+      <w:pPr>
+        <w:pStyle w:val="NoSpacing"/>
+        <w:rPr>
+          <w:rFonts w:ascii="BatangChe" w:eastAsia="BatangChe" w:hAnsi="BatangChe"/>
+        </w:rPr>
+      </w:pPr>
+      <w:r>
+        <w:rPr>
+          <w:rFonts w:ascii="BatangChe" w:eastAsia="BatangChe" w:hAnsi="BatangChe"/>
+        </w:rPr>
+        <w:t xml:space="preserve">        call the add to table function</w:t>
+      </w:r>
+    </w:p>
+    <w:p>
+      <w:pPr>
+        <w:pStyle w:val="NoSpacing"/>
+        <w:rPr>
+          <w:rFonts w:ascii="BatangChe" w:eastAsia="BatangChe" w:hAnsi="BatangChe"/>
+        </w:rPr>
+      </w:pPr>
+    </w:p>
+    <w:p>
+      <w:pPr>
+        <w:pStyle w:val="NoSpacing"/>
+        <w:rPr>
+          <w:rFonts w:ascii="BatangChe" w:eastAsia="BatangChe" w:hAnsi="BatangChe"/>
+        </w:rPr>
+      </w:pPr>
+      <w:r>
+        <w:rPr>
+          <w:rFonts w:ascii="BatangChe" w:eastAsia="BatangChe" w:hAnsi="BatangChe"/>
+        </w:rPr>
+        <w:t xml:space="preserve">    set a timer to call the load data function every 5 seconds</w:t>
       </w:r>
     </w:p>
     <w:p>
@@ -2872,19 +2658,11 @@
           <w:rFonts w:ascii="BatangChe" w:eastAsia="BatangChe" w:hAnsi="BatangChe"/>
         </w:rPr>
       </w:pPr>
-      <w:proofErr w:type="gramStart"/>
-      <w:r>
-        <w:rPr>
-          <w:rFonts w:ascii="BatangChe" w:eastAsia="BatangChe" w:hAnsi="BatangChe"/>
-        </w:rPr>
-        <w:t>add</w:t>
-      </w:r>
-      <w:proofErr w:type="gramEnd"/>
-      <w:r>
-        <w:rPr>
-          <w:rFonts w:ascii="BatangChe" w:eastAsia="BatangChe" w:hAnsi="BatangChe"/>
-        </w:rPr>
-        <w:t xml:space="preserve"> to table function</w:t>
+      <w:r>
+        <w:rPr>
+          <w:rFonts w:ascii="BatangChe" w:eastAsia="BatangChe" w:hAnsi="BatangChe"/>
+        </w:rPr>
+        <w:t>add to table function</w:t>
       </w:r>
     </w:p>
     <w:p>
@@ -2912,63 +2690,21 @@
         <w:rPr>
           <w:rFonts w:ascii="BatangChe" w:eastAsia="BatangChe" w:hAnsi="BatangChe"/>
         </w:rPr>
-        <w:t xml:space="preserve">    </w:t>
-      </w:r>
-      <w:proofErr w:type="gramStart"/>
-      <w:r>
-        <w:rPr>
-          <w:rFonts w:ascii="BatangChe" w:eastAsia="BatangChe" w:hAnsi="BatangChe"/>
-        </w:rPr>
-        <w:t>append</w:t>
-      </w:r>
-      <w:proofErr w:type="gramEnd"/>
-      <w:r>
-        <w:rPr>
-          <w:rFonts w:ascii="BatangChe" w:eastAsia="BatangChe" w:hAnsi="BatangChe"/>
-        </w:rPr>
-        <w:t xml:space="preserve"> the name, </w:t>
-      </w:r>
-      <w:proofErr w:type="spellStart"/>
-      <w:r>
-        <w:rPr>
-          <w:rFonts w:ascii="BatangChe" w:eastAsia="BatangChe" w:hAnsi="BatangChe"/>
-        </w:rPr>
-        <w:t>ip</w:t>
-      </w:r>
-      <w:proofErr w:type="spellEnd"/>
-      <w:r>
-        <w:rPr>
-          <w:rFonts w:ascii="BatangChe" w:eastAsia="BatangChe" w:hAnsi="BatangChe"/>
-        </w:rPr>
-        <w:t>, time, latitude,  and longitude</w:t>
-      </w:r>
-    </w:p>
-    <w:p>
-      <w:pPr>
-        <w:pStyle w:val="NoSpacing"/>
-        <w:rPr>
-          <w:rFonts w:ascii="BatangChe" w:eastAsia="BatangChe" w:hAnsi="BatangChe"/>
-        </w:rPr>
-      </w:pPr>
-      <w:r>
-        <w:rPr>
-          <w:rFonts w:ascii="BatangChe" w:eastAsia="BatangChe" w:hAnsi="BatangChe"/>
-        </w:rPr>
-        <w:t xml:space="preserve">    </w:t>
-      </w:r>
-      <w:proofErr w:type="gramStart"/>
-      <w:r>
-        <w:rPr>
-          <w:rFonts w:ascii="BatangChe" w:eastAsia="BatangChe" w:hAnsi="BatangChe"/>
-        </w:rPr>
-        <w:t>to</w:t>
-      </w:r>
-      <w:proofErr w:type="gramEnd"/>
-      <w:r>
-        <w:rPr>
-          <w:rFonts w:ascii="BatangChe" w:eastAsia="BatangChe" w:hAnsi="BatangChe"/>
-        </w:rPr>
-        <w:t xml:space="preserve"> the table via html elements</w:t>
+        <w:t xml:space="preserve">    append the name, ip, time, latitude,  and longitude</w:t>
+      </w:r>
+    </w:p>
+    <w:p>
+      <w:pPr>
+        <w:pStyle w:val="NoSpacing"/>
+        <w:rPr>
+          <w:rFonts w:ascii="BatangChe" w:eastAsia="BatangChe" w:hAnsi="BatangChe"/>
+        </w:rPr>
+      </w:pPr>
+      <w:r>
+        <w:rPr>
+          <w:rFonts w:ascii="BatangChe" w:eastAsia="BatangChe" w:hAnsi="BatangChe"/>
+        </w:rPr>
+        <w:t xml:space="preserve">    to the table via html elements</w:t>
       </w:r>
     </w:p>
     <w:p>
@@ -3025,19 +2761,11 @@
           <w:rFonts w:ascii="BatangChe" w:eastAsia="BatangChe" w:hAnsi="BatangChe"/>
         </w:rPr>
       </w:pPr>
-      <w:proofErr w:type="gramStart"/>
-      <w:r>
-        <w:rPr>
-          <w:rFonts w:ascii="BatangChe" w:eastAsia="BatangChe" w:hAnsi="BatangChe"/>
-        </w:rPr>
-        <w:t>ready</w:t>
-      </w:r>
-      <w:proofErr w:type="gramEnd"/>
-      <w:r>
-        <w:rPr>
-          <w:rFonts w:ascii="BatangChe" w:eastAsia="BatangChe" w:hAnsi="BatangChe"/>
-        </w:rPr>
-        <w:t xml:space="preserve"> map function</w:t>
+      <w:r>
+        <w:rPr>
+          <w:rFonts w:ascii="BatangChe" w:eastAsia="BatangChe" w:hAnsi="BatangChe"/>
+        </w:rPr>
+        <w:t>ready map function</w:t>
       </w:r>
     </w:p>
     <w:p>
@@ -3065,77 +2793,35 @@
         <w:rPr>
           <w:rFonts w:ascii="BatangChe" w:eastAsia="BatangChe" w:hAnsi="BatangChe"/>
         </w:rPr>
-        <w:t xml:space="preserve">    </w:t>
-      </w:r>
-      <w:proofErr w:type="gramStart"/>
-      <w:r>
-        <w:rPr>
-          <w:rFonts w:ascii="BatangChe" w:eastAsia="BatangChe" w:hAnsi="BatangChe"/>
-        </w:rPr>
-        <w:t>when</w:t>
-      </w:r>
-      <w:proofErr w:type="gramEnd"/>
-      <w:r>
-        <w:rPr>
-          <w:rFonts w:ascii="BatangChe" w:eastAsia="BatangChe" w:hAnsi="BatangChe"/>
-        </w:rPr>
-        <w:t xml:space="preserve"> the document is full loaded </w:t>
-      </w:r>
-    </w:p>
-    <w:p>
-      <w:pPr>
-        <w:pStyle w:val="NoSpacing"/>
-        <w:rPr>
-          <w:rFonts w:ascii="BatangChe" w:eastAsia="BatangChe" w:hAnsi="BatangChe"/>
-        </w:rPr>
-      </w:pPr>
-      <w:r>
-        <w:rPr>
-          <w:rFonts w:ascii="BatangChe" w:eastAsia="BatangChe" w:hAnsi="BatangChe"/>
-        </w:rPr>
-        <w:t xml:space="preserve">        </w:t>
-      </w:r>
-      <w:proofErr w:type="gramStart"/>
-      <w:r>
-        <w:rPr>
-          <w:rFonts w:ascii="BatangChe" w:eastAsia="BatangChe" w:hAnsi="BatangChe"/>
-        </w:rPr>
-        <w:t>call</w:t>
-      </w:r>
-      <w:proofErr w:type="gramEnd"/>
-      <w:r>
-        <w:rPr>
-          <w:rFonts w:ascii="BatangChe" w:eastAsia="BatangChe" w:hAnsi="BatangChe"/>
-        </w:rPr>
-        <w:t xml:space="preserve"> the initialize function</w:t>
-      </w:r>
-    </w:p>
-    <w:p>
-      <w:pPr>
-        <w:pStyle w:val="NoSpacing"/>
-        <w:rPr>
-          <w:rFonts w:ascii="BatangChe" w:eastAsia="BatangChe" w:hAnsi="BatangChe"/>
-        </w:rPr>
-      </w:pPr>
-      <w:r>
-        <w:rPr>
-          <w:rFonts w:ascii="BatangChe" w:eastAsia="BatangChe" w:hAnsi="BatangChe"/>
-        </w:rPr>
-        <w:t xml:space="preserve">        </w:t>
-      </w:r>
-      <w:proofErr w:type="gramStart"/>
-      <w:r>
-        <w:rPr>
-          <w:rFonts w:ascii="BatangChe" w:eastAsia="BatangChe" w:hAnsi="BatangChe"/>
-        </w:rPr>
-        <w:t>call</w:t>
-      </w:r>
-      <w:proofErr w:type="gramEnd"/>
-      <w:r>
-        <w:rPr>
-          <w:rFonts w:ascii="BatangChe" w:eastAsia="BatangChe" w:hAnsi="BatangChe"/>
-        </w:rPr>
-        <w:t xml:space="preserve"> the load data function</w:t>
+        <w:t xml:space="preserve">    when the document is full loaded </w:t>
+      </w:r>
+    </w:p>
+    <w:p>
+      <w:pPr>
+        <w:pStyle w:val="NoSpacing"/>
+        <w:rPr>
+          <w:rFonts w:ascii="BatangChe" w:eastAsia="BatangChe" w:hAnsi="BatangChe"/>
+        </w:rPr>
+      </w:pPr>
+      <w:r>
+        <w:rPr>
+          <w:rFonts w:ascii="BatangChe" w:eastAsia="BatangChe" w:hAnsi="BatangChe"/>
+        </w:rPr>
+        <w:t xml:space="preserve">        call the initialize function</w:t>
+      </w:r>
+    </w:p>
+    <w:p>
+      <w:pPr>
+        <w:pStyle w:val="NoSpacing"/>
+        <w:rPr>
+          <w:rFonts w:ascii="BatangChe" w:eastAsia="BatangChe" w:hAnsi="BatangChe"/>
+        </w:rPr>
+      </w:pPr>
+      <w:r>
+        <w:rPr>
+          <w:rFonts w:ascii="BatangChe" w:eastAsia="BatangChe" w:hAnsi="BatangChe"/>
+        </w:rPr>
+        <w:t xml:space="preserve">        call the load data function</w:t>
       </w:r>
     </w:p>
     <w:p>
@@ -3167,19 +2853,11 @@
           <w:rFonts w:ascii="BatangChe" w:eastAsia="BatangChe" w:hAnsi="BatangChe"/>
         </w:rPr>
       </w:pPr>
-      <w:proofErr w:type="gramStart"/>
-      <w:r>
-        <w:rPr>
-          <w:rFonts w:ascii="BatangChe" w:eastAsia="BatangChe" w:hAnsi="BatangChe"/>
-        </w:rPr>
-        <w:t>initialize</w:t>
-      </w:r>
-      <w:proofErr w:type="gramEnd"/>
-      <w:r>
-        <w:rPr>
-          <w:rFonts w:ascii="BatangChe" w:eastAsia="BatangChe" w:hAnsi="BatangChe"/>
-        </w:rPr>
-        <w:t xml:space="preserve"> function</w:t>
+      <w:r>
+        <w:rPr>
+          <w:rFonts w:ascii="BatangChe" w:eastAsia="BatangChe" w:hAnsi="BatangChe"/>
+        </w:rPr>
+        <w:t>initialize function</w:t>
       </w:r>
     </w:p>
     <w:p>
@@ -3207,261 +2885,127 @@
         <w:rPr>
           <w:rFonts w:ascii="BatangChe" w:eastAsia="BatangChe" w:hAnsi="BatangChe"/>
         </w:rPr>
-        <w:t xml:space="preserve">    </w:t>
-      </w:r>
-      <w:proofErr w:type="gramStart"/>
-      <w:r>
-        <w:rPr>
-          <w:rFonts w:ascii="BatangChe" w:eastAsia="BatangChe" w:hAnsi="BatangChe"/>
-        </w:rPr>
-        <w:t>create</w:t>
-      </w:r>
-      <w:proofErr w:type="gramEnd"/>
-      <w:r>
-        <w:rPr>
-          <w:rFonts w:ascii="BatangChe" w:eastAsia="BatangChe" w:hAnsi="BatangChe"/>
-        </w:rPr>
-        <w:t xml:space="preserve"> the stylized map via JSON objects</w:t>
-      </w:r>
-    </w:p>
-    <w:p>
-      <w:pPr>
-        <w:pStyle w:val="NoSpacing"/>
-        <w:rPr>
-          <w:rFonts w:ascii="BatangChe" w:eastAsia="BatangChe" w:hAnsi="BatangChe"/>
-        </w:rPr>
-      </w:pPr>
-      <w:r>
-        <w:rPr>
-          <w:rFonts w:ascii="BatangChe" w:eastAsia="BatangChe" w:hAnsi="BatangChe"/>
-        </w:rPr>
-        <w:t xml:space="preserve">    </w:t>
-      </w:r>
-      <w:proofErr w:type="gramStart"/>
-      <w:r>
-        <w:rPr>
-          <w:rFonts w:ascii="BatangChe" w:eastAsia="BatangChe" w:hAnsi="BatangChe"/>
-        </w:rPr>
-        <w:t>setup</w:t>
-      </w:r>
-      <w:proofErr w:type="gramEnd"/>
-      <w:r>
-        <w:rPr>
-          <w:rFonts w:ascii="BatangChe" w:eastAsia="BatangChe" w:hAnsi="BatangChe"/>
-        </w:rPr>
-        <w:t xml:space="preserve"> the map options</w:t>
-      </w:r>
-    </w:p>
-    <w:p>
-      <w:pPr>
-        <w:pStyle w:val="NoSpacing"/>
-        <w:rPr>
-          <w:rFonts w:ascii="BatangChe" w:eastAsia="BatangChe" w:hAnsi="BatangChe"/>
-        </w:rPr>
-      </w:pPr>
-      <w:r>
-        <w:rPr>
-          <w:rFonts w:ascii="BatangChe" w:eastAsia="BatangChe" w:hAnsi="BatangChe"/>
-        </w:rPr>
-        <w:t xml:space="preserve">    </w:t>
-      </w:r>
-      <w:proofErr w:type="gramStart"/>
-      <w:r>
-        <w:rPr>
-          <w:rFonts w:ascii="BatangChe" w:eastAsia="BatangChe" w:hAnsi="BatangChe"/>
-        </w:rPr>
-        <w:t>create</w:t>
-      </w:r>
-      <w:proofErr w:type="gramEnd"/>
-      <w:r>
-        <w:rPr>
-          <w:rFonts w:ascii="BatangChe" w:eastAsia="BatangChe" w:hAnsi="BatangChe"/>
-        </w:rPr>
-        <w:t xml:space="preserve"> the google map object</w:t>
-      </w:r>
-    </w:p>
-    <w:p>
-      <w:pPr>
-        <w:pStyle w:val="NoSpacing"/>
-        <w:rPr>
-          <w:rFonts w:ascii="BatangChe" w:eastAsia="BatangChe" w:hAnsi="BatangChe"/>
-        </w:rPr>
-      </w:pPr>
-      <w:r>
-        <w:rPr>
-          <w:rFonts w:ascii="BatangChe" w:eastAsia="BatangChe" w:hAnsi="BatangChe"/>
-        </w:rPr>
-        <w:t xml:space="preserve">    </w:t>
-      </w:r>
-      <w:proofErr w:type="gramStart"/>
-      <w:r>
-        <w:rPr>
-          <w:rFonts w:ascii="BatangChe" w:eastAsia="BatangChe" w:hAnsi="BatangChe"/>
-        </w:rPr>
-        <w:t>set</w:t>
-      </w:r>
-      <w:proofErr w:type="gramEnd"/>
-      <w:r>
-        <w:rPr>
-          <w:rFonts w:ascii="BatangChe" w:eastAsia="BatangChe" w:hAnsi="BatangChe"/>
-        </w:rPr>
-        <w:t xml:space="preserve"> the style on the map</w:t>
-      </w:r>
-    </w:p>
-    <w:p>
-      <w:pPr>
-        <w:pStyle w:val="NoSpacing"/>
-        <w:rPr>
-          <w:rFonts w:ascii="BatangChe" w:eastAsia="BatangChe" w:hAnsi="BatangChe"/>
-        </w:rPr>
-      </w:pPr>
-      <w:r>
-        <w:rPr>
-          <w:rFonts w:ascii="BatangChe" w:eastAsia="BatangChe" w:hAnsi="BatangChe"/>
-        </w:rPr>
-        <w:t xml:space="preserve">    </w:t>
-      </w:r>
-      <w:proofErr w:type="gramStart"/>
-      <w:r>
-        <w:rPr>
-          <w:rFonts w:ascii="BatangChe" w:eastAsia="BatangChe" w:hAnsi="BatangChe"/>
-        </w:rPr>
-        <w:t>initialize</w:t>
-      </w:r>
-      <w:proofErr w:type="gramEnd"/>
-      <w:r>
-        <w:rPr>
-          <w:rFonts w:ascii="BatangChe" w:eastAsia="BatangChe" w:hAnsi="BatangChe"/>
-        </w:rPr>
-        <w:t xml:space="preserve"> the geocoder</w:t>
-      </w:r>
-    </w:p>
-    <w:p>
-      <w:pPr>
-        <w:pStyle w:val="NoSpacing"/>
-        <w:rPr>
-          <w:rFonts w:ascii="BatangChe" w:eastAsia="BatangChe" w:hAnsi="BatangChe"/>
-        </w:rPr>
-      </w:pPr>
-    </w:p>
-    <w:p>
-      <w:pPr>
-        <w:pStyle w:val="NoSpacing"/>
-        <w:rPr>
-          <w:rFonts w:ascii="BatangChe" w:eastAsia="BatangChe" w:hAnsi="BatangChe"/>
-        </w:rPr>
-      </w:pPr>
-      <w:r>
-        <w:rPr>
-          <w:rFonts w:ascii="BatangChe" w:eastAsia="BatangChe" w:hAnsi="BatangChe"/>
-        </w:rPr>
-        <w:t xml:space="preserve">    </w:t>
-      </w:r>
-      <w:proofErr w:type="gramStart"/>
-      <w:r>
-        <w:rPr>
-          <w:rFonts w:ascii="BatangChe" w:eastAsia="BatangChe" w:hAnsi="BatangChe"/>
-        </w:rPr>
-        <w:t>fetch</w:t>
-      </w:r>
-      <w:proofErr w:type="gramEnd"/>
-      <w:r>
-        <w:rPr>
-          <w:rFonts w:ascii="BatangChe" w:eastAsia="BatangChe" w:hAnsi="BatangChe"/>
-        </w:rPr>
-        <w:t xml:space="preserve"> the geolocation of the user running the website </w:t>
-      </w:r>
-    </w:p>
-    <w:p>
-      <w:pPr>
-        <w:pStyle w:val="NoSpacing"/>
-        <w:rPr>
-          <w:rFonts w:ascii="BatangChe" w:eastAsia="BatangChe" w:hAnsi="BatangChe"/>
-        </w:rPr>
-      </w:pPr>
-      <w:r>
-        <w:rPr>
-          <w:rFonts w:ascii="BatangChe" w:eastAsia="BatangChe" w:hAnsi="BatangChe"/>
-        </w:rPr>
-        <w:t xml:space="preserve">    </w:t>
-      </w:r>
-      <w:proofErr w:type="gramStart"/>
-      <w:r>
-        <w:rPr>
-          <w:rFonts w:ascii="BatangChe" w:eastAsia="BatangChe" w:hAnsi="BatangChe"/>
-        </w:rPr>
-        <w:t>if</w:t>
-      </w:r>
-      <w:proofErr w:type="gramEnd"/>
-      <w:r>
-        <w:rPr>
-          <w:rFonts w:ascii="BatangChe" w:eastAsia="BatangChe" w:hAnsi="BatangChe"/>
-        </w:rPr>
-        <w:t xml:space="preserve"> their browser does not allow geolocation</w:t>
-      </w:r>
-    </w:p>
-    <w:p>
-      <w:pPr>
-        <w:pStyle w:val="NoSpacing"/>
-        <w:rPr>
-          <w:rFonts w:ascii="BatangChe" w:eastAsia="BatangChe" w:hAnsi="BatangChe"/>
-        </w:rPr>
-      </w:pPr>
-      <w:r>
-        <w:rPr>
-          <w:rFonts w:ascii="BatangChe" w:eastAsia="BatangChe" w:hAnsi="BatangChe"/>
-        </w:rPr>
-        <w:t xml:space="preserve">        </w:t>
-      </w:r>
-      <w:proofErr w:type="gramStart"/>
-      <w:r>
-        <w:rPr>
-          <w:rFonts w:ascii="BatangChe" w:eastAsia="BatangChe" w:hAnsi="BatangChe"/>
-        </w:rPr>
-        <w:t>display</w:t>
-      </w:r>
-      <w:proofErr w:type="gramEnd"/>
-      <w:r>
-        <w:rPr>
-          <w:rFonts w:ascii="BatangChe" w:eastAsia="BatangChe" w:hAnsi="BatangChe"/>
-        </w:rPr>
-        <w:t xml:space="preserve"> </w:t>
-      </w:r>
-      <w:proofErr w:type="spellStart"/>
-      <w:r>
-        <w:rPr>
-          <w:rFonts w:ascii="BatangChe" w:eastAsia="BatangChe" w:hAnsi="BatangChe"/>
-        </w:rPr>
-        <w:t>errror</w:t>
-      </w:r>
-      <w:proofErr w:type="spellEnd"/>
-    </w:p>
-    <w:p>
-      <w:pPr>
-        <w:pStyle w:val="NoSpacing"/>
-        <w:rPr>
-          <w:rFonts w:ascii="BatangChe" w:eastAsia="BatangChe" w:hAnsi="BatangChe"/>
-        </w:rPr>
-      </w:pPr>
-      <w:r>
-        <w:rPr>
-          <w:rFonts w:ascii="BatangChe" w:eastAsia="BatangChe" w:hAnsi="BatangChe"/>
-        </w:rPr>
-        <w:t xml:space="preserve">    </w:t>
-      </w:r>
-      <w:proofErr w:type="gramStart"/>
-      <w:r>
-        <w:rPr>
-          <w:rFonts w:ascii="BatangChe" w:eastAsia="BatangChe" w:hAnsi="BatangChe"/>
-        </w:rPr>
-        <w:t>else</w:t>
-      </w:r>
-      <w:proofErr w:type="gramEnd"/>
-      <w:r>
-        <w:rPr>
-          <w:rFonts w:ascii="BatangChe" w:eastAsia="BatangChe" w:hAnsi="BatangChe"/>
-        </w:rPr>
-        <w:t xml:space="preserve"> center the map to their location  </w:t>
+        <w:t xml:space="preserve">    create the stylized map via JSON objects</w:t>
+      </w:r>
+    </w:p>
+    <w:p>
+      <w:pPr>
+        <w:pStyle w:val="NoSpacing"/>
+        <w:rPr>
+          <w:rFonts w:ascii="BatangChe" w:eastAsia="BatangChe" w:hAnsi="BatangChe"/>
+        </w:rPr>
+      </w:pPr>
+      <w:r>
+        <w:rPr>
+          <w:rFonts w:ascii="BatangChe" w:eastAsia="BatangChe" w:hAnsi="BatangChe"/>
+        </w:rPr>
+        <w:t xml:space="preserve">    setup the map options</w:t>
+      </w:r>
+    </w:p>
+    <w:p>
+      <w:pPr>
+        <w:pStyle w:val="NoSpacing"/>
+        <w:rPr>
+          <w:rFonts w:ascii="BatangChe" w:eastAsia="BatangChe" w:hAnsi="BatangChe"/>
+        </w:rPr>
+      </w:pPr>
+      <w:r>
+        <w:rPr>
+          <w:rFonts w:ascii="BatangChe" w:eastAsia="BatangChe" w:hAnsi="BatangChe"/>
+        </w:rPr>
+        <w:t xml:space="preserve">    create the google map object</w:t>
+      </w:r>
+    </w:p>
+    <w:p>
+      <w:pPr>
+        <w:pStyle w:val="NoSpacing"/>
+        <w:rPr>
+          <w:rFonts w:ascii="BatangChe" w:eastAsia="BatangChe" w:hAnsi="BatangChe"/>
+        </w:rPr>
+      </w:pPr>
+      <w:r>
+        <w:rPr>
+          <w:rFonts w:ascii="BatangChe" w:eastAsia="BatangChe" w:hAnsi="BatangChe"/>
+        </w:rPr>
+        <w:t xml:space="preserve">    set the style on the map</w:t>
+      </w:r>
+    </w:p>
+    <w:p>
+      <w:pPr>
+        <w:pStyle w:val="NoSpacing"/>
+        <w:rPr>
+          <w:rFonts w:ascii="BatangChe" w:eastAsia="BatangChe" w:hAnsi="BatangChe"/>
+        </w:rPr>
+      </w:pPr>
+      <w:r>
+        <w:rPr>
+          <w:rFonts w:ascii="BatangChe" w:eastAsia="BatangChe" w:hAnsi="BatangChe"/>
+        </w:rPr>
+        <w:t xml:space="preserve">    initialize the geocoder</w:t>
+      </w:r>
+    </w:p>
+    <w:p>
+      <w:pPr>
+        <w:pStyle w:val="NoSpacing"/>
+        <w:rPr>
+          <w:rFonts w:ascii="BatangChe" w:eastAsia="BatangChe" w:hAnsi="BatangChe"/>
+        </w:rPr>
+      </w:pPr>
+    </w:p>
+    <w:p>
+      <w:pPr>
+        <w:pStyle w:val="NoSpacing"/>
+        <w:rPr>
+          <w:rFonts w:ascii="BatangChe" w:eastAsia="BatangChe" w:hAnsi="BatangChe"/>
+        </w:rPr>
+      </w:pPr>
+      <w:r>
+        <w:rPr>
+          <w:rFonts w:ascii="BatangChe" w:eastAsia="BatangChe" w:hAnsi="BatangChe"/>
+        </w:rPr>
+        <w:t xml:space="preserve">    fetch the geolocation of the user running the website </w:t>
+      </w:r>
+    </w:p>
+    <w:p>
+      <w:pPr>
+        <w:pStyle w:val="NoSpacing"/>
+        <w:rPr>
+          <w:rFonts w:ascii="BatangChe" w:eastAsia="BatangChe" w:hAnsi="BatangChe"/>
+        </w:rPr>
+      </w:pPr>
+      <w:r>
+        <w:rPr>
+          <w:rFonts w:ascii="BatangChe" w:eastAsia="BatangChe" w:hAnsi="BatangChe"/>
+        </w:rPr>
+        <w:t xml:space="preserve">    if their browser does not allow geolocation</w:t>
+      </w:r>
+    </w:p>
+    <w:p>
+      <w:pPr>
+        <w:pStyle w:val="NoSpacing"/>
+        <w:rPr>
+          <w:rFonts w:ascii="BatangChe" w:eastAsia="BatangChe" w:hAnsi="BatangChe"/>
+        </w:rPr>
+      </w:pPr>
+      <w:r>
+        <w:rPr>
+          <w:rFonts w:ascii="BatangChe" w:eastAsia="BatangChe" w:hAnsi="BatangChe"/>
+        </w:rPr>
+        <w:t xml:space="preserve">        display errror</w:t>
+      </w:r>
+    </w:p>
+    <w:p>
+      <w:pPr>
+        <w:pStyle w:val="NoSpacing"/>
+        <w:rPr>
+          <w:rFonts w:ascii="BatangChe" w:eastAsia="BatangChe" w:hAnsi="BatangChe"/>
+        </w:rPr>
+      </w:pPr>
+      <w:r>
+        <w:rPr>
+          <w:rFonts w:ascii="BatangChe" w:eastAsia="BatangChe" w:hAnsi="BatangChe"/>
+        </w:rPr>
+        <w:t xml:space="preserve">    else center the map to their location  </w:t>
       </w:r>
     </w:p>
     <w:p>
@@ -3501,19 +3045,11 @@
           <w:rFonts w:ascii="BatangChe" w:eastAsia="BatangChe" w:hAnsi="BatangChe"/>
         </w:rPr>
       </w:pPr>
-      <w:proofErr w:type="gramStart"/>
-      <w:r>
-        <w:rPr>
-          <w:rFonts w:ascii="BatangChe" w:eastAsia="BatangChe" w:hAnsi="BatangChe"/>
-        </w:rPr>
-        <w:t>load</w:t>
-      </w:r>
-      <w:proofErr w:type="gramEnd"/>
-      <w:r>
-        <w:rPr>
-          <w:rFonts w:ascii="BatangChe" w:eastAsia="BatangChe" w:hAnsi="BatangChe"/>
-        </w:rPr>
-        <w:t xml:space="preserve"> data function</w:t>
+      <w:r>
+        <w:rPr>
+          <w:rFonts w:ascii="BatangChe" w:eastAsia="BatangChe" w:hAnsi="BatangChe"/>
+        </w:rPr>
+        <w:t>load data function</w:t>
       </w:r>
     </w:p>
     <w:p>
@@ -3541,333 +3077,179 @@
         <w:rPr>
           <w:rFonts w:ascii="BatangChe" w:eastAsia="BatangChe" w:hAnsi="BatangChe"/>
         </w:rPr>
-        <w:t xml:space="preserve">    </w:t>
-      </w:r>
-      <w:proofErr w:type="gramStart"/>
-      <w:r>
-        <w:rPr>
-          <w:rFonts w:ascii="BatangChe" w:eastAsia="BatangChe" w:hAnsi="BatangChe"/>
-        </w:rPr>
-        <w:t>clear</w:t>
-      </w:r>
-      <w:proofErr w:type="gramEnd"/>
-      <w:r>
-        <w:rPr>
-          <w:rFonts w:ascii="BatangChe" w:eastAsia="BatangChe" w:hAnsi="BatangChe"/>
-        </w:rPr>
-        <w:t xml:space="preserve"> all the markers from the map</w:t>
-      </w:r>
-    </w:p>
-    <w:p>
-      <w:pPr>
-        <w:pStyle w:val="NoSpacing"/>
-        <w:rPr>
-          <w:rFonts w:ascii="BatangChe" w:eastAsia="BatangChe" w:hAnsi="BatangChe"/>
-        </w:rPr>
-      </w:pPr>
-    </w:p>
-    <w:p>
-      <w:pPr>
-        <w:pStyle w:val="NoSpacing"/>
-        <w:rPr>
-          <w:rFonts w:ascii="BatangChe" w:eastAsia="BatangChe" w:hAnsi="BatangChe"/>
-        </w:rPr>
-      </w:pPr>
-      <w:r>
-        <w:rPr>
-          <w:rFonts w:ascii="BatangChe" w:eastAsia="BatangChe" w:hAnsi="BatangChe"/>
-        </w:rPr>
-        <w:t xml:space="preserve">    </w:t>
-      </w:r>
-      <w:proofErr w:type="gramStart"/>
-      <w:r>
-        <w:rPr>
-          <w:rFonts w:ascii="BatangChe" w:eastAsia="BatangChe" w:hAnsi="BatangChe"/>
-        </w:rPr>
-        <w:t>set</w:t>
-      </w:r>
-      <w:proofErr w:type="gramEnd"/>
-      <w:r>
-        <w:rPr>
-          <w:rFonts w:ascii="BatangChe" w:eastAsia="BatangChe" w:hAnsi="BatangChe"/>
-        </w:rPr>
-        <w:t xml:space="preserve"> up an http request for the data file</w:t>
-      </w:r>
-    </w:p>
-    <w:p>
-      <w:pPr>
-        <w:pStyle w:val="NoSpacing"/>
-        <w:rPr>
-          <w:rFonts w:ascii="BatangChe" w:eastAsia="BatangChe" w:hAnsi="BatangChe"/>
-        </w:rPr>
-      </w:pPr>
-      <w:r>
-        <w:rPr>
-          <w:rFonts w:ascii="BatangChe" w:eastAsia="BatangChe" w:hAnsi="BatangChe"/>
-        </w:rPr>
-        <w:t xml:space="preserve">    </w:t>
-      </w:r>
-      <w:proofErr w:type="gramStart"/>
-      <w:r>
-        <w:rPr>
-          <w:rFonts w:ascii="BatangChe" w:eastAsia="BatangChe" w:hAnsi="BatangChe"/>
-        </w:rPr>
-        <w:t>fetch</w:t>
-      </w:r>
-      <w:proofErr w:type="gramEnd"/>
-      <w:r>
-        <w:rPr>
-          <w:rFonts w:ascii="BatangChe" w:eastAsia="BatangChe" w:hAnsi="BatangChe"/>
-        </w:rPr>
-        <w:t xml:space="preserve"> the data file </w:t>
-      </w:r>
-    </w:p>
-    <w:p>
-      <w:pPr>
-        <w:pStyle w:val="NoSpacing"/>
-        <w:rPr>
-          <w:rFonts w:ascii="BatangChe" w:eastAsia="BatangChe" w:hAnsi="BatangChe"/>
-        </w:rPr>
-      </w:pPr>
-    </w:p>
-    <w:p>
-      <w:pPr>
-        <w:pStyle w:val="NoSpacing"/>
-        <w:rPr>
-          <w:rFonts w:ascii="BatangChe" w:eastAsia="BatangChe" w:hAnsi="BatangChe"/>
-        </w:rPr>
-      </w:pPr>
-      <w:r>
-        <w:rPr>
-          <w:rFonts w:ascii="BatangChe" w:eastAsia="BatangChe" w:hAnsi="BatangChe"/>
-        </w:rPr>
-        <w:t xml:space="preserve">    </w:t>
-      </w:r>
-      <w:proofErr w:type="gramStart"/>
-      <w:r>
-        <w:rPr>
-          <w:rFonts w:ascii="BatangChe" w:eastAsia="BatangChe" w:hAnsi="BatangChe"/>
-        </w:rPr>
-        <w:t>for</w:t>
-      </w:r>
-      <w:proofErr w:type="gramEnd"/>
-      <w:r>
-        <w:rPr>
-          <w:rFonts w:ascii="BatangChe" w:eastAsia="BatangChe" w:hAnsi="BatangChe"/>
-        </w:rPr>
-        <w:t xml:space="preserve"> each user in the XML</w:t>
-      </w:r>
-    </w:p>
-    <w:p>
-      <w:pPr>
-        <w:pStyle w:val="NoSpacing"/>
-        <w:rPr>
-          <w:rFonts w:ascii="BatangChe" w:eastAsia="BatangChe" w:hAnsi="BatangChe"/>
-        </w:rPr>
-      </w:pPr>
-      <w:r>
-        <w:rPr>
-          <w:rFonts w:ascii="BatangChe" w:eastAsia="BatangChe" w:hAnsi="BatangChe"/>
-        </w:rPr>
-        <w:t xml:space="preserve">        </w:t>
-      </w:r>
-      <w:proofErr w:type="gramStart"/>
-      <w:r>
-        <w:rPr>
-          <w:rFonts w:ascii="BatangChe" w:eastAsia="BatangChe" w:hAnsi="BatangChe"/>
-        </w:rPr>
-        <w:t>parse</w:t>
-      </w:r>
-      <w:proofErr w:type="gramEnd"/>
-      <w:r>
-        <w:rPr>
-          <w:rFonts w:ascii="BatangChe" w:eastAsia="BatangChe" w:hAnsi="BatangChe"/>
-        </w:rPr>
-        <w:t xml:space="preserve"> the latitude</w:t>
-      </w:r>
-    </w:p>
-    <w:p>
-      <w:pPr>
-        <w:pStyle w:val="NoSpacing"/>
-        <w:rPr>
-          <w:rFonts w:ascii="BatangChe" w:eastAsia="BatangChe" w:hAnsi="BatangChe"/>
-        </w:rPr>
-      </w:pPr>
-      <w:r>
-        <w:rPr>
-          <w:rFonts w:ascii="BatangChe" w:eastAsia="BatangChe" w:hAnsi="BatangChe"/>
-        </w:rPr>
-        <w:t xml:space="preserve">        </w:t>
-      </w:r>
-      <w:proofErr w:type="gramStart"/>
-      <w:r>
-        <w:rPr>
-          <w:rFonts w:ascii="BatangChe" w:eastAsia="BatangChe" w:hAnsi="BatangChe"/>
-        </w:rPr>
-        <w:t>parse</w:t>
-      </w:r>
-      <w:proofErr w:type="gramEnd"/>
-      <w:r>
-        <w:rPr>
-          <w:rFonts w:ascii="BatangChe" w:eastAsia="BatangChe" w:hAnsi="BatangChe"/>
-        </w:rPr>
-        <w:t xml:space="preserve"> the longitude</w:t>
-      </w:r>
-    </w:p>
-    <w:p>
-      <w:pPr>
-        <w:pStyle w:val="NoSpacing"/>
-        <w:rPr>
-          <w:rFonts w:ascii="BatangChe" w:eastAsia="BatangChe" w:hAnsi="BatangChe"/>
-        </w:rPr>
-      </w:pPr>
-      <w:r>
-        <w:rPr>
-          <w:rFonts w:ascii="BatangChe" w:eastAsia="BatangChe" w:hAnsi="BatangChe"/>
-        </w:rPr>
-        <w:t xml:space="preserve">        </w:t>
-      </w:r>
-      <w:proofErr w:type="gramStart"/>
-      <w:r>
-        <w:rPr>
-          <w:rFonts w:ascii="BatangChe" w:eastAsia="BatangChe" w:hAnsi="BatangChe"/>
-        </w:rPr>
-        <w:t>parse</w:t>
-      </w:r>
-      <w:proofErr w:type="gramEnd"/>
-      <w:r>
-        <w:rPr>
-          <w:rFonts w:ascii="BatangChe" w:eastAsia="BatangChe" w:hAnsi="BatangChe"/>
-        </w:rPr>
-        <w:t xml:space="preserve"> the name</w:t>
-      </w:r>
-    </w:p>
-    <w:p>
-      <w:pPr>
-        <w:pStyle w:val="NoSpacing"/>
-        <w:rPr>
-          <w:rFonts w:ascii="BatangChe" w:eastAsia="BatangChe" w:hAnsi="BatangChe"/>
-        </w:rPr>
-      </w:pPr>
-      <w:r>
-        <w:rPr>
-          <w:rFonts w:ascii="BatangChe" w:eastAsia="BatangChe" w:hAnsi="BatangChe"/>
-        </w:rPr>
-        <w:t xml:space="preserve">        </w:t>
-      </w:r>
-      <w:proofErr w:type="gramStart"/>
-      <w:r>
-        <w:rPr>
-          <w:rFonts w:ascii="BatangChe" w:eastAsia="BatangChe" w:hAnsi="BatangChe"/>
-        </w:rPr>
-        <w:t>parse</w:t>
-      </w:r>
-      <w:proofErr w:type="gramEnd"/>
-      <w:r>
-        <w:rPr>
-          <w:rFonts w:ascii="BatangChe" w:eastAsia="BatangChe" w:hAnsi="BatangChe"/>
-        </w:rPr>
-        <w:t xml:space="preserve"> the time</w:t>
-      </w:r>
-    </w:p>
-    <w:p>
-      <w:pPr>
-        <w:pStyle w:val="NoSpacing"/>
-        <w:rPr>
-          <w:rFonts w:ascii="BatangChe" w:eastAsia="BatangChe" w:hAnsi="BatangChe"/>
-        </w:rPr>
-      </w:pPr>
-      <w:r>
-        <w:rPr>
-          <w:rFonts w:ascii="BatangChe" w:eastAsia="BatangChe" w:hAnsi="BatangChe"/>
-        </w:rPr>
-        <w:t xml:space="preserve">        </w:t>
-      </w:r>
-      <w:proofErr w:type="gramStart"/>
-      <w:r>
-        <w:rPr>
-          <w:rFonts w:ascii="BatangChe" w:eastAsia="BatangChe" w:hAnsi="BatangChe"/>
-        </w:rPr>
-        <w:t>parse</w:t>
-      </w:r>
-      <w:proofErr w:type="gramEnd"/>
-      <w:r>
-        <w:rPr>
-          <w:rFonts w:ascii="BatangChe" w:eastAsia="BatangChe" w:hAnsi="BatangChe"/>
-        </w:rPr>
-        <w:t xml:space="preserve"> the IP</w:t>
-      </w:r>
-    </w:p>
-    <w:p>
-      <w:pPr>
-        <w:pStyle w:val="NoSpacing"/>
-        <w:rPr>
-          <w:rFonts w:ascii="BatangChe" w:eastAsia="BatangChe" w:hAnsi="BatangChe"/>
-        </w:rPr>
-      </w:pPr>
-    </w:p>
-    <w:p>
-      <w:pPr>
-        <w:pStyle w:val="NoSpacing"/>
-        <w:rPr>
-          <w:rFonts w:ascii="BatangChe" w:eastAsia="BatangChe" w:hAnsi="BatangChe"/>
-        </w:rPr>
-      </w:pPr>
-      <w:r>
-        <w:rPr>
-          <w:rFonts w:ascii="BatangChe" w:eastAsia="BatangChe" w:hAnsi="BatangChe"/>
-        </w:rPr>
-        <w:t xml:space="preserve">        </w:t>
-      </w:r>
-      <w:proofErr w:type="gramStart"/>
-      <w:r>
-        <w:rPr>
-          <w:rFonts w:ascii="BatangChe" w:eastAsia="BatangChe" w:hAnsi="BatangChe"/>
-        </w:rPr>
-        <w:t>call</w:t>
-      </w:r>
-      <w:proofErr w:type="gramEnd"/>
-      <w:r>
-        <w:rPr>
-          <w:rFonts w:ascii="BatangChe" w:eastAsia="BatangChe" w:hAnsi="BatangChe"/>
-        </w:rPr>
-        <w:t xml:space="preserve"> the add marker function</w:t>
-      </w:r>
-    </w:p>
-    <w:p>
-      <w:pPr>
-        <w:pStyle w:val="NoSpacing"/>
-        <w:rPr>
-          <w:rFonts w:ascii="BatangChe" w:eastAsia="BatangChe" w:hAnsi="BatangChe"/>
-        </w:rPr>
-      </w:pPr>
-    </w:p>
-    <w:p>
-      <w:pPr>
-        <w:pStyle w:val="NoSpacing"/>
-        <w:rPr>
-          <w:rFonts w:ascii="BatangChe" w:eastAsia="BatangChe" w:hAnsi="BatangChe"/>
-        </w:rPr>
-      </w:pPr>
-      <w:r>
-        <w:rPr>
-          <w:rFonts w:ascii="BatangChe" w:eastAsia="BatangChe" w:hAnsi="BatangChe"/>
-        </w:rPr>
-        <w:t xml:space="preserve">    </w:t>
-      </w:r>
-      <w:proofErr w:type="gramStart"/>
-      <w:r>
-        <w:rPr>
-          <w:rFonts w:ascii="BatangChe" w:eastAsia="BatangChe" w:hAnsi="BatangChe"/>
-        </w:rPr>
-        <w:t>set</w:t>
-      </w:r>
-      <w:proofErr w:type="gramEnd"/>
-      <w:r>
-        <w:rPr>
-          <w:rFonts w:ascii="BatangChe" w:eastAsia="BatangChe" w:hAnsi="BatangChe"/>
-        </w:rPr>
-        <w:t xml:space="preserve"> a timer to call the load data function every 5 seconds    </w:t>
+        <w:t xml:space="preserve">    clear all the markers from the map</w:t>
+      </w:r>
+    </w:p>
+    <w:p>
+      <w:pPr>
+        <w:pStyle w:val="NoSpacing"/>
+        <w:rPr>
+          <w:rFonts w:ascii="BatangChe" w:eastAsia="BatangChe" w:hAnsi="BatangChe"/>
+        </w:rPr>
+      </w:pPr>
+    </w:p>
+    <w:p>
+      <w:pPr>
+        <w:pStyle w:val="NoSpacing"/>
+        <w:rPr>
+          <w:rFonts w:ascii="BatangChe" w:eastAsia="BatangChe" w:hAnsi="BatangChe"/>
+        </w:rPr>
+      </w:pPr>
+      <w:r>
+        <w:rPr>
+          <w:rFonts w:ascii="BatangChe" w:eastAsia="BatangChe" w:hAnsi="BatangChe"/>
+        </w:rPr>
+        <w:t xml:space="preserve">    set up an http request for the data file</w:t>
+      </w:r>
+    </w:p>
+    <w:p>
+      <w:pPr>
+        <w:pStyle w:val="NoSpacing"/>
+        <w:rPr>
+          <w:rFonts w:ascii="BatangChe" w:eastAsia="BatangChe" w:hAnsi="BatangChe"/>
+        </w:rPr>
+      </w:pPr>
+      <w:r>
+        <w:rPr>
+          <w:rFonts w:ascii="BatangChe" w:eastAsia="BatangChe" w:hAnsi="BatangChe"/>
+        </w:rPr>
+        <w:t xml:space="preserve">    fetch the data file </w:t>
+      </w:r>
+    </w:p>
+    <w:p>
+      <w:pPr>
+        <w:pStyle w:val="NoSpacing"/>
+        <w:rPr>
+          <w:rFonts w:ascii="BatangChe" w:eastAsia="BatangChe" w:hAnsi="BatangChe"/>
+        </w:rPr>
+      </w:pPr>
+    </w:p>
+    <w:p>
+      <w:pPr>
+        <w:pStyle w:val="NoSpacing"/>
+        <w:rPr>
+          <w:rFonts w:ascii="BatangChe" w:eastAsia="BatangChe" w:hAnsi="BatangChe"/>
+        </w:rPr>
+      </w:pPr>
+      <w:r>
+        <w:rPr>
+          <w:rFonts w:ascii="BatangChe" w:eastAsia="BatangChe" w:hAnsi="BatangChe"/>
+        </w:rPr>
+        <w:t xml:space="preserve">    for each user in the XML</w:t>
+      </w:r>
+    </w:p>
+    <w:p>
+      <w:pPr>
+        <w:pStyle w:val="NoSpacing"/>
+        <w:rPr>
+          <w:rFonts w:ascii="BatangChe" w:eastAsia="BatangChe" w:hAnsi="BatangChe"/>
+        </w:rPr>
+      </w:pPr>
+      <w:r>
+        <w:rPr>
+          <w:rFonts w:ascii="BatangChe" w:eastAsia="BatangChe" w:hAnsi="BatangChe"/>
+        </w:rPr>
+        <w:t xml:space="preserve">        parse the latitude</w:t>
+      </w:r>
+    </w:p>
+    <w:p>
+      <w:pPr>
+        <w:pStyle w:val="NoSpacing"/>
+        <w:rPr>
+          <w:rFonts w:ascii="BatangChe" w:eastAsia="BatangChe" w:hAnsi="BatangChe"/>
+        </w:rPr>
+      </w:pPr>
+      <w:r>
+        <w:rPr>
+          <w:rFonts w:ascii="BatangChe" w:eastAsia="BatangChe" w:hAnsi="BatangChe"/>
+        </w:rPr>
+        <w:t xml:space="preserve">        parse the longitude</w:t>
+      </w:r>
+    </w:p>
+    <w:p>
+      <w:pPr>
+        <w:pStyle w:val="NoSpacing"/>
+        <w:rPr>
+          <w:rFonts w:ascii="BatangChe" w:eastAsia="BatangChe" w:hAnsi="BatangChe"/>
+        </w:rPr>
+      </w:pPr>
+      <w:r>
+        <w:rPr>
+          <w:rFonts w:ascii="BatangChe" w:eastAsia="BatangChe" w:hAnsi="BatangChe"/>
+        </w:rPr>
+        <w:t xml:space="preserve">        parse the name</w:t>
+      </w:r>
+    </w:p>
+    <w:p>
+      <w:pPr>
+        <w:pStyle w:val="NoSpacing"/>
+        <w:rPr>
+          <w:rFonts w:ascii="BatangChe" w:eastAsia="BatangChe" w:hAnsi="BatangChe"/>
+        </w:rPr>
+      </w:pPr>
+      <w:r>
+        <w:rPr>
+          <w:rFonts w:ascii="BatangChe" w:eastAsia="BatangChe" w:hAnsi="BatangChe"/>
+        </w:rPr>
+        <w:t xml:space="preserve">        parse the time</w:t>
+      </w:r>
+    </w:p>
+    <w:p>
+      <w:pPr>
+        <w:pStyle w:val="NoSpacing"/>
+        <w:rPr>
+          <w:rFonts w:ascii="BatangChe" w:eastAsia="BatangChe" w:hAnsi="BatangChe"/>
+        </w:rPr>
+      </w:pPr>
+      <w:r>
+        <w:rPr>
+          <w:rFonts w:ascii="BatangChe" w:eastAsia="BatangChe" w:hAnsi="BatangChe"/>
+        </w:rPr>
+        <w:t xml:space="preserve">        parse the IP</w:t>
+      </w:r>
+    </w:p>
+    <w:p>
+      <w:pPr>
+        <w:pStyle w:val="NoSpacing"/>
+        <w:rPr>
+          <w:rFonts w:ascii="BatangChe" w:eastAsia="BatangChe" w:hAnsi="BatangChe"/>
+        </w:rPr>
+      </w:pPr>
+    </w:p>
+    <w:p>
+      <w:pPr>
+        <w:pStyle w:val="NoSpacing"/>
+        <w:rPr>
+          <w:rFonts w:ascii="BatangChe" w:eastAsia="BatangChe" w:hAnsi="BatangChe"/>
+        </w:rPr>
+      </w:pPr>
+      <w:r>
+        <w:rPr>
+          <w:rFonts w:ascii="BatangChe" w:eastAsia="BatangChe" w:hAnsi="BatangChe"/>
+        </w:rPr>
+        <w:t xml:space="preserve">        call the add marker function</w:t>
+      </w:r>
+    </w:p>
+    <w:p>
+      <w:pPr>
+        <w:pStyle w:val="NoSpacing"/>
+        <w:rPr>
+          <w:rFonts w:ascii="BatangChe" w:eastAsia="BatangChe" w:hAnsi="BatangChe"/>
+        </w:rPr>
+      </w:pPr>
+    </w:p>
+    <w:p>
+      <w:pPr>
+        <w:pStyle w:val="NoSpacing"/>
+        <w:rPr>
+          <w:rFonts w:ascii="BatangChe" w:eastAsia="BatangChe" w:hAnsi="BatangChe"/>
+        </w:rPr>
+      </w:pPr>
+      <w:r>
+        <w:rPr>
+          <w:rFonts w:ascii="BatangChe" w:eastAsia="BatangChe" w:hAnsi="BatangChe"/>
+        </w:rPr>
+        <w:t xml:space="preserve">    set a timer to call the load data function every 5 seconds    </w:t>
       </w:r>
     </w:p>
     <w:p>
@@ -3907,19 +3289,11 @@
           <w:rFonts w:ascii="BatangChe" w:eastAsia="BatangChe" w:hAnsi="BatangChe"/>
         </w:rPr>
       </w:pPr>
-      <w:proofErr w:type="gramStart"/>
-      <w:r>
-        <w:rPr>
-          <w:rFonts w:ascii="BatangChe" w:eastAsia="BatangChe" w:hAnsi="BatangChe"/>
-        </w:rPr>
-        <w:t>add</w:t>
-      </w:r>
-      <w:proofErr w:type="gramEnd"/>
-      <w:r>
-        <w:rPr>
-          <w:rFonts w:ascii="BatangChe" w:eastAsia="BatangChe" w:hAnsi="BatangChe"/>
-        </w:rPr>
-        <w:t xml:space="preserve"> marker function</w:t>
+      <w:r>
+        <w:rPr>
+          <w:rFonts w:ascii="BatangChe" w:eastAsia="BatangChe" w:hAnsi="BatangChe"/>
+        </w:rPr>
+        <w:t>add marker function</w:t>
       </w:r>
     </w:p>
     <w:p>
@@ -3948,49 +3322,21 @@
           <w:rFonts w:ascii="BatangChe" w:eastAsia="BatangChe" w:hAnsi="BatangChe"/>
         </w:rPr>
         <w:lastRenderedPageBreak/>
-        <w:t xml:space="preserve">    </w:t>
-      </w:r>
-      <w:proofErr w:type="gramStart"/>
-      <w:r>
-        <w:rPr>
-          <w:rFonts w:ascii="BatangChe" w:eastAsia="BatangChe" w:hAnsi="BatangChe"/>
-        </w:rPr>
-        <w:t>create</w:t>
-      </w:r>
-      <w:proofErr w:type="gramEnd"/>
-      <w:r>
-        <w:rPr>
-          <w:rFonts w:ascii="BatangChe" w:eastAsia="BatangChe" w:hAnsi="BatangChe"/>
-        </w:rPr>
-        <w:t xml:space="preserve"> the latitude-longitude object based off parameters</w:t>
-      </w:r>
-    </w:p>
-    <w:p>
-      <w:pPr>
-        <w:pStyle w:val="NoSpacing"/>
-        <w:rPr>
-          <w:rFonts w:ascii="BatangChe" w:eastAsia="BatangChe" w:hAnsi="BatangChe"/>
-        </w:rPr>
-      </w:pPr>
-      <w:r>
-        <w:rPr>
-          <w:rFonts w:ascii="BatangChe" w:eastAsia="BatangChe" w:hAnsi="BatangChe"/>
-        </w:rPr>
-        <w:t xml:space="preserve">    </w:t>
-      </w:r>
-      <w:proofErr w:type="gramStart"/>
-      <w:r>
-        <w:rPr>
-          <w:rFonts w:ascii="BatangChe" w:eastAsia="BatangChe" w:hAnsi="BatangChe"/>
-        </w:rPr>
-        <w:t>call</w:t>
-      </w:r>
-      <w:proofErr w:type="gramEnd"/>
-      <w:r>
-        <w:rPr>
-          <w:rFonts w:ascii="BatangChe" w:eastAsia="BatangChe" w:hAnsi="BatangChe"/>
-        </w:rPr>
-        <w:t xml:space="preserve"> asynchronous get address function </w:t>
+        <w:t xml:space="preserve">    create the latitude-longitude object based off parameters</w:t>
+      </w:r>
+    </w:p>
+    <w:p>
+      <w:pPr>
+        <w:pStyle w:val="NoSpacing"/>
+        <w:rPr>
+          <w:rFonts w:ascii="BatangChe" w:eastAsia="BatangChe" w:hAnsi="BatangChe"/>
+        </w:rPr>
+      </w:pPr>
+      <w:r>
+        <w:rPr>
+          <w:rFonts w:ascii="BatangChe" w:eastAsia="BatangChe" w:hAnsi="BatangChe"/>
+        </w:rPr>
+        <w:t xml:space="preserve">    call asynchronous get address function </w:t>
       </w:r>
     </w:p>
     <w:p>
@@ -4415,19 +3761,11 @@
           <w:rFonts w:ascii="BatangChe" w:eastAsia="BatangChe" w:hAnsi="BatangChe"/>
         </w:rPr>
       </w:pPr>
-      <w:proofErr w:type="gramStart"/>
-      <w:r>
-        <w:rPr>
-          <w:rFonts w:ascii="BatangChe" w:eastAsia="BatangChe" w:hAnsi="BatangChe"/>
-        </w:rPr>
-        <w:t>wait</w:t>
-      </w:r>
-      <w:proofErr w:type="gramEnd"/>
-      <w:r>
-        <w:rPr>
-          <w:rFonts w:ascii="BatangChe" w:eastAsia="BatangChe" w:hAnsi="BatangChe"/>
-        </w:rPr>
-        <w:t xml:space="preserve"> for user to input port and host information</w:t>
+      <w:r>
+        <w:rPr>
+          <w:rFonts w:ascii="BatangChe" w:eastAsia="BatangChe" w:hAnsi="BatangChe"/>
+        </w:rPr>
+        <w:t>wait for user to input port and host information</w:t>
       </w:r>
     </w:p>
     <w:p>
@@ -4437,19 +3775,11 @@
           <w:rFonts w:ascii="BatangChe" w:eastAsia="BatangChe" w:hAnsi="BatangChe"/>
         </w:rPr>
       </w:pPr>
-      <w:proofErr w:type="gramStart"/>
-      <w:r>
-        <w:rPr>
-          <w:rFonts w:ascii="BatangChe" w:eastAsia="BatangChe" w:hAnsi="BatangChe"/>
-        </w:rPr>
-        <w:t>if</w:t>
-      </w:r>
-      <w:proofErr w:type="gramEnd"/>
-      <w:r>
-        <w:rPr>
-          <w:rFonts w:ascii="BatangChe" w:eastAsia="BatangChe" w:hAnsi="BatangChe"/>
-        </w:rPr>
-        <w:t xml:space="preserve"> both fields have data, change button from red to green</w:t>
+      <w:r>
+        <w:rPr>
+          <w:rFonts w:ascii="BatangChe" w:eastAsia="BatangChe" w:hAnsi="BatangChe"/>
+        </w:rPr>
+        <w:t>if both fields have data, change button from red to green</w:t>
       </w:r>
     </w:p>
     <w:p>
@@ -4497,19 +3827,11 @@
           <w:rFonts w:ascii="BatangChe" w:eastAsia="BatangChe" w:hAnsi="BatangChe"/>
         </w:rPr>
       </w:pPr>
-      <w:proofErr w:type="gramStart"/>
-      <w:r>
-        <w:rPr>
-          <w:rFonts w:ascii="BatangChe" w:eastAsia="BatangChe" w:hAnsi="BatangChe"/>
-        </w:rPr>
-        <w:t>if</w:t>
-      </w:r>
-      <w:proofErr w:type="gramEnd"/>
-      <w:r>
-        <w:rPr>
-          <w:rFonts w:ascii="BatangChe" w:eastAsia="BatangChe" w:hAnsi="BatangChe"/>
-        </w:rPr>
-        <w:t xml:space="preserve"> port and host do not both have data</w:t>
+      <w:r>
+        <w:rPr>
+          <w:rFonts w:ascii="BatangChe" w:eastAsia="BatangChe" w:hAnsi="BatangChe"/>
+        </w:rPr>
+        <w:t>if port and host do not both have data</w:t>
       </w:r>
     </w:p>
     <w:p>
@@ -4524,64 +3846,35 @@
           <w:rFonts w:ascii="BatangChe" w:eastAsia="BatangChe" w:hAnsi="BatangChe"/>
         </w:rPr>
         <w:tab/>
-      </w:r>
-      <w:proofErr w:type="gramStart"/>
-      <w:r>
-        <w:rPr>
-          <w:rFonts w:ascii="BatangChe" w:eastAsia="BatangChe" w:hAnsi="BatangChe"/>
-        </w:rPr>
-        <w:t>display</w:t>
-      </w:r>
-      <w:proofErr w:type="gramEnd"/>
-      <w:r>
-        <w:rPr>
-          <w:rFonts w:ascii="BatangChe" w:eastAsia="BatangChe" w:hAnsi="BatangChe"/>
-        </w:rPr>
-        <w:t xml:space="preserve"> error message, return to idle</w:t>
-      </w:r>
-    </w:p>
-    <w:p>
-      <w:pPr>
-        <w:pStyle w:val="NoSpacing"/>
-        <w:rPr>
-          <w:rFonts w:ascii="BatangChe" w:eastAsia="BatangChe" w:hAnsi="BatangChe"/>
-        </w:rPr>
-      </w:pPr>
-      <w:proofErr w:type="gramStart"/>
-      <w:r>
-        <w:rPr>
-          <w:rFonts w:ascii="BatangChe" w:eastAsia="BatangChe" w:hAnsi="BatangChe"/>
-        </w:rPr>
-        <w:t>attempt</w:t>
-      </w:r>
-      <w:proofErr w:type="gramEnd"/>
-      <w:r>
-        <w:rPr>
-          <w:rFonts w:ascii="BatangChe" w:eastAsia="BatangChe" w:hAnsi="BatangChe"/>
-        </w:rPr>
-        <w:t xml:space="preserve"> connection with given port and host</w:t>
-      </w:r>
-    </w:p>
-    <w:p>
-      <w:pPr>
-        <w:pStyle w:val="NoSpacing"/>
-        <w:rPr>
-          <w:rFonts w:ascii="BatangChe" w:eastAsia="BatangChe" w:hAnsi="BatangChe"/>
-        </w:rPr>
-      </w:pPr>
-      <w:proofErr w:type="gramStart"/>
-      <w:r>
-        <w:rPr>
-          <w:rFonts w:ascii="BatangChe" w:eastAsia="BatangChe" w:hAnsi="BatangChe"/>
-        </w:rPr>
-        <w:t>if</w:t>
-      </w:r>
-      <w:proofErr w:type="gramEnd"/>
-      <w:r>
-        <w:rPr>
-          <w:rFonts w:ascii="BatangChe" w:eastAsia="BatangChe" w:hAnsi="BatangChe"/>
-        </w:rPr>
-        <w:t xml:space="preserve"> unable to connect</w:t>
+        <w:t>display error message, return to idle</w:t>
+      </w:r>
+    </w:p>
+    <w:p>
+      <w:pPr>
+        <w:pStyle w:val="NoSpacing"/>
+        <w:rPr>
+          <w:rFonts w:ascii="BatangChe" w:eastAsia="BatangChe" w:hAnsi="BatangChe"/>
+        </w:rPr>
+      </w:pPr>
+      <w:r>
+        <w:rPr>
+          <w:rFonts w:ascii="BatangChe" w:eastAsia="BatangChe" w:hAnsi="BatangChe"/>
+        </w:rPr>
+        <w:t>attempt connection with given port and host</w:t>
+      </w:r>
+    </w:p>
+    <w:p>
+      <w:pPr>
+        <w:pStyle w:val="NoSpacing"/>
+        <w:rPr>
+          <w:rFonts w:ascii="BatangChe" w:eastAsia="BatangChe" w:hAnsi="BatangChe"/>
+        </w:rPr>
+      </w:pPr>
+      <w:r>
+        <w:rPr>
+          <w:rFonts w:ascii="BatangChe" w:eastAsia="BatangChe" w:hAnsi="BatangChe"/>
+        </w:rPr>
+        <w:t>if unable to connect</w:t>
       </w:r>
     </w:p>
     <w:p>
@@ -4596,64 +3889,35 @@
           <w:rFonts w:ascii="BatangChe" w:eastAsia="BatangChe" w:hAnsi="BatangChe"/>
         </w:rPr>
         <w:tab/>
-      </w:r>
-      <w:proofErr w:type="gramStart"/>
-      <w:r>
-        <w:rPr>
-          <w:rFonts w:ascii="BatangChe" w:eastAsia="BatangChe" w:hAnsi="BatangChe"/>
-        </w:rPr>
-        <w:t>display</w:t>
-      </w:r>
-      <w:proofErr w:type="gramEnd"/>
-      <w:r>
-        <w:rPr>
-          <w:rFonts w:ascii="BatangChe" w:eastAsia="BatangChe" w:hAnsi="BatangChe"/>
-        </w:rPr>
-        <w:t xml:space="preserve"> error message, return to idle</w:t>
-      </w:r>
-    </w:p>
-    <w:p>
-      <w:pPr>
-        <w:pStyle w:val="NoSpacing"/>
-        <w:rPr>
-          <w:rFonts w:ascii="BatangChe" w:eastAsia="BatangChe" w:hAnsi="BatangChe"/>
-        </w:rPr>
-      </w:pPr>
-      <w:proofErr w:type="gramStart"/>
-      <w:r>
-        <w:rPr>
-          <w:rFonts w:ascii="BatangChe" w:eastAsia="BatangChe" w:hAnsi="BatangChe"/>
-        </w:rPr>
-        <w:t>store</w:t>
-      </w:r>
-      <w:proofErr w:type="gramEnd"/>
-      <w:r>
-        <w:rPr>
-          <w:rFonts w:ascii="BatangChe" w:eastAsia="BatangChe" w:hAnsi="BatangChe"/>
-        </w:rPr>
-        <w:t xml:space="preserve"> port and host for later use</w:t>
-      </w:r>
-    </w:p>
-    <w:p>
-      <w:pPr>
-        <w:pStyle w:val="NoSpacing"/>
-        <w:rPr>
-          <w:rFonts w:ascii="BatangChe" w:eastAsia="BatangChe" w:hAnsi="BatangChe"/>
-        </w:rPr>
-      </w:pPr>
-      <w:proofErr w:type="gramStart"/>
-      <w:r>
-        <w:rPr>
-          <w:rFonts w:ascii="BatangChe" w:eastAsia="BatangChe" w:hAnsi="BatangChe"/>
-        </w:rPr>
-        <w:t>launch</w:t>
-      </w:r>
-      <w:proofErr w:type="gramEnd"/>
-      <w:r>
-        <w:rPr>
-          <w:rFonts w:ascii="BatangChe" w:eastAsia="BatangChe" w:hAnsi="BatangChe"/>
-        </w:rPr>
-        <w:t xml:space="preserve"> Tracker Activity, proceed to Location Manager State</w:t>
+        <w:t>display error message, return to idle</w:t>
+      </w:r>
+    </w:p>
+    <w:p>
+      <w:pPr>
+        <w:pStyle w:val="NoSpacing"/>
+        <w:rPr>
+          <w:rFonts w:ascii="BatangChe" w:eastAsia="BatangChe" w:hAnsi="BatangChe"/>
+        </w:rPr>
+      </w:pPr>
+      <w:r>
+        <w:rPr>
+          <w:rFonts w:ascii="BatangChe" w:eastAsia="BatangChe" w:hAnsi="BatangChe"/>
+        </w:rPr>
+        <w:t>store port and host for later use</w:t>
+      </w:r>
+    </w:p>
+    <w:p>
+      <w:pPr>
+        <w:pStyle w:val="NoSpacing"/>
+        <w:rPr>
+          <w:rFonts w:ascii="BatangChe" w:eastAsia="BatangChe" w:hAnsi="BatangChe"/>
+        </w:rPr>
+      </w:pPr>
+      <w:r>
+        <w:rPr>
+          <w:rFonts w:ascii="BatangChe" w:eastAsia="BatangChe" w:hAnsi="BatangChe"/>
+        </w:rPr>
+        <w:t>launch Tracker Activity, proceed to Location Manager State</w:t>
       </w:r>
     </w:p>
     <w:p>
@@ -4709,19 +3973,11 @@
           <w:rFonts w:ascii="BatangChe" w:eastAsia="BatangChe" w:hAnsi="BatangChe"/>
         </w:rPr>
       </w:pPr>
-      <w:proofErr w:type="gramStart"/>
-      <w:r>
-        <w:rPr>
-          <w:rFonts w:ascii="BatangChe" w:eastAsia="BatangChe" w:hAnsi="BatangChe"/>
-        </w:rPr>
-        <w:t>display</w:t>
-      </w:r>
-      <w:proofErr w:type="gramEnd"/>
-      <w:r>
-        <w:rPr>
-          <w:rFonts w:ascii="BatangChe" w:eastAsia="BatangChe" w:hAnsi="BatangChe"/>
-        </w:rPr>
-        <w:t xml:space="preserve"> GUI with options to</w:t>
+      <w:r>
+        <w:rPr>
+          <w:rFonts w:ascii="BatangChe" w:eastAsia="BatangChe" w:hAnsi="BatangChe"/>
+        </w:rPr>
+        <w:t>display GUI with options to</w:t>
       </w:r>
       <w:r>
         <w:rPr>
@@ -4737,19 +3993,11 @@
           <w:rFonts w:ascii="BatangChe" w:eastAsia="BatangChe" w:hAnsi="BatangChe"/>
         </w:rPr>
       </w:pPr>
-      <w:proofErr w:type="gramStart"/>
-      <w:r>
-        <w:rPr>
-          <w:rFonts w:ascii="BatangChe" w:eastAsia="BatangChe" w:hAnsi="BatangChe"/>
-        </w:rPr>
-        <w:t>if</w:t>
-      </w:r>
-      <w:proofErr w:type="gramEnd"/>
-      <w:r>
-        <w:rPr>
-          <w:rFonts w:ascii="BatangChe" w:eastAsia="BatangChe" w:hAnsi="BatangChe"/>
-        </w:rPr>
-        <w:t xml:space="preserve"> start tracking is pressed</w:t>
+      <w:r>
+        <w:rPr>
+          <w:rFonts w:ascii="BatangChe" w:eastAsia="BatangChe" w:hAnsi="BatangChe"/>
+        </w:rPr>
+        <w:t>if start tracking is pressed</w:t>
       </w:r>
     </w:p>
     <w:p>
@@ -4764,20 +4012,7 @@
           <w:rFonts w:ascii="BatangChe" w:eastAsia="BatangChe" w:hAnsi="BatangChe"/>
         </w:rPr>
         <w:tab/>
-      </w:r>
-      <w:proofErr w:type="gramStart"/>
-      <w:r>
-        <w:rPr>
-          <w:rFonts w:ascii="BatangChe" w:eastAsia="BatangChe" w:hAnsi="BatangChe"/>
-        </w:rPr>
-        <w:t>spawn</w:t>
-      </w:r>
-      <w:proofErr w:type="gramEnd"/>
-      <w:r>
-        <w:rPr>
-          <w:rFonts w:ascii="BatangChe" w:eastAsia="BatangChe" w:hAnsi="BatangChe"/>
-        </w:rPr>
-        <w:t xml:space="preserve"> a background service to handle sending the location data</w:t>
+        <w:t>spawn a background service to handle sending the location data</w:t>
       </w:r>
       <w:r>
         <w:rPr>
@@ -4798,20 +4033,7 @@
           <w:rFonts w:ascii="BatangChe" w:eastAsia="BatangChe" w:hAnsi="BatangChe"/>
         </w:rPr>
         <w:tab/>
-      </w:r>
-      <w:proofErr w:type="gramStart"/>
-      <w:r>
-        <w:rPr>
-          <w:rFonts w:ascii="BatangChe" w:eastAsia="BatangChe" w:hAnsi="BatangChe"/>
-        </w:rPr>
-        <w:t>display</w:t>
-      </w:r>
-      <w:proofErr w:type="gramEnd"/>
-      <w:r>
-        <w:rPr>
-          <w:rFonts w:ascii="BatangChe" w:eastAsia="BatangChe" w:hAnsi="BatangChe"/>
-        </w:rPr>
-        <w:t xml:space="preserve"> Stop Tracking Button</w:t>
+        <w:t>display Stop Tracking Button</w:t>
       </w:r>
     </w:p>
     <w:p>
@@ -4821,19 +4043,11 @@
           <w:rFonts w:ascii="BatangChe" w:eastAsia="BatangChe" w:hAnsi="BatangChe"/>
         </w:rPr>
       </w:pPr>
-      <w:proofErr w:type="gramStart"/>
-      <w:r>
-        <w:rPr>
-          <w:rFonts w:ascii="BatangChe" w:eastAsia="BatangChe" w:hAnsi="BatangChe"/>
-        </w:rPr>
-        <w:t>if</w:t>
-      </w:r>
-      <w:proofErr w:type="gramEnd"/>
-      <w:r>
-        <w:rPr>
-          <w:rFonts w:ascii="BatangChe" w:eastAsia="BatangChe" w:hAnsi="BatangChe"/>
-        </w:rPr>
-        <w:t xml:space="preserve"> stop tracking is pressed</w:t>
+      <w:r>
+        <w:rPr>
+          <w:rFonts w:ascii="BatangChe" w:eastAsia="BatangChe" w:hAnsi="BatangChe"/>
+        </w:rPr>
+        <w:t>if stop tracking is pressed</w:t>
       </w:r>
     </w:p>
     <w:p>
@@ -4848,20 +4062,7 @@
           <w:rFonts w:ascii="BatangChe" w:eastAsia="BatangChe" w:hAnsi="BatangChe"/>
         </w:rPr>
         <w:tab/>
-      </w:r>
-      <w:proofErr w:type="gramStart"/>
-      <w:r>
-        <w:rPr>
-          <w:rFonts w:ascii="BatangChe" w:eastAsia="BatangChe" w:hAnsi="BatangChe"/>
-        </w:rPr>
-        <w:t>kill</w:t>
-      </w:r>
-      <w:proofErr w:type="gramEnd"/>
-      <w:r>
-        <w:rPr>
-          <w:rFonts w:ascii="BatangChe" w:eastAsia="BatangChe" w:hAnsi="BatangChe"/>
-        </w:rPr>
-        <w:t xml:space="preserve"> the tracking service</w:t>
+        <w:t>kill the tracking service</w:t>
       </w:r>
     </w:p>
     <w:p>
@@ -4876,20 +4077,7 @@
           <w:rFonts w:ascii="BatangChe" w:eastAsia="BatangChe" w:hAnsi="BatangChe"/>
         </w:rPr>
         <w:tab/>
-      </w:r>
-      <w:proofErr w:type="gramStart"/>
-      <w:r>
-        <w:rPr>
-          <w:rFonts w:ascii="BatangChe" w:eastAsia="BatangChe" w:hAnsi="BatangChe"/>
-        </w:rPr>
-        <w:t>change</w:t>
-      </w:r>
-      <w:proofErr w:type="gramEnd"/>
-      <w:r>
-        <w:rPr>
-          <w:rFonts w:ascii="BatangChe" w:eastAsia="BatangChe" w:hAnsi="BatangChe"/>
-        </w:rPr>
-        <w:t xml:space="preserve"> the button to start tracking</w:t>
+        <w:t>change the button to start tracking</w:t>
       </w:r>
     </w:p>
     <w:p>
@@ -4899,19 +4087,11 @@
           <w:rFonts w:ascii="BatangChe" w:eastAsia="BatangChe" w:hAnsi="BatangChe"/>
         </w:rPr>
       </w:pPr>
-      <w:proofErr w:type="gramStart"/>
-      <w:r>
-        <w:rPr>
-          <w:rFonts w:ascii="BatangChe" w:eastAsia="BatangChe" w:hAnsi="BatangChe"/>
-        </w:rPr>
-        <w:t>if</w:t>
-      </w:r>
-      <w:proofErr w:type="gramEnd"/>
-      <w:r>
-        <w:rPr>
-          <w:rFonts w:ascii="BatangChe" w:eastAsia="BatangChe" w:hAnsi="BatangChe"/>
-        </w:rPr>
-        <w:t xml:space="preserve"> change host is pressed</w:t>
+      <w:r>
+        <w:rPr>
+          <w:rFonts w:ascii="BatangChe" w:eastAsia="BatangChe" w:hAnsi="BatangChe"/>
+        </w:rPr>
+        <w:t>if change host is pressed</w:t>
       </w:r>
     </w:p>
     <w:p>
@@ -4926,34 +4106,7 @@
           <w:rFonts w:ascii="BatangChe" w:eastAsia="BatangChe" w:hAnsi="BatangChe"/>
         </w:rPr>
         <w:tab/>
-      </w:r>
-      <w:proofErr w:type="gramStart"/>
-      <w:r>
-        <w:rPr>
-          <w:rFonts w:ascii="BatangChe" w:eastAsia="BatangChe" w:hAnsi="BatangChe"/>
-        </w:rPr>
-        <w:t>launch</w:t>
-      </w:r>
-      <w:proofErr w:type="gramEnd"/>
-      <w:r>
-        <w:rPr>
-          <w:rFonts w:ascii="BatangChe" w:eastAsia="BatangChe" w:hAnsi="BatangChe"/>
-        </w:rPr>
-        <w:t xml:space="preserve"> Main Activity, </w:t>
-      </w:r>
-      <w:proofErr w:type="spellStart"/>
-      <w:r>
-        <w:rPr>
-          <w:rFonts w:ascii="BatangChe" w:eastAsia="BatangChe" w:hAnsi="BatangChe"/>
-        </w:rPr>
-        <w:t>goto</w:t>
-      </w:r>
-      <w:proofErr w:type="spellEnd"/>
-      <w:r>
-        <w:rPr>
-          <w:rFonts w:ascii="BatangChe" w:eastAsia="BatangChe" w:hAnsi="BatangChe"/>
-        </w:rPr>
-        <w:t xml:space="preserve"> Idle State</w:t>
+        <w:t>launch Main Activity, goto Idle State</w:t>
       </w:r>
     </w:p>
     <w:p>
@@ -4963,19 +4116,11 @@
           <w:rFonts w:ascii="BatangChe" w:eastAsia="BatangChe" w:hAnsi="BatangChe"/>
         </w:rPr>
       </w:pPr>
-      <w:proofErr w:type="gramStart"/>
-      <w:r>
-        <w:rPr>
-          <w:rFonts w:ascii="BatangChe" w:eastAsia="BatangChe" w:hAnsi="BatangChe"/>
-        </w:rPr>
-        <w:t>if</w:t>
-      </w:r>
-      <w:proofErr w:type="gramEnd"/>
-      <w:r>
-        <w:rPr>
-          <w:rFonts w:ascii="BatangChe" w:eastAsia="BatangChe" w:hAnsi="BatangChe"/>
-        </w:rPr>
-        <w:t xml:space="preserve"> display website is pressed</w:t>
+      <w:r>
+        <w:rPr>
+          <w:rFonts w:ascii="BatangChe" w:eastAsia="BatangChe" w:hAnsi="BatangChe"/>
+        </w:rPr>
+        <w:t>if display website is pressed</w:t>
       </w:r>
     </w:p>
     <w:p>
@@ -4990,20 +4135,7 @@
           <w:rFonts w:ascii="BatangChe" w:eastAsia="BatangChe" w:hAnsi="BatangChe"/>
         </w:rPr>
         <w:tab/>
-      </w:r>
-      <w:proofErr w:type="gramStart"/>
-      <w:r>
-        <w:rPr>
-          <w:rFonts w:ascii="BatangChe" w:eastAsia="BatangChe" w:hAnsi="BatangChe"/>
-        </w:rPr>
-        <w:t>launch</w:t>
-      </w:r>
-      <w:proofErr w:type="gramEnd"/>
-      <w:r>
-        <w:rPr>
-          <w:rFonts w:ascii="BatangChe" w:eastAsia="BatangChe" w:hAnsi="BatangChe"/>
-        </w:rPr>
-        <w:t xml:space="preserve"> Website Activity</w:t>
+        <w:t>launch Website Activity</w:t>
       </w:r>
     </w:p>
     <w:p>
@@ -5018,22 +4150,7 @@
           <w:rFonts w:ascii="BatangChe" w:eastAsia="BatangChe" w:hAnsi="BatangChe"/>
         </w:rPr>
         <w:tab/>
-      </w:r>
-      <w:proofErr w:type="spellStart"/>
-      <w:proofErr w:type="gramStart"/>
-      <w:r>
-        <w:rPr>
-          <w:rFonts w:ascii="BatangChe" w:eastAsia="BatangChe" w:hAnsi="BatangChe"/>
-        </w:rPr>
-        <w:t>goto</w:t>
-      </w:r>
-      <w:proofErr w:type="spellEnd"/>
-      <w:proofErr w:type="gramEnd"/>
-      <w:r>
-        <w:rPr>
-          <w:rFonts w:ascii="BatangChe" w:eastAsia="BatangChe" w:hAnsi="BatangChe"/>
-        </w:rPr>
-        <w:t xml:space="preserve"> Show Website State</w:t>
+        <w:t>goto Show Website State</w:t>
       </w:r>
     </w:p>
     <w:p>
@@ -5126,19 +4243,11 @@
           <w:rFonts w:ascii="BatangChe" w:eastAsia="BatangChe" w:hAnsi="BatangChe"/>
         </w:rPr>
       </w:pPr>
-      <w:proofErr w:type="gramStart"/>
-      <w:r>
-        <w:rPr>
-          <w:rFonts w:ascii="BatangChe" w:eastAsia="BatangChe" w:hAnsi="BatangChe"/>
-        </w:rPr>
-        <w:t>while</w:t>
-      </w:r>
-      <w:proofErr w:type="gramEnd"/>
-      <w:r>
-        <w:rPr>
-          <w:rFonts w:ascii="BatangChe" w:eastAsia="BatangChe" w:hAnsi="BatangChe"/>
-        </w:rPr>
-        <w:t xml:space="preserve"> true</w:t>
+      <w:r>
+        <w:rPr>
+          <w:rFonts w:ascii="BatangChe" w:eastAsia="BatangChe" w:hAnsi="BatangChe"/>
+        </w:rPr>
+        <w:t>while true</w:t>
       </w:r>
     </w:p>
     <w:p>
@@ -5153,20 +4262,7 @@
           <w:rFonts w:ascii="BatangChe" w:eastAsia="BatangChe" w:hAnsi="BatangChe"/>
         </w:rPr>
         <w:tab/>
-      </w:r>
-      <w:proofErr w:type="gramStart"/>
-      <w:r>
-        <w:rPr>
-          <w:rFonts w:ascii="BatangChe" w:eastAsia="BatangChe" w:hAnsi="BatangChe"/>
-        </w:rPr>
-        <w:t>if</w:t>
-      </w:r>
-      <w:proofErr w:type="gramEnd"/>
-      <w:r>
-        <w:rPr>
-          <w:rFonts w:ascii="BatangChe" w:eastAsia="BatangChe" w:hAnsi="BatangChe"/>
-        </w:rPr>
-        <w:t xml:space="preserve"> data provided</w:t>
+        <w:t>if data provided</w:t>
       </w:r>
     </w:p>
     <w:p>
@@ -5181,20 +4277,7 @@
           <w:rFonts w:ascii="BatangChe" w:eastAsia="BatangChe" w:hAnsi="BatangChe"/>
         </w:rPr>
         <w:tab/>
-      </w:r>
-      <w:proofErr w:type="gramStart"/>
-      <w:r>
-        <w:rPr>
-          <w:rFonts w:ascii="BatangChe" w:eastAsia="BatangChe" w:hAnsi="BatangChe"/>
-        </w:rPr>
-        <w:t>open</w:t>
-      </w:r>
-      <w:proofErr w:type="gramEnd"/>
-      <w:r>
-        <w:rPr>
-          <w:rFonts w:ascii="BatangChe" w:eastAsia="BatangChe" w:hAnsi="BatangChe"/>
-        </w:rPr>
-        <w:t xml:space="preserve"> connection to server</w:t>
+        <w:t>open connection to server</w:t>
       </w:r>
     </w:p>
     <w:p>
@@ -5209,20 +4292,7 @@
           <w:rFonts w:ascii="BatangChe" w:eastAsia="BatangChe" w:hAnsi="BatangChe"/>
         </w:rPr>
         <w:tab/>
-      </w:r>
-      <w:proofErr w:type="gramStart"/>
-      <w:r>
-        <w:rPr>
-          <w:rFonts w:ascii="BatangChe" w:eastAsia="BatangChe" w:hAnsi="BatangChe"/>
-        </w:rPr>
-        <w:t>send</w:t>
-      </w:r>
-      <w:proofErr w:type="gramEnd"/>
-      <w:r>
-        <w:rPr>
-          <w:rFonts w:ascii="BatangChe" w:eastAsia="BatangChe" w:hAnsi="BatangChe"/>
-        </w:rPr>
-        <w:t xml:space="preserve"> data to server</w:t>
+        <w:t>send data to server</w:t>
       </w:r>
     </w:p>
     <w:p>
@@ -5237,20 +4307,7 @@
           <w:rFonts w:ascii="BatangChe" w:eastAsia="BatangChe" w:hAnsi="BatangChe"/>
         </w:rPr>
         <w:tab/>
-      </w:r>
-      <w:proofErr w:type="gramStart"/>
-      <w:r>
-        <w:rPr>
-          <w:rFonts w:ascii="BatangChe" w:eastAsia="BatangChe" w:hAnsi="BatangChe"/>
-        </w:rPr>
-        <w:t>close</w:t>
-      </w:r>
-      <w:proofErr w:type="gramEnd"/>
-      <w:r>
-        <w:rPr>
-          <w:rFonts w:ascii="BatangChe" w:eastAsia="BatangChe" w:hAnsi="BatangChe"/>
-        </w:rPr>
-        <w:t xml:space="preserve"> connection to server</w:t>
+        <w:t>close connection to server</w:t>
       </w:r>
     </w:p>
     <w:p>
@@ -5319,19 +4376,11 @@
           <w:rFonts w:ascii="BatangChe" w:eastAsia="BatangChe" w:hAnsi="BatangChe"/>
         </w:rPr>
       </w:pPr>
-      <w:proofErr w:type="gramStart"/>
-      <w:r>
-        <w:rPr>
-          <w:rFonts w:ascii="BatangChe" w:eastAsia="BatangChe" w:hAnsi="BatangChe"/>
-        </w:rPr>
-        <w:t>display</w:t>
-      </w:r>
-      <w:proofErr w:type="gramEnd"/>
-      <w:r>
-        <w:rPr>
-          <w:rFonts w:ascii="BatangChe" w:eastAsia="BatangChe" w:hAnsi="BatangChe"/>
-        </w:rPr>
-        <w:t xml:space="preserve"> page</w:t>
+      <w:r>
+        <w:rPr>
+          <w:rFonts w:ascii="BatangChe" w:eastAsia="BatangChe" w:hAnsi="BatangChe"/>
+        </w:rPr>
+        <w:t>display page</w:t>
       </w:r>
     </w:p>
     <w:p>
@@ -5341,19 +4390,11 @@
           <w:rFonts w:ascii="BatangChe" w:eastAsia="BatangChe" w:hAnsi="BatangChe"/>
         </w:rPr>
       </w:pPr>
-      <w:proofErr w:type="gramStart"/>
-      <w:r>
-        <w:rPr>
-          <w:rFonts w:ascii="BatangChe" w:eastAsia="BatangChe" w:hAnsi="BatangChe"/>
-        </w:rPr>
-        <w:t>show</w:t>
-      </w:r>
-      <w:proofErr w:type="gramEnd"/>
-      <w:r>
-        <w:rPr>
-          <w:rFonts w:ascii="BatangChe" w:eastAsia="BatangChe" w:hAnsi="BatangChe"/>
-        </w:rPr>
-        <w:t xml:space="preserve"> button to return to tracking or toggle website</w:t>
+      <w:r>
+        <w:rPr>
+          <w:rFonts w:ascii="BatangChe" w:eastAsia="BatangChe" w:hAnsi="BatangChe"/>
+        </w:rPr>
+        <w:t>show button to return to tracking or toggle website</w:t>
       </w:r>
     </w:p>
     <w:p>
@@ -5363,19 +4404,11 @@
           <w:rFonts w:ascii="BatangChe" w:eastAsia="BatangChe" w:hAnsi="BatangChe"/>
         </w:rPr>
       </w:pPr>
-      <w:proofErr w:type="gramStart"/>
-      <w:r>
-        <w:rPr>
-          <w:rFonts w:ascii="BatangChe" w:eastAsia="BatangChe" w:hAnsi="BatangChe"/>
-        </w:rPr>
-        <w:t>if</w:t>
-      </w:r>
-      <w:proofErr w:type="gramEnd"/>
-      <w:r>
-        <w:rPr>
-          <w:rFonts w:ascii="BatangChe" w:eastAsia="BatangChe" w:hAnsi="BatangChe"/>
-        </w:rPr>
-        <w:t xml:space="preserve"> return to tracking pressed</w:t>
+      <w:r>
+        <w:rPr>
+          <w:rFonts w:ascii="BatangChe" w:eastAsia="BatangChe" w:hAnsi="BatangChe"/>
+        </w:rPr>
+        <w:t>if return to tracking pressed</w:t>
       </w:r>
     </w:p>
     <w:p>
@@ -5390,20 +4423,7 @@
           <w:rFonts w:ascii="BatangChe" w:eastAsia="BatangChe" w:hAnsi="BatangChe"/>
         </w:rPr>
         <w:tab/>
-      </w:r>
-      <w:proofErr w:type="gramStart"/>
-      <w:r>
-        <w:rPr>
-          <w:rFonts w:ascii="BatangChe" w:eastAsia="BatangChe" w:hAnsi="BatangChe"/>
-        </w:rPr>
-        <w:t>launch</w:t>
-      </w:r>
-      <w:proofErr w:type="gramEnd"/>
-      <w:r>
-        <w:rPr>
-          <w:rFonts w:ascii="BatangChe" w:eastAsia="BatangChe" w:hAnsi="BatangChe"/>
-        </w:rPr>
-        <w:t xml:space="preserve"> Tracking Activity</w:t>
+        <w:t>launch Tracking Activity</w:t>
       </w:r>
     </w:p>
     <w:p>
@@ -5418,22 +4438,7 @@
           <w:rFonts w:ascii="BatangChe" w:eastAsia="BatangChe" w:hAnsi="BatangChe"/>
         </w:rPr>
         <w:tab/>
-      </w:r>
-      <w:proofErr w:type="spellStart"/>
-      <w:proofErr w:type="gramStart"/>
-      <w:r>
-        <w:rPr>
-          <w:rFonts w:ascii="BatangChe" w:eastAsia="BatangChe" w:hAnsi="BatangChe"/>
-        </w:rPr>
-        <w:t>goto</w:t>
-      </w:r>
-      <w:proofErr w:type="spellEnd"/>
-      <w:proofErr w:type="gramEnd"/>
-      <w:r>
-        <w:rPr>
-          <w:rFonts w:ascii="BatangChe" w:eastAsia="BatangChe" w:hAnsi="BatangChe"/>
-        </w:rPr>
-        <w:t xml:space="preserve"> Location Manager State</w:t>
+        <w:t>goto Location Manager State</w:t>
       </w:r>
     </w:p>
     <w:p>
@@ -5479,28 +4484,12 @@
           <w:rFonts w:ascii="BatangChe" w:eastAsia="BatangChe" w:hAnsi="BatangChe"/>
         </w:rPr>
       </w:pPr>
-      <w:proofErr w:type="gramStart"/>
-      <w:r>
-        <w:rPr>
-          <w:rFonts w:ascii="BatangChe" w:eastAsia="BatangChe" w:hAnsi="BatangChe"/>
-        </w:rPr>
-        <w:t>function</w:t>
-      </w:r>
-      <w:proofErr w:type="gramEnd"/>
-      <w:r>
-        <w:rPr>
-          <w:rFonts w:ascii="BatangChe" w:eastAsia="BatangChe" w:hAnsi="BatangChe"/>
-        </w:rPr>
-        <w:t xml:space="preserve"> </w:t>
-      </w:r>
-      <w:proofErr w:type="spellStart"/>
-      <w:r>
-        <w:rPr>
-          <w:rFonts w:ascii="BatangChe" w:eastAsia="BatangChe" w:hAnsi="BatangChe"/>
-        </w:rPr>
-        <w:t>InitSocket</w:t>
-      </w:r>
-      <w:proofErr w:type="spellEnd"/>
+      <w:r>
+        <w:rPr>
+          <w:rFonts w:ascii="BatangChe" w:eastAsia="BatangChe" w:hAnsi="BatangChe"/>
+        </w:rPr>
+        <w:t>function InitSocket</w:t>
+      </w:r>
     </w:p>
     <w:p>
       <w:pPr>
@@ -5527,77 +4516,35 @@
         <w:rPr>
           <w:rFonts w:ascii="BatangChe" w:eastAsia="BatangChe" w:hAnsi="BatangChe"/>
         </w:rPr>
-        <w:t xml:space="preserve">    </w:t>
-      </w:r>
-      <w:proofErr w:type="gramStart"/>
-      <w:r>
-        <w:rPr>
-          <w:rFonts w:ascii="BatangChe" w:eastAsia="BatangChe" w:hAnsi="BatangChe"/>
-        </w:rPr>
-        <w:t>initialize</w:t>
-      </w:r>
-      <w:proofErr w:type="gramEnd"/>
-      <w:r>
-        <w:rPr>
-          <w:rFonts w:ascii="BatangChe" w:eastAsia="BatangChe" w:hAnsi="BatangChe"/>
-        </w:rPr>
-        <w:t xml:space="preserve"> networking components</w:t>
-      </w:r>
-    </w:p>
-    <w:p>
-      <w:pPr>
-        <w:pStyle w:val="NoSpacing"/>
-        <w:rPr>
-          <w:rFonts w:ascii="BatangChe" w:eastAsia="BatangChe" w:hAnsi="BatangChe"/>
-        </w:rPr>
-      </w:pPr>
-      <w:r>
-        <w:rPr>
-          <w:rFonts w:ascii="BatangChe" w:eastAsia="BatangChe" w:hAnsi="BatangChe"/>
-        </w:rPr>
-        <w:t xml:space="preserve">        </w:t>
-      </w:r>
-      <w:proofErr w:type="gramStart"/>
-      <w:r>
-        <w:rPr>
-          <w:rFonts w:ascii="BatangChe" w:eastAsia="BatangChe" w:hAnsi="BatangChe"/>
-        </w:rPr>
-        <w:t>create</w:t>
-      </w:r>
-      <w:proofErr w:type="gramEnd"/>
-      <w:r>
-        <w:rPr>
-          <w:rFonts w:ascii="BatangChe" w:eastAsia="BatangChe" w:hAnsi="BatangChe"/>
-        </w:rPr>
-        <w:t xml:space="preserve"> UDP socket</w:t>
-      </w:r>
-    </w:p>
-    <w:p>
-      <w:pPr>
-        <w:pStyle w:val="NoSpacing"/>
-        <w:rPr>
-          <w:rFonts w:ascii="BatangChe" w:eastAsia="BatangChe" w:hAnsi="BatangChe"/>
-        </w:rPr>
-      </w:pPr>
-      <w:r>
-        <w:rPr>
-          <w:rFonts w:ascii="BatangChe" w:eastAsia="BatangChe" w:hAnsi="BatangChe"/>
-        </w:rPr>
-        <w:t xml:space="preserve">        </w:t>
-      </w:r>
-      <w:proofErr w:type="gramStart"/>
-      <w:r>
-        <w:rPr>
-          <w:rFonts w:ascii="BatangChe" w:eastAsia="BatangChe" w:hAnsi="BatangChe"/>
-        </w:rPr>
-        <w:t>pull</w:t>
-      </w:r>
-      <w:proofErr w:type="gramEnd"/>
-      <w:r>
-        <w:rPr>
-          <w:rFonts w:ascii="BatangChe" w:eastAsia="BatangChe" w:hAnsi="BatangChe"/>
-        </w:rPr>
-        <w:t xml:space="preserve"> server address based on host name</w:t>
+        <w:t xml:space="preserve">    initialize networking components</w:t>
+      </w:r>
+    </w:p>
+    <w:p>
+      <w:pPr>
+        <w:pStyle w:val="NoSpacing"/>
+        <w:rPr>
+          <w:rFonts w:ascii="BatangChe" w:eastAsia="BatangChe" w:hAnsi="BatangChe"/>
+        </w:rPr>
+      </w:pPr>
+      <w:r>
+        <w:rPr>
+          <w:rFonts w:ascii="BatangChe" w:eastAsia="BatangChe" w:hAnsi="BatangChe"/>
+        </w:rPr>
+        <w:t xml:space="preserve">        create UDP socket</w:t>
+      </w:r>
+    </w:p>
+    <w:p>
+      <w:pPr>
+        <w:pStyle w:val="NoSpacing"/>
+        <w:rPr>
+          <w:rFonts w:ascii="BatangChe" w:eastAsia="BatangChe" w:hAnsi="BatangChe"/>
+        </w:rPr>
+      </w:pPr>
+      <w:r>
+        <w:rPr>
+          <w:rFonts w:ascii="BatangChe" w:eastAsia="BatangChe" w:hAnsi="BatangChe"/>
+        </w:rPr>
+        <w:t xml:space="preserve">        pull server address based on host name</w:t>
       </w:r>
     </w:p>
     <w:p>
@@ -5629,28 +4576,12 @@
           <w:rFonts w:ascii="BatangChe" w:eastAsia="BatangChe" w:hAnsi="BatangChe"/>
         </w:rPr>
       </w:pPr>
-      <w:proofErr w:type="gramStart"/>
-      <w:r>
-        <w:rPr>
-          <w:rFonts w:ascii="BatangChe" w:eastAsia="BatangChe" w:hAnsi="BatangChe"/>
-        </w:rPr>
-        <w:t>function</w:t>
-      </w:r>
-      <w:proofErr w:type="gramEnd"/>
-      <w:r>
-        <w:rPr>
-          <w:rFonts w:ascii="BatangChe" w:eastAsia="BatangChe" w:hAnsi="BatangChe"/>
-        </w:rPr>
-        <w:t xml:space="preserve"> </w:t>
-      </w:r>
-      <w:proofErr w:type="spellStart"/>
-      <w:r>
-        <w:rPr>
-          <w:rFonts w:ascii="BatangChe" w:eastAsia="BatangChe" w:hAnsi="BatangChe"/>
-        </w:rPr>
-        <w:t>SetLocalIP</w:t>
-      </w:r>
-      <w:proofErr w:type="spellEnd"/>
+      <w:r>
+        <w:rPr>
+          <w:rFonts w:ascii="BatangChe" w:eastAsia="BatangChe" w:hAnsi="BatangChe"/>
+        </w:rPr>
+        <w:t>function SetLocalIP</w:t>
+      </w:r>
     </w:p>
     <w:p>
       <w:pPr>
@@ -5677,35 +4608,7 @@
         <w:rPr>
           <w:rFonts w:ascii="BatangChe" w:eastAsia="BatangChe" w:hAnsi="BatangChe"/>
         </w:rPr>
-        <w:t xml:space="preserve">    </w:t>
-      </w:r>
-      <w:proofErr w:type="gramStart"/>
-      <w:r>
-        <w:rPr>
-          <w:rFonts w:ascii="BatangChe" w:eastAsia="BatangChe" w:hAnsi="BatangChe"/>
-        </w:rPr>
-        <w:t>pull</w:t>
-      </w:r>
-      <w:proofErr w:type="gramEnd"/>
-      <w:r>
-        <w:rPr>
-          <w:rFonts w:ascii="BatangChe" w:eastAsia="BatangChe" w:hAnsi="BatangChe"/>
-        </w:rPr>
-        <w:t xml:space="preserve"> </w:t>
-      </w:r>
-      <w:proofErr w:type="spellStart"/>
-      <w:r>
-        <w:rPr>
-          <w:rFonts w:ascii="BatangChe" w:eastAsia="BatangChe" w:hAnsi="BatangChe"/>
-        </w:rPr>
-        <w:t>ip</w:t>
-      </w:r>
-      <w:proofErr w:type="spellEnd"/>
-      <w:r>
-        <w:rPr>
-          <w:rFonts w:ascii="BatangChe" w:eastAsia="BatangChe" w:hAnsi="BatangChe"/>
-        </w:rPr>
-        <w:t xml:space="preserve"> address of local device</w:t>
+        <w:t xml:space="preserve">    pull ip address of local device</w:t>
       </w:r>
     </w:p>
     <w:p>
@@ -5737,28 +4640,12 @@
           <w:rFonts w:ascii="BatangChe" w:eastAsia="BatangChe" w:hAnsi="BatangChe"/>
         </w:rPr>
       </w:pPr>
-      <w:proofErr w:type="gramStart"/>
-      <w:r>
-        <w:rPr>
-          <w:rFonts w:ascii="BatangChe" w:eastAsia="BatangChe" w:hAnsi="BatangChe"/>
-        </w:rPr>
-        <w:t>function</w:t>
-      </w:r>
-      <w:proofErr w:type="gramEnd"/>
-      <w:r>
-        <w:rPr>
-          <w:rFonts w:ascii="BatangChe" w:eastAsia="BatangChe" w:hAnsi="BatangChe"/>
-        </w:rPr>
-        <w:t xml:space="preserve"> </w:t>
-      </w:r>
-      <w:proofErr w:type="spellStart"/>
-      <w:r>
-        <w:rPr>
-          <w:rFonts w:ascii="BatangChe" w:eastAsia="BatangChe" w:hAnsi="BatangChe"/>
-        </w:rPr>
-        <w:t>SetPacketData</w:t>
-      </w:r>
-      <w:proofErr w:type="spellEnd"/>
+      <w:r>
+        <w:rPr>
+          <w:rFonts w:ascii="BatangChe" w:eastAsia="BatangChe" w:hAnsi="BatangChe"/>
+        </w:rPr>
+        <w:t>function SetPacketData</w:t>
+      </w:r>
     </w:p>
     <w:p>
       <w:pPr>
@@ -5785,21 +4672,7 @@
         <w:rPr>
           <w:rFonts w:ascii="BatangChe" w:eastAsia="BatangChe" w:hAnsi="BatangChe"/>
         </w:rPr>
-        <w:t xml:space="preserve">    </w:t>
-      </w:r>
-      <w:proofErr w:type="gramStart"/>
-      <w:r>
-        <w:rPr>
-          <w:rFonts w:ascii="BatangChe" w:eastAsia="BatangChe" w:hAnsi="BatangChe"/>
-        </w:rPr>
-        <w:t>set</w:t>
-      </w:r>
-      <w:proofErr w:type="gramEnd"/>
-      <w:r>
-        <w:rPr>
-          <w:rFonts w:ascii="BatangChe" w:eastAsia="BatangChe" w:hAnsi="BatangChe"/>
-        </w:rPr>
-        <w:t xml:space="preserve"> data of UDP packet</w:t>
+        <w:t xml:space="preserve">    set data of UDP packet</w:t>
       </w:r>
     </w:p>
     <w:p>
@@ -5831,19 +4704,11 @@
           <w:rFonts w:ascii="BatangChe" w:eastAsia="BatangChe" w:hAnsi="BatangChe"/>
         </w:rPr>
       </w:pPr>
-      <w:proofErr w:type="gramStart"/>
-      <w:r>
-        <w:rPr>
-          <w:rFonts w:ascii="BatangChe" w:eastAsia="BatangChe" w:hAnsi="BatangChe"/>
-        </w:rPr>
-        <w:t>function</w:t>
-      </w:r>
-      <w:proofErr w:type="gramEnd"/>
-      <w:r>
-        <w:rPr>
-          <w:rFonts w:ascii="BatangChe" w:eastAsia="BatangChe" w:hAnsi="BatangChe"/>
-        </w:rPr>
-        <w:t xml:space="preserve"> Run</w:t>
+      <w:r>
+        <w:rPr>
+          <w:rFonts w:ascii="BatangChe" w:eastAsia="BatangChe" w:hAnsi="BatangChe"/>
+        </w:rPr>
+        <w:t>function Run</w:t>
       </w:r>
     </w:p>
     <w:p>
@@ -5872,21 +4737,7 @@
           <w:rFonts w:ascii="BatangChe" w:eastAsia="BatangChe" w:hAnsi="BatangChe"/>
         </w:rPr>
         <w:lastRenderedPageBreak/>
-        <w:t xml:space="preserve">    </w:t>
-      </w:r>
-      <w:proofErr w:type="gramStart"/>
-      <w:r>
-        <w:rPr>
-          <w:rFonts w:ascii="BatangChe" w:eastAsia="BatangChe" w:hAnsi="BatangChe"/>
-        </w:rPr>
-        <w:t>send</w:t>
-      </w:r>
-      <w:proofErr w:type="gramEnd"/>
-      <w:r>
-        <w:rPr>
-          <w:rFonts w:ascii="BatangChe" w:eastAsia="BatangChe" w:hAnsi="BatangChe"/>
-        </w:rPr>
-        <w:t xml:space="preserve"> UDP datagram in separate thread</w:t>
+        <w:t xml:space="preserve">    send UDP datagram in separate thread</w:t>
       </w:r>
     </w:p>
     <w:p>
@@ -5918,19 +4769,11 @@
           <w:rFonts w:ascii="BatangChe" w:eastAsia="BatangChe" w:hAnsi="BatangChe"/>
         </w:rPr>
       </w:pPr>
-      <w:proofErr w:type="gramStart"/>
-      <w:r>
-        <w:rPr>
-          <w:rFonts w:ascii="BatangChe" w:eastAsia="BatangChe" w:hAnsi="BatangChe"/>
-        </w:rPr>
-        <w:t>function</w:t>
-      </w:r>
-      <w:proofErr w:type="gramEnd"/>
-      <w:r>
-        <w:rPr>
-          <w:rFonts w:ascii="BatangChe" w:eastAsia="BatangChe" w:hAnsi="BatangChe"/>
-        </w:rPr>
-        <w:t xml:space="preserve"> Teardown</w:t>
+      <w:r>
+        <w:rPr>
+          <w:rFonts w:ascii="BatangChe" w:eastAsia="BatangChe" w:hAnsi="BatangChe"/>
+        </w:rPr>
+        <w:t>function Teardown</w:t>
       </w:r>
     </w:p>
     <w:p>
@@ -5958,21 +4801,7 @@
         <w:rPr>
           <w:rFonts w:ascii="BatangChe" w:eastAsia="BatangChe" w:hAnsi="BatangChe"/>
         </w:rPr>
-        <w:t xml:space="preserve">    </w:t>
-      </w:r>
-      <w:proofErr w:type="gramStart"/>
-      <w:r>
-        <w:rPr>
-          <w:rFonts w:ascii="BatangChe" w:eastAsia="BatangChe" w:hAnsi="BatangChe"/>
-        </w:rPr>
-        <w:t>close</w:t>
-      </w:r>
-      <w:proofErr w:type="gramEnd"/>
-      <w:r>
-        <w:rPr>
-          <w:rFonts w:ascii="BatangChe" w:eastAsia="BatangChe" w:hAnsi="BatangChe"/>
-        </w:rPr>
-        <w:t xml:space="preserve"> UDP socket</w:t>
+        <w:t xml:space="preserve">    close UDP socket</w:t>
       </w:r>
     </w:p>
     <w:p>
@@ -6004,28 +4833,12 @@
           <w:rFonts w:ascii="BatangChe" w:eastAsia="BatangChe" w:hAnsi="BatangChe"/>
         </w:rPr>
       </w:pPr>
-      <w:proofErr w:type="gramStart"/>
-      <w:r>
-        <w:rPr>
-          <w:rFonts w:ascii="BatangChe" w:eastAsia="BatangChe" w:hAnsi="BatangChe"/>
-        </w:rPr>
-        <w:t>function</w:t>
-      </w:r>
-      <w:proofErr w:type="gramEnd"/>
-      <w:r>
-        <w:rPr>
-          <w:rFonts w:ascii="BatangChe" w:eastAsia="BatangChe" w:hAnsi="BatangChe"/>
-        </w:rPr>
-        <w:t xml:space="preserve"> </w:t>
-      </w:r>
-      <w:proofErr w:type="spellStart"/>
-      <w:r>
-        <w:rPr>
-          <w:rFonts w:ascii="BatangChe" w:eastAsia="BatangChe" w:hAnsi="BatangChe"/>
-        </w:rPr>
-        <w:t>FoundServer</w:t>
-      </w:r>
-      <w:proofErr w:type="spellEnd"/>
+      <w:r>
+        <w:rPr>
+          <w:rFonts w:ascii="BatangChe" w:eastAsia="BatangChe" w:hAnsi="BatangChe"/>
+        </w:rPr>
+        <w:t>function FoundServer</w:t>
+      </w:r>
     </w:p>
     <w:p>
       <w:pPr>
@@ -6052,21 +4865,7 @@
         <w:rPr>
           <w:rFonts w:ascii="BatangChe" w:eastAsia="BatangChe" w:hAnsi="BatangChe"/>
         </w:rPr>
-        <w:t xml:space="preserve">    </w:t>
-      </w:r>
-      <w:proofErr w:type="gramStart"/>
-      <w:r>
-        <w:rPr>
-          <w:rFonts w:ascii="BatangChe" w:eastAsia="BatangChe" w:hAnsi="BatangChe"/>
-        </w:rPr>
-        <w:t>error-checks</w:t>
-      </w:r>
-      <w:proofErr w:type="gramEnd"/>
-      <w:r>
-        <w:rPr>
-          <w:rFonts w:ascii="BatangChe" w:eastAsia="BatangChe" w:hAnsi="BatangChe"/>
-        </w:rPr>
-        <w:t xml:space="preserve"> to see if the networking setup completed successfully</w:t>
+        <w:t xml:space="preserve">    error-checks to see if the networking setup completed successfully</w:t>
       </w:r>
     </w:p>
     <w:p>
@@ -6132,16 +4931,8 @@
         <w:rPr>
           <w:rFonts w:ascii="BatangChe" w:eastAsia="BatangChe" w:hAnsi="BatangChe"/>
         </w:rPr>
-        <w:t xml:space="preserve">    </w:t>
-      </w:r>
-      <w:proofErr w:type="gramStart"/>
-      <w:r>
-        <w:rPr>
-          <w:rFonts w:ascii="BatangChe" w:eastAsia="BatangChe" w:hAnsi="BatangChe"/>
-        </w:rPr>
-        <w:t>main</w:t>
-      </w:r>
-      <w:proofErr w:type="gramEnd"/>
+        <w:t xml:space="preserve">    main</w:t>
+      </w:r>
     </w:p>
     <w:p>
       <w:pPr>
@@ -6168,21 +4959,7 @@
         <w:rPr>
           <w:rFonts w:ascii="BatangChe" w:eastAsia="BatangChe" w:hAnsi="BatangChe"/>
         </w:rPr>
-        <w:t xml:space="preserve">        </w:t>
-      </w:r>
-      <w:proofErr w:type="gramStart"/>
-      <w:r>
-        <w:rPr>
-          <w:rFonts w:ascii="BatangChe" w:eastAsia="BatangChe" w:hAnsi="BatangChe"/>
-        </w:rPr>
-        <w:t>get</w:t>
-      </w:r>
-      <w:proofErr w:type="gramEnd"/>
-      <w:r>
-        <w:rPr>
-          <w:rFonts w:ascii="BatangChe" w:eastAsia="BatangChe" w:hAnsi="BatangChe"/>
-        </w:rPr>
-        <w:t xml:space="preserve"> port from command arguments</w:t>
+        <w:t xml:space="preserve">        get port from command arguments</w:t>
       </w:r>
     </w:p>
     <w:p>
@@ -6197,49 +4974,21 @@
           <w:rFonts w:ascii="BatangChe" w:eastAsia="BatangChe" w:hAnsi="BatangChe"/>
         </w:rPr>
         <w:tab/>
-        <w:t xml:space="preserve"> </w:t>
-      </w:r>
-      <w:proofErr w:type="gramStart"/>
-      <w:r>
-        <w:rPr>
-          <w:rFonts w:ascii="BatangChe" w:eastAsia="BatangChe" w:hAnsi="BatangChe"/>
-        </w:rPr>
-        <w:t>create</w:t>
-      </w:r>
-      <w:proofErr w:type="gramEnd"/>
-      <w:r>
-        <w:rPr>
-          <w:rFonts w:ascii="BatangChe" w:eastAsia="BatangChe" w:hAnsi="BatangChe"/>
-        </w:rPr>
-        <w:t xml:space="preserve"> a server object with the port</w:t>
-      </w:r>
-    </w:p>
-    <w:p>
-      <w:pPr>
-        <w:pStyle w:val="NoSpacing"/>
-        <w:rPr>
-          <w:rFonts w:ascii="BatangChe" w:eastAsia="BatangChe" w:hAnsi="BatangChe"/>
-        </w:rPr>
-      </w:pPr>
-      <w:r>
-        <w:rPr>
-          <w:rFonts w:ascii="BatangChe" w:eastAsia="BatangChe" w:hAnsi="BatangChe"/>
-        </w:rPr>
-        <w:t xml:space="preserve">        </w:t>
-      </w:r>
-      <w:proofErr w:type="gramStart"/>
-      <w:r>
-        <w:rPr>
-          <w:rFonts w:ascii="BatangChe" w:eastAsia="BatangChe" w:hAnsi="BatangChe"/>
-        </w:rPr>
-        <w:t>start</w:t>
-      </w:r>
-      <w:proofErr w:type="gramEnd"/>
-      <w:r>
-        <w:rPr>
-          <w:rFonts w:ascii="BatangChe" w:eastAsia="BatangChe" w:hAnsi="BatangChe"/>
-        </w:rPr>
-        <w:t xml:space="preserve"> a server thread</w:t>
+        <w:t xml:space="preserve"> create a server object with the port</w:t>
+      </w:r>
+    </w:p>
+    <w:p>
+      <w:pPr>
+        <w:pStyle w:val="NoSpacing"/>
+        <w:rPr>
+          <w:rFonts w:ascii="BatangChe" w:eastAsia="BatangChe" w:hAnsi="BatangChe"/>
+        </w:rPr>
+      </w:pPr>
+      <w:r>
+        <w:rPr>
+          <w:rFonts w:ascii="BatangChe" w:eastAsia="BatangChe" w:hAnsi="BatangChe"/>
+        </w:rPr>
+        <w:t xml:space="preserve">        start a server thread</w:t>
       </w:r>
     </w:p>
     <w:p>
@@ -6275,16 +5024,8 @@
         <w:rPr>
           <w:rFonts w:ascii="BatangChe" w:eastAsia="BatangChe" w:hAnsi="BatangChe"/>
         </w:rPr>
-        <w:t xml:space="preserve">    </w:t>
-      </w:r>
-      <w:proofErr w:type="gramStart"/>
-      <w:r>
-        <w:rPr>
-          <w:rFonts w:ascii="BatangChe" w:eastAsia="BatangChe" w:hAnsi="BatangChe"/>
-        </w:rPr>
-        <w:t>run</w:t>
-      </w:r>
-      <w:proofErr w:type="gramEnd"/>
+        <w:t xml:space="preserve">    run</w:t>
+      </w:r>
     </w:p>
     <w:p>
       <w:pPr>
@@ -6311,21 +5052,7 @@
         <w:rPr>
           <w:rFonts w:ascii="BatangChe" w:eastAsia="BatangChe" w:hAnsi="BatangChe"/>
         </w:rPr>
-        <w:t xml:space="preserve">        </w:t>
-      </w:r>
-      <w:proofErr w:type="gramStart"/>
-      <w:r>
-        <w:rPr>
-          <w:rFonts w:ascii="BatangChe" w:eastAsia="BatangChe" w:hAnsi="BatangChe"/>
-        </w:rPr>
-        <w:t>wait</w:t>
-      </w:r>
-      <w:proofErr w:type="gramEnd"/>
-      <w:r>
-        <w:rPr>
-          <w:rFonts w:ascii="BatangChe" w:eastAsia="BatangChe" w:hAnsi="BatangChe"/>
-        </w:rPr>
-        <w:t xml:space="preserve"> for a packet</w:t>
+        <w:t xml:space="preserve">        wait for a packet</w:t>
       </w:r>
       <w:r>
         <w:rPr>
@@ -6345,21 +5072,7 @@
         <w:rPr>
           <w:rFonts w:ascii="BatangChe" w:eastAsia="BatangChe" w:hAnsi="BatangChe"/>
         </w:rPr>
-        <w:t xml:space="preserve">        </w:t>
-      </w:r>
-      <w:proofErr w:type="gramStart"/>
-      <w:r>
-        <w:rPr>
-          <w:rFonts w:ascii="BatangChe" w:eastAsia="BatangChe" w:hAnsi="BatangChe"/>
-        </w:rPr>
-        <w:t>call</w:t>
-      </w:r>
-      <w:proofErr w:type="gramEnd"/>
-      <w:r>
-        <w:rPr>
-          <w:rFonts w:ascii="BatangChe" w:eastAsia="BatangChe" w:hAnsi="BatangChe"/>
-        </w:rPr>
-        <w:t xml:space="preserve"> add point function with packet data</w:t>
+        <w:t xml:space="preserve">        call add point function with packet data</w:t>
       </w:r>
     </w:p>
     <w:p>
@@ -6395,18 +5108,8 @@
         <w:rPr>
           <w:rFonts w:ascii="BatangChe" w:eastAsia="BatangChe" w:hAnsi="BatangChe"/>
         </w:rPr>
-        <w:t xml:space="preserve">    </w:t>
-      </w:r>
-      <w:proofErr w:type="spellStart"/>
-      <w:proofErr w:type="gramStart"/>
-      <w:r>
-        <w:rPr>
-          <w:rFonts w:ascii="BatangChe" w:eastAsia="BatangChe" w:hAnsi="BatangChe"/>
-        </w:rPr>
-        <w:t>addPoint</w:t>
-      </w:r>
-      <w:proofErr w:type="spellEnd"/>
-      <w:proofErr w:type="gramEnd"/>
+        <w:t xml:space="preserve">    addPoint</w:t>
+      </w:r>
     </w:p>
     <w:p>
       <w:pPr>
@@ -6433,149 +5136,79 @@
         <w:rPr>
           <w:rFonts w:ascii="BatangChe" w:eastAsia="BatangChe" w:hAnsi="BatangChe"/>
         </w:rPr>
-        <w:t xml:space="preserve">        </w:t>
-      </w:r>
-      <w:proofErr w:type="gramStart"/>
-      <w:r>
-        <w:rPr>
-          <w:rFonts w:ascii="BatangChe" w:eastAsia="BatangChe" w:hAnsi="BatangChe"/>
-        </w:rPr>
-        <w:t>find</w:t>
-      </w:r>
-      <w:proofErr w:type="gramEnd"/>
-      <w:r>
-        <w:rPr>
-          <w:rFonts w:ascii="BatangChe" w:eastAsia="BatangChe" w:hAnsi="BatangChe"/>
-        </w:rPr>
-        <w:t xml:space="preserve"> end tag of xml file</w:t>
-      </w:r>
-    </w:p>
-    <w:p>
-      <w:pPr>
-        <w:pStyle w:val="NoSpacing"/>
-        <w:rPr>
-          <w:rFonts w:ascii="BatangChe" w:eastAsia="BatangChe" w:hAnsi="BatangChe"/>
-        </w:rPr>
-      </w:pPr>
-      <w:r>
-        <w:rPr>
-          <w:rFonts w:ascii="BatangChe" w:eastAsia="BatangChe" w:hAnsi="BatangChe"/>
-        </w:rPr>
-        <w:t xml:space="preserve">        </w:t>
-      </w:r>
-      <w:proofErr w:type="gramStart"/>
-      <w:r>
-        <w:rPr>
-          <w:rFonts w:ascii="BatangChe" w:eastAsia="BatangChe" w:hAnsi="BatangChe"/>
-        </w:rPr>
-        <w:t>read</w:t>
-      </w:r>
-      <w:proofErr w:type="gramEnd"/>
-      <w:r>
-        <w:rPr>
-          <w:rFonts w:ascii="BatangChe" w:eastAsia="BatangChe" w:hAnsi="BatangChe"/>
-        </w:rPr>
-        <w:t xml:space="preserve"> everything before that tag into buffer 1</w:t>
-      </w:r>
-    </w:p>
-    <w:p>
-      <w:pPr>
-        <w:pStyle w:val="NoSpacing"/>
-        <w:rPr>
-          <w:rFonts w:ascii="BatangChe" w:eastAsia="BatangChe" w:hAnsi="BatangChe"/>
-        </w:rPr>
-      </w:pPr>
-    </w:p>
-    <w:p>
-      <w:pPr>
-        <w:pStyle w:val="NoSpacing"/>
-        <w:rPr>
-          <w:rFonts w:ascii="BatangChe" w:eastAsia="BatangChe" w:hAnsi="BatangChe"/>
-        </w:rPr>
-      </w:pPr>
-      <w:r>
-        <w:rPr>
-          <w:rFonts w:ascii="BatangChe" w:eastAsia="BatangChe" w:hAnsi="BatangChe"/>
-        </w:rPr>
-        <w:t xml:space="preserve">        </w:t>
-      </w:r>
-      <w:proofErr w:type="gramStart"/>
-      <w:r>
-        <w:rPr>
-          <w:rFonts w:ascii="BatangChe" w:eastAsia="BatangChe" w:hAnsi="BatangChe"/>
-        </w:rPr>
-        <w:t>call</w:t>
-      </w:r>
-      <w:proofErr w:type="gramEnd"/>
-      <w:r>
-        <w:rPr>
-          <w:rFonts w:ascii="BatangChe" w:eastAsia="BatangChe" w:hAnsi="BatangChe"/>
-        </w:rPr>
-        <w:t xml:space="preserve"> get point function and assign result to buffer 2</w:t>
-      </w:r>
-    </w:p>
-    <w:p>
-      <w:pPr>
-        <w:pStyle w:val="NoSpacing"/>
-        <w:rPr>
-          <w:rFonts w:ascii="BatangChe" w:eastAsia="BatangChe" w:hAnsi="BatangChe"/>
-        </w:rPr>
-      </w:pPr>
-    </w:p>
-    <w:p>
-      <w:pPr>
-        <w:pStyle w:val="NoSpacing"/>
-        <w:rPr>
-          <w:rFonts w:ascii="BatangChe" w:eastAsia="BatangChe" w:hAnsi="BatangChe"/>
-        </w:rPr>
-      </w:pPr>
-      <w:r>
-        <w:rPr>
-          <w:rFonts w:ascii="BatangChe" w:eastAsia="BatangChe" w:hAnsi="BatangChe"/>
-        </w:rPr>
-        <w:t xml:space="preserve">        </w:t>
-      </w:r>
-      <w:proofErr w:type="gramStart"/>
-      <w:r>
-        <w:rPr>
-          <w:rFonts w:ascii="BatangChe" w:eastAsia="BatangChe" w:hAnsi="BatangChe"/>
-        </w:rPr>
-        <w:t>append</w:t>
-      </w:r>
-      <w:proofErr w:type="gramEnd"/>
-      <w:r>
-        <w:rPr>
-          <w:rFonts w:ascii="BatangChe" w:eastAsia="BatangChe" w:hAnsi="BatangChe"/>
-        </w:rPr>
-        <w:t xml:space="preserve"> buffer 2 to buffer 1</w:t>
-      </w:r>
-    </w:p>
-    <w:p>
-      <w:pPr>
-        <w:pStyle w:val="NoSpacing"/>
-        <w:rPr>
-          <w:rFonts w:ascii="BatangChe" w:eastAsia="BatangChe" w:hAnsi="BatangChe"/>
-        </w:rPr>
-      </w:pPr>
-      <w:r>
-        <w:rPr>
-          <w:rFonts w:ascii="BatangChe" w:eastAsia="BatangChe" w:hAnsi="BatangChe"/>
-        </w:rPr>
-        <w:t xml:space="preserve">        </w:t>
-      </w:r>
-      <w:proofErr w:type="gramStart"/>
-      <w:r>
-        <w:rPr>
-          <w:rFonts w:ascii="BatangChe" w:eastAsia="BatangChe" w:hAnsi="BatangChe"/>
-        </w:rPr>
-        <w:t>rewrite</w:t>
-      </w:r>
-      <w:proofErr w:type="gramEnd"/>
-      <w:r>
-        <w:rPr>
-          <w:rFonts w:ascii="BatangChe" w:eastAsia="BatangChe" w:hAnsi="BatangChe"/>
-        </w:rPr>
-        <w:t xml:space="preserve"> xml file</w:t>
+        <w:t xml:space="preserve">        find end tag of xml file</w:t>
+      </w:r>
+    </w:p>
+    <w:p>
+      <w:pPr>
+        <w:pStyle w:val="NoSpacing"/>
+        <w:rPr>
+          <w:rFonts w:ascii="BatangChe" w:eastAsia="BatangChe" w:hAnsi="BatangChe"/>
+        </w:rPr>
+      </w:pPr>
+      <w:r>
+        <w:rPr>
+          <w:rFonts w:ascii="BatangChe" w:eastAsia="BatangChe" w:hAnsi="BatangChe"/>
+        </w:rPr>
+        <w:t xml:space="preserve">        read everything before that tag into buffer 1</w:t>
+      </w:r>
+    </w:p>
+    <w:p>
+      <w:pPr>
+        <w:pStyle w:val="NoSpacing"/>
+        <w:rPr>
+          <w:rFonts w:ascii="BatangChe" w:eastAsia="BatangChe" w:hAnsi="BatangChe"/>
+        </w:rPr>
+      </w:pPr>
+    </w:p>
+    <w:p>
+      <w:pPr>
+        <w:pStyle w:val="NoSpacing"/>
+        <w:rPr>
+          <w:rFonts w:ascii="BatangChe" w:eastAsia="BatangChe" w:hAnsi="BatangChe"/>
+        </w:rPr>
+      </w:pPr>
+      <w:r>
+        <w:rPr>
+          <w:rFonts w:ascii="BatangChe" w:eastAsia="BatangChe" w:hAnsi="BatangChe"/>
+        </w:rPr>
+        <w:t xml:space="preserve">        call get point function and assign result to buffer 2</w:t>
+      </w:r>
+    </w:p>
+    <w:p>
+      <w:pPr>
+        <w:pStyle w:val="NoSpacing"/>
+        <w:rPr>
+          <w:rFonts w:ascii="BatangChe" w:eastAsia="BatangChe" w:hAnsi="BatangChe"/>
+        </w:rPr>
+      </w:pPr>
+    </w:p>
+    <w:p>
+      <w:pPr>
+        <w:pStyle w:val="NoSpacing"/>
+        <w:rPr>
+          <w:rFonts w:ascii="BatangChe" w:eastAsia="BatangChe" w:hAnsi="BatangChe"/>
+        </w:rPr>
+      </w:pPr>
+      <w:r>
+        <w:rPr>
+          <w:rFonts w:ascii="BatangChe" w:eastAsia="BatangChe" w:hAnsi="BatangChe"/>
+        </w:rPr>
+        <w:t xml:space="preserve">        append buffer 2 to buffer 1</w:t>
+      </w:r>
+    </w:p>
+    <w:p>
+      <w:pPr>
+        <w:pStyle w:val="NoSpacing"/>
+        <w:rPr>
+          <w:rFonts w:ascii="BatangChe" w:eastAsia="BatangChe" w:hAnsi="BatangChe"/>
+        </w:rPr>
+      </w:pPr>
+      <w:r>
+        <w:rPr>
+          <w:rFonts w:ascii="BatangChe" w:eastAsia="BatangChe" w:hAnsi="BatangChe"/>
+        </w:rPr>
+        <w:t xml:space="preserve">        rewrite xml file</w:t>
       </w:r>
     </w:p>
     <w:p>
@@ -6611,18 +5244,8 @@
         <w:rPr>
           <w:rFonts w:ascii="BatangChe" w:eastAsia="BatangChe" w:hAnsi="BatangChe"/>
         </w:rPr>
-        <w:t xml:space="preserve">    </w:t>
-      </w:r>
-      <w:proofErr w:type="spellStart"/>
-      <w:proofErr w:type="gramStart"/>
-      <w:r>
-        <w:rPr>
-          <w:rFonts w:ascii="BatangChe" w:eastAsia="BatangChe" w:hAnsi="BatangChe"/>
-        </w:rPr>
-        <w:t>getPoint</w:t>
-      </w:r>
-      <w:proofErr w:type="spellEnd"/>
-      <w:proofErr w:type="gramEnd"/>
+        <w:t xml:space="preserve">    getPoint</w:t>
+      </w:r>
     </w:p>
     <w:p>
       <w:pPr>
@@ -6649,49 +5272,21 @@
         <w:rPr>
           <w:rFonts w:ascii="BatangChe" w:eastAsia="BatangChe" w:hAnsi="BatangChe"/>
         </w:rPr>
-        <w:t xml:space="preserve">        </w:t>
-      </w:r>
-      <w:proofErr w:type="gramStart"/>
-      <w:r>
-        <w:rPr>
-          <w:rFonts w:ascii="BatangChe" w:eastAsia="BatangChe" w:hAnsi="BatangChe"/>
-        </w:rPr>
-        <w:t>parse</w:t>
-      </w:r>
-      <w:proofErr w:type="gramEnd"/>
-      <w:r>
-        <w:rPr>
-          <w:rFonts w:ascii="BatangChe" w:eastAsia="BatangChe" w:hAnsi="BatangChe"/>
-        </w:rPr>
-        <w:t xml:space="preserve"> string for the 5 data fields</w:t>
-      </w:r>
-    </w:p>
-    <w:p>
-      <w:pPr>
-        <w:pStyle w:val="NoSpacing"/>
-        <w:rPr>
-          <w:rFonts w:ascii="BatangChe" w:eastAsia="BatangChe" w:hAnsi="BatangChe"/>
-        </w:rPr>
-      </w:pPr>
-      <w:r>
-        <w:rPr>
-          <w:rFonts w:ascii="BatangChe" w:eastAsia="BatangChe" w:hAnsi="BatangChe"/>
-        </w:rPr>
-        <w:t xml:space="preserve">        </w:t>
-      </w:r>
-      <w:proofErr w:type="gramStart"/>
-      <w:r>
-        <w:rPr>
-          <w:rFonts w:ascii="BatangChe" w:eastAsia="BatangChe" w:hAnsi="BatangChe"/>
-        </w:rPr>
-        <w:t>return</w:t>
-      </w:r>
-      <w:proofErr w:type="gramEnd"/>
-      <w:r>
-        <w:rPr>
-          <w:rFonts w:ascii="BatangChe" w:eastAsia="BatangChe" w:hAnsi="BatangChe"/>
-        </w:rPr>
-        <w:t xml:space="preserve"> the formatted string for the xml file</w:t>
+        <w:t xml:space="preserve">        parse string for the 5 data fields</w:t>
+      </w:r>
+    </w:p>
+    <w:p>
+      <w:pPr>
+        <w:pStyle w:val="NoSpacing"/>
+        <w:rPr>
+          <w:rFonts w:ascii="BatangChe" w:eastAsia="BatangChe" w:hAnsi="BatangChe"/>
+        </w:rPr>
+      </w:pPr>
+      <w:r>
+        <w:rPr>
+          <w:rFonts w:ascii="BatangChe" w:eastAsia="BatangChe" w:hAnsi="BatangChe"/>
+        </w:rPr>
+        <w:t xml:space="preserve">        return the formatted string for the xml file</w:t>
       </w:r>
     </w:p>
     <w:p>
@@ -6784,7 +5379,7 @@
           <w:rPr>
             <w:noProof/>
           </w:rPr>
-          <w:t>12</w:t>
+          <w:t>1</w:t>
         </w:r>
         <w:r>
           <w:rPr>
@@ -10201,7 +8796,7 @@
 </file>
 
 <file path=customXml/itemProps2.xml><?xml version="1.0" encoding="utf-8"?>
-<ds:datastoreItem xmlns:ds="http://schemas.openxmlformats.org/officeDocument/2006/customXml" ds:itemID="{24087A35-B71E-4EB3-9CE2-62F6DEF2DD4C}">
+<ds:datastoreItem xmlns:ds="http://schemas.openxmlformats.org/officeDocument/2006/customXml" ds:itemID="{A6C26D4A-7044-4D5A-9110-99698132E58F}">
   <ds:schemaRefs>
     <ds:schemaRef ds:uri="http://schemas.openxmlformats.org/officeDocument/2006/bibliography"/>
   </ds:schemaRefs>

</xml_diff>